<commit_message>
Updated documentation to reflect changes on log-in.
</commit_message>
<xml_diff>
--- a/docs/JiraWorkLogUploader.users.guide.docx
+++ b/docs/JiraWorkLogUploader.users.guide.docx
@@ -1,6 +1,6 @@
 
 <file path=word/document.xml><?xml version="1.0" encoding="utf-8"?>
-<w:document xmlns:wpc="http://schemas.microsoft.com/office/word/2010/wordprocessingCanvas" xmlns:mc="http://schemas.openxmlformats.org/markup-compatibility/2006" xmlns:o="urn:schemas-microsoft-com:office:office" xmlns:r="http://schemas.openxmlformats.org/officeDocument/2006/relationships" xmlns:m="http://schemas.openxmlformats.org/officeDocument/2006/math" xmlns:v="urn:schemas-microsoft-com:vml" xmlns:wp14="http://schemas.microsoft.com/office/word/2010/wordprocessingDrawing" xmlns:wp="http://schemas.openxmlformats.org/drawingml/2006/wordprocessingDrawing" xmlns:w10="urn:schemas-microsoft-com:office:word" xmlns:w="http://schemas.openxmlformats.org/wordprocessingml/2006/main" xmlns:w14="http://schemas.microsoft.com/office/word/2010/wordml" xmlns:w15="http://schemas.microsoft.com/office/word/2012/wordml" xmlns:wpg="http://schemas.microsoft.com/office/word/2010/wordprocessingGroup" xmlns:wpi="http://schemas.microsoft.com/office/word/2010/wordprocessingInk" xmlns:wne="http://schemas.microsoft.com/office/word/2006/wordml" xmlns:wps="http://schemas.microsoft.com/office/word/2010/wordprocessingShape" mc:Ignorable="w14 w15 wp14">
+<w:document xmlns:wpc="http://schemas.microsoft.com/office/word/2010/wordprocessingCanvas" xmlns:cx="http://schemas.microsoft.com/office/drawing/2014/chartex" xmlns:cx1="http://schemas.microsoft.com/office/drawing/2015/9/8/chartex" xmlns:mc="http://schemas.openxmlformats.org/markup-compatibility/2006" xmlns:o="urn:schemas-microsoft-com:office:office" xmlns:r="http://schemas.openxmlformats.org/officeDocument/2006/relationships" xmlns:m="http://schemas.openxmlformats.org/officeDocument/2006/math" xmlns:v="urn:schemas-microsoft-com:vml" xmlns:wp14="http://schemas.microsoft.com/office/word/2010/wordprocessingDrawing" xmlns:wp="http://schemas.openxmlformats.org/drawingml/2006/wordprocessingDrawing" xmlns:w10="urn:schemas-microsoft-com:office:word" xmlns:w="http://schemas.openxmlformats.org/wordprocessingml/2006/main" xmlns:w14="http://schemas.microsoft.com/office/word/2010/wordml" xmlns:w15="http://schemas.microsoft.com/office/word/2012/wordml" xmlns:w16se="http://schemas.microsoft.com/office/word/2015/wordml/symex" xmlns:wpg="http://schemas.microsoft.com/office/word/2010/wordprocessingGroup" xmlns:wpi="http://schemas.microsoft.com/office/word/2010/wordprocessingInk" xmlns:wne="http://schemas.microsoft.com/office/word/2006/wordml" xmlns:wps="http://schemas.microsoft.com/office/word/2010/wordprocessingShape" mc:Ignorable="w14 w15 w16se wp14">
   <w:body>
     <w:p>
       <w:pPr>
@@ -9,7 +9,6 @@
           <w:lang w:val="en-US"/>
         </w:rPr>
       </w:pPr>
-      <w:proofErr w:type="spellStart"/>
       <w:r>
         <w:rPr>
           <w:lang w:val="en-US"/>
@@ -28,9 +27,6 @@
         </w:rPr>
         <w:t>Uploader</w:t>
       </w:r>
-      <w:bookmarkStart w:id="0" w:name="_GoBack"/>
-      <w:bookmarkEnd w:id="0"/>
-      <w:proofErr w:type="spellEnd"/>
     </w:p>
     <w:p>
       <w:pPr>
@@ -68,19 +64,7 @@
         <w:rPr>
           <w:lang w:val="en-US"/>
         </w:rPr>
-        <w:t xml:space="preserve">logs </w:t>
-      </w:r>
-      <w:r>
-        <w:rPr>
-          <w:lang w:val="en-US"/>
-        </w:rPr>
-        <w:t xml:space="preserve">from EXCEL </w:t>
-      </w:r>
-      <w:r>
-        <w:rPr>
-          <w:lang w:val="en-US"/>
-        </w:rPr>
-        <w:t>to JIRA.</w:t>
+        <w:t>logs from EXCEL to JIRA.</w:t>
       </w:r>
     </w:p>
     <w:p>
@@ -94,238 +78,84 @@
         <w:rPr>
           <w:lang w:val="en-US"/>
         </w:rPr>
-        <w:t>The excel file</w:t>
-      </w:r>
-    </w:p>
-    <w:p>
-      <w:pPr>
-        <w:rPr>
-          <w:lang w:val="en-US"/>
-        </w:rPr>
-      </w:pPr>
-      <w:r>
-        <w:rPr>
-          <w:lang w:val="en-US"/>
-        </w:rPr>
-        <w:t>We can use any sheet for log, sheet is selectable from the app.</w:t>
-      </w:r>
-    </w:p>
-    <w:p>
-      <w:pPr>
-        <w:pStyle w:val="Heading2"/>
-        <w:rPr>
-          <w:lang w:val="en-US"/>
-        </w:rPr>
-      </w:pPr>
-      <w:r>
-        <w:rPr>
-          <w:lang w:val="en-US"/>
-        </w:rPr>
-        <w:t>Excel structure</w:t>
-      </w:r>
-    </w:p>
-    <w:p>
-      <w:pPr>
-        <w:pStyle w:val="ListParagraph"/>
-        <w:numPr>
-          <w:ilvl w:val="0"/>
-          <w:numId w:val="12"/>
-        </w:numPr>
-        <w:rPr>
-          <w:lang w:val="en-US"/>
-        </w:rPr>
-      </w:pPr>
-      <w:r>
-        <w:rPr>
-          <w:lang w:val="en-US"/>
-        </w:rPr>
-        <w:t>The excel is parsed from the 5</w:t>
-      </w:r>
-      <w:r>
-        <w:rPr>
-          <w:vertAlign w:val="superscript"/>
-          <w:lang w:val="en-US"/>
-        </w:rPr>
-        <w:t>th</w:t>
-      </w:r>
-      <w:r>
-        <w:rPr>
-          <w:lang w:val="en-US"/>
-        </w:rPr>
-        <w:t xml:space="preserve"> row downwards</w:t>
-      </w:r>
-    </w:p>
-    <w:p>
-      <w:pPr>
-        <w:pStyle w:val="ListParagraph"/>
-        <w:numPr>
-          <w:ilvl w:val="0"/>
-          <w:numId w:val="12"/>
-        </w:numPr>
-        <w:rPr>
-          <w:lang w:val="en-US"/>
-        </w:rPr>
-      </w:pPr>
-      <w:r>
-        <w:rPr>
-          <w:lang w:val="en-US"/>
-        </w:rPr>
-        <w:t>1</w:t>
-      </w:r>
-      <w:r>
-        <w:rPr>
-          <w:vertAlign w:val="superscript"/>
-          <w:lang w:val="en-US"/>
-        </w:rPr>
-        <w:t>st</w:t>
-      </w:r>
-      <w:r>
-        <w:rPr>
-          <w:lang w:val="en-US"/>
-        </w:rPr>
-        <w:t xml:space="preserve"> column – date (if no date is written, the 1</w:t>
-      </w:r>
-      <w:r>
-        <w:rPr>
-          <w:vertAlign w:val="superscript"/>
-          <w:lang w:val="en-US"/>
-        </w:rPr>
-        <w:t>st</w:t>
-      </w:r>
-      <w:r>
-        <w:rPr>
-          <w:lang w:val="en-US"/>
-        </w:rPr>
-        <w:t xml:space="preserve"> date above that row is used)</w:t>
-      </w:r>
-    </w:p>
-    <w:p>
-      <w:pPr>
-        <w:pStyle w:val="ListParagraph"/>
-        <w:numPr>
-          <w:ilvl w:val="0"/>
-          <w:numId w:val="12"/>
-        </w:numPr>
-        <w:rPr>
-          <w:lang w:val="en-US"/>
-        </w:rPr>
-      </w:pPr>
-      <w:r>
-        <w:rPr>
-          <w:lang w:val="en-US"/>
-        </w:rPr>
-        <w:t>2</w:t>
-      </w:r>
-      <w:r>
-        <w:rPr>
-          <w:vertAlign w:val="superscript"/>
-          <w:lang w:val="en-US"/>
-        </w:rPr>
-        <w:t>nd</w:t>
-      </w:r>
-      <w:r>
-        <w:rPr>
-          <w:lang w:val="en-US"/>
-        </w:rPr>
-        <w:t xml:space="preserve"> column – hours (numeric value)</w:t>
-      </w:r>
-    </w:p>
-    <w:p>
-      <w:pPr>
-        <w:pStyle w:val="ListParagraph"/>
-        <w:numPr>
-          <w:ilvl w:val="0"/>
-          <w:numId w:val="12"/>
-        </w:numPr>
-        <w:rPr>
-          <w:lang w:val="en-US"/>
-        </w:rPr>
-      </w:pPr>
-      <w:r>
-        <w:rPr>
-          <w:lang w:val="en-US"/>
-        </w:rPr>
-        <w:t>3</w:t>
-      </w:r>
-      <w:r>
-        <w:rPr>
-          <w:vertAlign w:val="superscript"/>
-          <w:lang w:val="en-US"/>
-        </w:rPr>
-        <w:t>rd</w:t>
-      </w:r>
-      <w:r>
-        <w:rPr>
-          <w:lang w:val="en-US"/>
-        </w:rPr>
-        <w:t xml:space="preserve"> column – the JIRA task ID</w:t>
-      </w:r>
-    </w:p>
-    <w:p>
-      <w:pPr>
-        <w:pStyle w:val="ListParagraph"/>
-        <w:numPr>
-          <w:ilvl w:val="0"/>
-          <w:numId w:val="12"/>
-        </w:numPr>
-        <w:rPr>
-          <w:lang w:val="en-US"/>
-        </w:rPr>
-      </w:pPr>
-      <w:r>
-        <w:rPr>
-          <w:lang w:val="en-US"/>
-        </w:rPr>
-        <w:t>5</w:t>
-      </w:r>
-      <w:r>
-        <w:rPr>
-          <w:vertAlign w:val="superscript"/>
-          <w:lang w:val="en-US"/>
-        </w:rPr>
-        <w:t>th</w:t>
-      </w:r>
-      <w:r>
-        <w:rPr>
-          <w:lang w:val="en-US"/>
-        </w:rPr>
-        <w:t xml:space="preserve"> column – the text for the work</w:t>
-      </w:r>
-      <w:r>
-        <w:rPr>
-          <w:lang w:val="en-US"/>
-        </w:rPr>
-        <w:t xml:space="preserve"> </w:t>
-      </w:r>
-      <w:r>
-        <w:rPr>
-          <w:lang w:val="en-US"/>
-        </w:rPr>
-        <w:t>log</w:t>
-      </w:r>
-    </w:p>
-    <w:p>
-      <w:pPr>
-        <w:pStyle w:val="ListParagraph"/>
-        <w:numPr>
-          <w:ilvl w:val="0"/>
-          <w:numId w:val="12"/>
-        </w:numPr>
-        <w:rPr>
-          <w:lang w:val="en-US"/>
-        </w:rPr>
-      </w:pPr>
-      <w:r>
-        <w:rPr>
-          <w:lang w:val="en-US"/>
-        </w:rPr>
-        <w:t>Special columns for each JIRA server</w:t>
-      </w:r>
-      <w:r>
-        <w:rPr>
-          <w:lang w:val="en-US"/>
-        </w:rPr>
-        <w:t xml:space="preserve"> (contains HTTP status codes or -1 if no upload is wanted)</w:t>
+        <w:t>Setting up JIRA account</w:t>
+      </w:r>
+    </w:p>
+    <w:p>
+      <w:pPr>
+        <w:rPr>
+          <w:lang w:val="en-US"/>
+        </w:rPr>
+      </w:pPr>
+      <w:r>
+        <w:rPr>
+          <w:lang w:val="en-US"/>
+        </w:rPr>
+        <w:t>The way of authentication has changed.</w:t>
+      </w:r>
+      <w:r>
+        <w:rPr>
+          <w:lang w:val="en-US"/>
+        </w:rPr>
+        <w:t xml:space="preserve"> Authorization headers are used, where the </w:t>
+      </w:r>
+      <w:r>
+        <w:rPr>
+          <w:b/>
+          <w:lang w:val="en-US"/>
+        </w:rPr>
+        <w:t>UserEmail</w:t>
+      </w:r>
+      <w:r>
+        <w:rPr>
+          <w:lang w:val="en-US"/>
+        </w:rPr>
+        <w:t xml:space="preserve"> and the </w:t>
+      </w:r>
+      <w:r>
+        <w:rPr>
+          <w:b/>
+          <w:lang w:val="en-US"/>
+        </w:rPr>
+        <w:t>ApiToken</w:t>
+      </w:r>
+      <w:r>
+        <w:rPr>
+          <w:lang w:val="en-US"/>
+        </w:rPr>
+        <w:t xml:space="preserve"> is used in a Basic authentication.</w:t>
+      </w:r>
+      <w:r>
+        <w:rPr>
+          <w:lang w:val="en-US"/>
+        </w:rPr>
+        <w:t xml:space="preserve"> The old User / Password authentication </w:t>
+      </w:r>
+      <w:proofErr w:type="gramStart"/>
+      <w:r>
+        <w:rPr>
+          <w:lang w:val="en-US"/>
+        </w:rPr>
+        <w:t>is not su</w:t>
+      </w:r>
+      <w:r>
+        <w:rPr>
+          <w:lang w:val="en-US"/>
+        </w:rPr>
+        <w:t>p</w:t>
+      </w:r>
+      <w:r>
+        <w:rPr>
+          <w:lang w:val="en-US"/>
+        </w:rPr>
+        <w:t>ported</w:t>
+      </w:r>
+      <w:proofErr w:type="gramEnd"/>
+      <w:r>
+        <w:rPr>
+          <w:lang w:val="en-US"/>
+        </w:rPr>
+        <w:t xml:space="preserve"> anymore.</w:t>
       </w:r>
     </w:p>
     <w:p>
@@ -337,13 +167,13 @@
       <w:r>
         <w:rPr>
           <w:noProof/>
-          <w:lang w:eastAsia="sk-SK"/>
+          <w:lang w:val="en-US"/>
         </w:rPr>
         <w:drawing>
-          <wp:inline distT="0" distB="0" distL="0" distR="0" wp14:anchorId="14584BD0" wp14:editId="26ACFD51">
-            <wp:extent cx="5760720" cy="1580515"/>
-            <wp:effectExtent l="0" t="0" r="0" b="635"/>
-            <wp:docPr id="3" name="Picture 3"/>
+          <wp:inline distT="0" distB="0" distL="0" distR="0" wp14:anchorId="2BDC6C3E" wp14:editId="42314EE8">
+            <wp:extent cx="4435224" cy="4503810"/>
+            <wp:effectExtent l="0" t="0" r="3810" b="0"/>
+            <wp:docPr id="2" name="Picture 2"/>
             <wp:cNvGraphicFramePr>
               <a:graphicFrameLocks xmlns:a="http://schemas.openxmlformats.org/drawingml/2006/main" noChangeAspect="1"/>
             </wp:cNvGraphicFramePr>
@@ -363,7 +193,7 @@
                   <pic:spPr>
                     <a:xfrm>
                       <a:off x="0" y="0"/>
-                      <a:ext cx="5760720" cy="1580515"/>
+                      <a:ext cx="4435224" cy="4503810"/>
                     </a:xfrm>
                     <a:prstGeom prst="rect">
                       <a:avLst/>
@@ -387,20 +217,7 @@
         <w:rPr>
           <w:lang w:val="en-US"/>
         </w:rPr>
-        <w:t>Rules</w:t>
-      </w:r>
-    </w:p>
-    <w:p>
-      <w:pPr>
-        <w:rPr>
-          <w:lang w:val="en-US"/>
-        </w:rPr>
-      </w:pPr>
-      <w:r>
-        <w:rPr>
-          <w:lang w:val="en-US"/>
-        </w:rPr>
-        <w:t>Row is ignored if:</w:t>
+        <w:t>Generate ApiToken</w:t>
       </w:r>
     </w:p>
     <w:p>
@@ -408,7 +225,7 @@
         <w:pStyle w:val="ListParagraph"/>
         <w:numPr>
           <w:ilvl w:val="0"/>
-          <w:numId w:val="12"/>
+          <w:numId w:val="14"/>
         </w:numPr>
         <w:rPr>
           <w:lang w:val="en-US"/>
@@ -418,7 +235,7 @@
         <w:rPr>
           <w:lang w:val="en-US"/>
         </w:rPr>
-        <w:t>No hours are filled</w:t>
+        <w:t>Log in to JIRA.</w:t>
       </w:r>
     </w:p>
     <w:p>
@@ -426,17 +243,44 @@
         <w:pStyle w:val="ListParagraph"/>
         <w:numPr>
           <w:ilvl w:val="0"/>
-          <w:numId w:val="12"/>
+          <w:numId w:val="14"/>
         </w:numPr>
         <w:rPr>
-          <w:lang w:val="en-US"/>
-        </w:rPr>
-      </w:pPr>
-      <w:r>
-        <w:rPr>
-          <w:lang w:val="en-US"/>
-        </w:rPr>
-        <w:t>No task ID is present</w:t>
+          <w:rFonts w:ascii="Segoe UI" w:hAnsi="Segoe UI" w:cs="Segoe UI"/>
+          <w:color w:val="172B4D"/>
+          <w:spacing w:val="-1"/>
+          <w:shd w:val="clear" w:color="auto" w:fill="FFFFFF"/>
+          <w:lang w:val="en-US"/>
+        </w:rPr>
+      </w:pPr>
+      <w:r>
+        <w:rPr>
+          <w:lang w:val="en-US"/>
+        </w:rPr>
+        <w:t xml:space="preserve">Visit </w:t>
+      </w:r>
+      <w:hyperlink r:id="rId7" w:history="1">
+        <w:r>
+          <w:rPr>
+            <w:rStyle w:val="Hyperlink"/>
+            <w:rFonts w:ascii="Segoe UI" w:hAnsi="Segoe UI" w:cs="Segoe UI"/>
+            <w:color w:val="3572B0"/>
+            <w:spacing w:val="-1"/>
+            <w:shd w:val="clear" w:color="auto" w:fill="FFFFFF"/>
+            <w:lang w:val="en-US"/>
+          </w:rPr>
+          <w:t>https://id.atlassian.com/manage/api-tokens</w:t>
+        </w:r>
+      </w:hyperlink>
+      <w:r>
+        <w:rPr>
+          <w:rFonts w:ascii="Segoe UI" w:hAnsi="Segoe UI" w:cs="Segoe UI"/>
+          <w:color w:val="172B4D"/>
+          <w:spacing w:val="-1"/>
+          <w:shd w:val="clear" w:color="auto" w:fill="FFFFFF"/>
+          <w:lang w:val="en-US"/>
+        </w:rPr>
+        <w:t>.</w:t>
       </w:r>
     </w:p>
     <w:p>
@@ -444,17 +288,77 @@
         <w:pStyle w:val="ListParagraph"/>
         <w:numPr>
           <w:ilvl w:val="0"/>
-          <w:numId w:val="12"/>
+          <w:numId w:val="14"/>
         </w:numPr>
         <w:rPr>
-          <w:lang w:val="en-US"/>
-        </w:rPr>
-      </w:pPr>
-      <w:r>
-        <w:rPr>
-          <w:lang w:val="en-US"/>
-        </w:rPr>
-        <w:t>No description is filled</w:t>
+          <w:rFonts w:ascii="Segoe UI" w:hAnsi="Segoe UI" w:cs="Segoe UI"/>
+          <w:color w:val="172B4D"/>
+          <w:spacing w:val="-1"/>
+          <w:shd w:val="clear" w:color="auto" w:fill="FFFFFF"/>
+          <w:lang w:val="en-US"/>
+        </w:rPr>
+      </w:pPr>
+      <w:r>
+        <w:rPr>
+          <w:rFonts w:ascii="Segoe UI" w:hAnsi="Segoe UI" w:cs="Segoe UI"/>
+          <w:color w:val="172B4D"/>
+          <w:spacing w:val="-1"/>
+          <w:shd w:val="clear" w:color="auto" w:fill="FFFFFF"/>
+          <w:lang w:val="en-US"/>
+        </w:rPr>
+        <w:t xml:space="preserve">Press </w:t>
+      </w:r>
+      <w:r>
+        <w:rPr>
+          <w:rFonts w:ascii="Segoe UI" w:hAnsi="Segoe UI" w:cs="Segoe UI"/>
+          <w:b/>
+          <w:color w:val="172B4D"/>
+          <w:spacing w:val="-1"/>
+          <w:shd w:val="clear" w:color="auto" w:fill="FFFFFF"/>
+          <w:lang w:val="en-US"/>
+        </w:rPr>
+        <w:t>Create API token</w:t>
+      </w:r>
+      <w:r>
+        <w:rPr>
+          <w:rFonts w:ascii="Segoe UI" w:hAnsi="Segoe UI" w:cs="Segoe UI"/>
+          <w:color w:val="172B4D"/>
+          <w:spacing w:val="-1"/>
+          <w:shd w:val="clear" w:color="auto" w:fill="FFFFFF"/>
+          <w:lang w:val="en-US"/>
+        </w:rPr>
+        <w:t xml:space="preserve"> and on the pop-up </w:t>
+      </w:r>
+      <w:r>
+        <w:rPr>
+          <w:rFonts w:ascii="Segoe UI" w:hAnsi="Segoe UI" w:cs="Segoe UI"/>
+          <w:b/>
+          <w:color w:val="172B4D"/>
+          <w:spacing w:val="-1"/>
+          <w:shd w:val="clear" w:color="auto" w:fill="FFFFFF"/>
+          <w:lang w:val="en-US"/>
+        </w:rPr>
+        <w:t>enter a name</w:t>
+      </w:r>
+      <w:r>
+        <w:rPr>
+          <w:rFonts w:ascii="Segoe UI" w:hAnsi="Segoe UI" w:cs="Segoe UI"/>
+          <w:color w:val="172B4D"/>
+          <w:spacing w:val="-1"/>
+          <w:shd w:val="clear" w:color="auto" w:fill="FFFFFF"/>
+          <w:lang w:val="en-US"/>
+        </w:rPr>
+        <w:t xml:space="preserve"> </w:t>
+      </w:r>
+      <w:r>
+        <w:rPr>
+          <w:rFonts w:ascii="Segoe UI" w:hAnsi="Segoe UI" w:cs="Segoe UI"/>
+          <w:color w:val="172B4D"/>
+          <w:spacing w:val="-1"/>
+          <w:shd w:val="clear" w:color="auto" w:fill="FFFFFF"/>
+          <w:lang w:val="en-US"/>
+        </w:rPr>
+        <w:t>for the token – see picture below.</w:t>
       </w:r>
     </w:p>
     <w:p>
@@ -462,131 +366,206 @@
         <w:pStyle w:val="ListParagraph"/>
         <w:numPr>
           <w:ilvl w:val="0"/>
-          <w:numId w:val="12"/>
+          <w:numId w:val="14"/>
         </w:numPr>
         <w:rPr>
-          <w:lang w:val="en-US"/>
-        </w:rPr>
-      </w:pPr>
-      <w:r>
-        <w:rPr>
-          <w:lang w:val="en-US"/>
-        </w:rPr>
-        <w:t>The corresponding JIRA column has other than 0 or empty value</w:t>
-      </w:r>
-    </w:p>
-    <w:p>
-      <w:pPr>
-        <w:pStyle w:val="Heading2"/>
-        <w:rPr>
-          <w:lang w:val="en-US"/>
-        </w:rPr>
-      </w:pPr>
-      <w:r>
-        <w:rPr>
-          <w:lang w:val="en-US"/>
-        </w:rPr>
-        <w:t>Codes inside special JIRA columns</w:t>
-      </w:r>
-    </w:p>
-    <w:p>
-      <w:pPr>
-        <w:pStyle w:val="ListParagraph"/>
-        <w:numPr>
-          <w:ilvl w:val="0"/>
-          <w:numId w:val="13"/>
-        </w:numPr>
-        <w:rPr>
-          <w:lang w:val="en-US"/>
-        </w:rPr>
-      </w:pPr>
-      <w:r>
-        <w:rPr>
-          <w:lang w:val="en-US"/>
-        </w:rPr>
-        <w:t>-1 = do not write log to the corresponding server</w:t>
-      </w:r>
-    </w:p>
-    <w:p>
-      <w:pPr>
-        <w:pStyle w:val="ListParagraph"/>
-        <w:numPr>
-          <w:ilvl w:val="0"/>
-          <w:numId w:val="13"/>
-        </w:numPr>
-        <w:rPr>
-          <w:lang w:val="en-US"/>
-        </w:rPr>
-      </w:pPr>
-      <w:r>
-        <w:rPr>
-          <w:lang w:val="en-US"/>
-        </w:rPr>
-        <w:t>0 or empty = write log</w:t>
-      </w:r>
-    </w:p>
-    <w:p>
-      <w:pPr>
-        <w:pStyle w:val="ListParagraph"/>
-        <w:numPr>
-          <w:ilvl w:val="0"/>
-          <w:numId w:val="13"/>
-        </w:numPr>
-        <w:rPr>
-          <w:lang w:val="en-US"/>
-        </w:rPr>
-      </w:pPr>
-      <w:r>
-        <w:rPr>
-          <w:lang w:val="en-US"/>
-        </w:rPr>
-        <w:t xml:space="preserve">Greater </w:t>
-      </w:r>
-      <w:r>
-        <w:rPr>
-          <w:lang w:val="en-US"/>
-        </w:rPr>
-        <w:t>tha</w:t>
-      </w:r>
-      <w:r>
-        <w:rPr>
-          <w:lang w:val="en-US"/>
-        </w:rPr>
-        <w:t>n 0 = HTTP result code – whereas (200 to 300 = OK) = 201 is actually the “work</w:t>
-      </w:r>
-      <w:r>
-        <w:rPr>
-          <w:lang w:val="en-US"/>
-        </w:rPr>
-        <w:t xml:space="preserve"> </w:t>
-      </w:r>
-      <w:r>
-        <w:rPr>
-          <w:lang w:val="en-US"/>
-        </w:rPr>
-        <w:t>log added</w:t>
-      </w:r>
-      <w:r>
-        <w:rPr>
-          <w:lang w:val="en-US"/>
-        </w:rPr>
-        <w:t>” result</w:t>
-      </w:r>
-    </w:p>
-    <w:p>
-      <w:pPr>
-        <w:pStyle w:val="Heading1"/>
-        <w:rPr>
-          <w:lang w:val="en-US"/>
-        </w:rPr>
-      </w:pPr>
-      <w:r>
-        <w:rPr>
+          <w:rFonts w:ascii="Segoe UI" w:hAnsi="Segoe UI" w:cs="Segoe UI"/>
+          <w:color w:val="172B4D"/>
+          <w:spacing w:val="-1"/>
+          <w:shd w:val="clear" w:color="auto" w:fill="FFFFFF"/>
+          <w:lang w:val="en-US"/>
+        </w:rPr>
+      </w:pPr>
+      <w:r>
+        <w:rPr>
+          <w:rFonts w:ascii="Segoe UI" w:hAnsi="Segoe UI" w:cs="Segoe UI"/>
+          <w:color w:val="172B4D"/>
+          <w:spacing w:val="-1"/>
+          <w:shd w:val="clear" w:color="auto" w:fill="FFFFFF"/>
+          <w:lang w:val="en-US"/>
+        </w:rPr>
+        <w:t xml:space="preserve">When the token </w:t>
+      </w:r>
+      <w:proofErr w:type="gramStart"/>
+      <w:r>
+        <w:rPr>
+          <w:rFonts w:ascii="Segoe UI" w:hAnsi="Segoe UI" w:cs="Segoe UI"/>
+          <w:color w:val="172B4D"/>
+          <w:spacing w:val="-1"/>
+          <w:shd w:val="clear" w:color="auto" w:fill="FFFFFF"/>
+          <w:lang w:val="en-US"/>
+        </w:rPr>
+        <w:t xml:space="preserve">is </w:t>
+      </w:r>
+      <w:r>
+        <w:rPr>
+          <w:rFonts w:ascii="Segoe UI" w:hAnsi="Segoe UI" w:cs="Segoe UI"/>
+          <w:color w:val="172B4D"/>
+          <w:spacing w:val="-1"/>
+          <w:shd w:val="clear" w:color="auto" w:fill="FFFFFF"/>
+          <w:lang w:val="en-US"/>
+        </w:rPr>
+        <w:t>created</w:t>
+      </w:r>
+      <w:proofErr w:type="gramEnd"/>
+      <w:r>
+        <w:rPr>
+          <w:rFonts w:ascii="Segoe UI" w:hAnsi="Segoe UI" w:cs="Segoe UI"/>
+          <w:color w:val="172B4D"/>
+          <w:spacing w:val="-1"/>
+          <w:shd w:val="clear" w:color="auto" w:fill="FFFFFF"/>
+          <w:lang w:val="en-US"/>
+        </w:rPr>
+        <w:t>,</w:t>
+      </w:r>
+      <w:r>
+        <w:rPr>
+          <w:rFonts w:ascii="Segoe UI" w:hAnsi="Segoe UI" w:cs="Segoe UI"/>
+          <w:color w:val="172B4D"/>
+          <w:spacing w:val="-1"/>
+          <w:shd w:val="clear" w:color="auto" w:fill="FFFFFF"/>
+          <w:lang w:val="en-US"/>
+        </w:rPr>
+        <w:t xml:space="preserve"> a dialog will open. </w:t>
+      </w:r>
+      <w:r>
+        <w:rPr>
+          <w:rFonts w:ascii="Segoe UI" w:hAnsi="Segoe UI" w:cs="Segoe UI"/>
+          <w:b/>
+          <w:color w:val="172B4D"/>
+          <w:spacing w:val="-1"/>
+          <w:shd w:val="clear" w:color="auto" w:fill="FFFFFF"/>
+          <w:lang w:val="en-US"/>
+        </w:rPr>
+        <w:t xml:space="preserve">Make sure you copy over the token from the </w:t>
+      </w:r>
+      <w:r>
+        <w:rPr>
+          <w:rFonts w:ascii="Segoe UI" w:hAnsi="Segoe UI" w:cs="Segoe UI"/>
+          <w:b/>
+          <w:color w:val="172B4D"/>
+          <w:spacing w:val="-1"/>
+          <w:shd w:val="clear" w:color="auto" w:fill="FFFFFF"/>
+          <w:lang w:val="en-US"/>
+        </w:rPr>
+        <w:t>dialog,</w:t>
+      </w:r>
+      <w:r>
+        <w:rPr>
+          <w:rFonts w:ascii="Segoe UI" w:hAnsi="Segoe UI" w:cs="Segoe UI"/>
+          <w:b/>
+          <w:color w:val="172B4D"/>
+          <w:spacing w:val="-1"/>
+          <w:shd w:val="clear" w:color="auto" w:fill="FFFFFF"/>
+          <w:lang w:val="en-US"/>
+        </w:rPr>
+        <w:t xml:space="preserve"> as it </w:t>
+      </w:r>
+      <w:proofErr w:type="gramStart"/>
+      <w:r>
+        <w:rPr>
+          <w:rFonts w:ascii="Segoe UI" w:hAnsi="Segoe UI" w:cs="Segoe UI"/>
+          <w:b/>
+          <w:color w:val="172B4D"/>
+          <w:spacing w:val="-1"/>
+          <w:shd w:val="clear" w:color="auto" w:fill="FFFFFF"/>
+          <w:lang w:val="en-US"/>
+        </w:rPr>
+        <w:t>will not</w:t>
+      </w:r>
+      <w:r>
+        <w:rPr>
+          <w:rFonts w:ascii="Segoe UI" w:hAnsi="Segoe UI" w:cs="Segoe UI"/>
+          <w:b/>
+          <w:color w:val="172B4D"/>
+          <w:spacing w:val="-1"/>
+          <w:shd w:val="clear" w:color="auto" w:fill="FFFFFF"/>
+          <w:lang w:val="en-US"/>
+        </w:rPr>
+        <w:t xml:space="preserve"> be shown</w:t>
+      </w:r>
+      <w:proofErr w:type="gramEnd"/>
+      <w:r>
+        <w:rPr>
+          <w:rFonts w:ascii="Segoe UI" w:hAnsi="Segoe UI" w:cs="Segoe UI"/>
+          <w:b/>
+          <w:color w:val="172B4D"/>
+          <w:spacing w:val="-1"/>
+          <w:shd w:val="clear" w:color="auto" w:fill="FFFFFF"/>
+          <w:lang w:val="en-US"/>
+        </w:rPr>
+        <w:t xml:space="preserve"> any more.</w:t>
+      </w:r>
+      <w:r>
+        <w:rPr>
+          <w:rFonts w:ascii="Segoe UI" w:hAnsi="Segoe UI" w:cs="Segoe UI"/>
+          <w:color w:val="172B4D"/>
+          <w:spacing w:val="-1"/>
+          <w:shd w:val="clear" w:color="auto" w:fill="FFFFFF"/>
+          <w:lang w:val="en-US"/>
+        </w:rPr>
+        <w:t xml:space="preserve"> Use this token in the application settings. Make </w:t>
+      </w:r>
+      <w:r>
+        <w:rPr>
+          <w:rFonts w:ascii="Segoe UI" w:hAnsi="Segoe UI" w:cs="Segoe UI"/>
+          <w:color w:val="172B4D"/>
+          <w:spacing w:val="-1"/>
+          <w:shd w:val="clear" w:color="auto" w:fill="FFFFFF"/>
           <w:lang w:val="en-US"/>
         </w:rPr>
         <w:lastRenderedPageBreak/>
-        <w:t>The application</w:t>
-      </w:r>
+        <w:t>sure you save the settings</w:t>
+      </w:r>
+      <w:r>
+        <w:rPr>
+          <w:rFonts w:ascii="Segoe UI" w:hAnsi="Segoe UI" w:cs="Segoe UI"/>
+          <w:color w:val="172B4D"/>
+          <w:spacing w:val="-1"/>
+          <w:shd w:val="clear" w:color="auto" w:fill="FFFFFF"/>
+          <w:lang w:val="en-US"/>
+        </w:rPr>
+        <w:t xml:space="preserve"> (credentials </w:t>
+      </w:r>
+      <w:proofErr w:type="gramStart"/>
+      <w:r>
+        <w:rPr>
+          <w:rFonts w:ascii="Segoe UI" w:hAnsi="Segoe UI" w:cs="Segoe UI"/>
+          <w:color w:val="172B4D"/>
+          <w:spacing w:val="-1"/>
+          <w:shd w:val="clear" w:color="auto" w:fill="FFFFFF"/>
+          <w:lang w:val="en-US"/>
+        </w:rPr>
+        <w:t>will be encoded</w:t>
+      </w:r>
+      <w:proofErr w:type="gramEnd"/>
+      <w:r>
+        <w:rPr>
+          <w:rFonts w:ascii="Segoe UI" w:hAnsi="Segoe UI" w:cs="Segoe UI"/>
+          <w:color w:val="172B4D"/>
+          <w:spacing w:val="-1"/>
+          <w:shd w:val="clear" w:color="auto" w:fill="FFFFFF"/>
+          <w:lang w:val="en-US"/>
+        </w:rPr>
+        <w:t xml:space="preserve"> via a machine key, so the config is not usable when copied over to a different computer or when windows is reinstalled)</w:t>
+      </w:r>
+      <w:r>
+        <w:rPr>
+          <w:rFonts w:ascii="Segoe UI" w:hAnsi="Segoe UI" w:cs="Segoe UI"/>
+          <w:color w:val="172B4D"/>
+          <w:spacing w:val="-1"/>
+          <w:shd w:val="clear" w:color="auto" w:fill="FFFFFF"/>
+          <w:lang w:val="en-US"/>
+        </w:rPr>
+        <w:t>.</w:t>
+      </w:r>
+    </w:p>
+    <w:p>
+      <w:pPr>
+        <w:rPr>
+          <w:lang w:val="en-US"/>
+        </w:rPr>
+      </w:pPr>
     </w:p>
     <w:p>
       <w:pPr>
@@ -597,219 +576,13 @@
       <w:r>
         <w:rPr>
           <w:noProof/>
-          <w:lang w:eastAsia="sk-SK"/>
+          <w:lang w:val="en-US"/>
         </w:rPr>
         <w:drawing>
-          <wp:inline distT="0" distB="0" distL="0" distR="0" wp14:anchorId="4B1D4D3E" wp14:editId="4DF2DC58">
-            <wp:extent cx="4439270" cy="4505954"/>
-            <wp:effectExtent l="0" t="0" r="0" b="9525"/>
-            <wp:docPr id="1" name="Picture 1"/>
-            <wp:cNvGraphicFramePr>
-              <a:graphicFrameLocks xmlns:a="http://schemas.openxmlformats.org/drawingml/2006/main" noChangeAspect="1"/>
-            </wp:cNvGraphicFramePr>
-            <a:graphic xmlns:a="http://schemas.openxmlformats.org/drawingml/2006/main">
-              <a:graphicData uri="http://schemas.openxmlformats.org/drawingml/2006/picture">
-                <pic:pic xmlns:pic="http://schemas.openxmlformats.org/drawingml/2006/picture">
-                  <pic:nvPicPr>
-                    <pic:cNvPr id="1" name=""/>
-                    <pic:cNvPicPr/>
-                  </pic:nvPicPr>
-                  <pic:blipFill>
-                    <a:blip r:embed="rId7"/>
-                    <a:stretch>
-                      <a:fillRect/>
-                    </a:stretch>
-                  </pic:blipFill>
-                  <pic:spPr>
-                    <a:xfrm>
-                      <a:off x="0" y="0"/>
-                      <a:ext cx="4439270" cy="4505954"/>
-                    </a:xfrm>
-                    <a:prstGeom prst="rect">
-                      <a:avLst/>
-                    </a:prstGeom>
-                  </pic:spPr>
-                </pic:pic>
-              </a:graphicData>
-            </a:graphic>
-          </wp:inline>
-        </w:drawing>
-      </w:r>
-    </w:p>
-    <w:p>
-      <w:pPr>
-        <w:rPr>
-          <w:lang w:val="en-US"/>
-        </w:rPr>
-      </w:pPr>
-      <w:r>
-        <w:rPr>
-          <w:lang w:val="en-US"/>
-        </w:rPr>
-        <w:t xml:space="preserve">The application uses a slightly customized </w:t>
-      </w:r>
-      <w:proofErr w:type="spellStart"/>
-      <w:r>
-        <w:rPr>
-          <w:b/>
-          <w:lang w:val="en-US"/>
-        </w:rPr>
-        <w:t>PropertyGrid</w:t>
-      </w:r>
-      <w:proofErr w:type="spellEnd"/>
-      <w:r>
-        <w:rPr>
-          <w:lang w:val="en-US"/>
-        </w:rPr>
-        <w:t xml:space="preserve"> to display settings. Settings are stored in </w:t>
-      </w:r>
-      <w:proofErr w:type="spellStart"/>
-      <w:r>
-        <w:rPr>
-          <w:b/>
-          <w:lang w:val="en-US"/>
-        </w:rPr>
-        <w:t>App.json</w:t>
-      </w:r>
-      <w:proofErr w:type="spellEnd"/>
-    </w:p>
-    <w:p>
-      <w:pPr>
-        <w:rPr>
-          <w:b/>
-          <w:lang w:val="en-US"/>
-        </w:rPr>
-      </w:pPr>
-      <w:r>
-        <w:rPr>
-          <w:b/>
-          <w:lang w:val="en-US"/>
-        </w:rPr>
-        <w:t>It’s important to have JIRA server time-zone set correctly</w:t>
-      </w:r>
-      <w:r>
-        <w:rPr>
-          <w:b/>
-          <w:lang w:val="en-US"/>
-        </w:rPr>
-        <w:t xml:space="preserve"> – otherwise the logged time will be shifted</w:t>
-      </w:r>
-      <w:r>
-        <w:rPr>
-          <w:b/>
-          <w:lang w:val="en-US"/>
-        </w:rPr>
-        <w:t>!</w:t>
-      </w:r>
-    </w:p>
-    <w:p>
-      <w:pPr>
-        <w:rPr>
-          <w:lang w:val="en-US"/>
-        </w:rPr>
-      </w:pPr>
-      <w:r>
-        <w:rPr>
-          <w:lang w:val="en-US"/>
-        </w:rPr>
-        <w:t>Save = save JSON</w:t>
-      </w:r>
-    </w:p>
-    <w:p>
-      <w:pPr>
-        <w:rPr>
-          <w:lang w:val="en-US"/>
-        </w:rPr>
-      </w:pPr>
-      <w:r>
-        <w:rPr>
-          <w:lang w:val="en-US"/>
-        </w:rPr>
-        <w:t>Reload = reload JSON</w:t>
-      </w:r>
-    </w:p>
-    <w:p>
-      <w:pPr>
-        <w:rPr>
-          <w:lang w:val="en-US"/>
-        </w:rPr>
-      </w:pPr>
-    </w:p>
-    <w:p>
-      <w:pPr>
-        <w:rPr>
-          <w:lang w:val="en-US"/>
-        </w:rPr>
-      </w:pPr>
-      <w:r>
-        <w:rPr>
-          <w:lang w:val="en-US"/>
-        </w:rPr>
-        <w:t>The COLUMN is an excel column name, and it should point to the column where the status codes for the given JIRA server will be stored. In most cases user does not need to log work to multiple JIRA’s so there will be only 1 JIRA setting and 1 status-code column – so when using the sample EXCEL as a template, it’ll be the column: F</w:t>
-      </w:r>
-    </w:p>
-    <w:p>
-      <w:pPr>
-        <w:pStyle w:val="Heading2"/>
-        <w:rPr>
-          <w:lang w:val="en-US"/>
-        </w:rPr>
-      </w:pPr>
-      <w:r>
-        <w:rPr>
-          <w:lang w:val="en-US"/>
-        </w:rPr>
-        <w:t>The upload</w:t>
-      </w:r>
-    </w:p>
-    <w:p>
-      <w:pPr>
-        <w:rPr>
-          <w:lang w:val="en-US"/>
-        </w:rPr>
-      </w:pPr>
-      <w:r>
-        <w:rPr>
-          <w:lang w:val="en-US"/>
-        </w:rPr>
-        <w:t xml:space="preserve">The application will do a backup of excel </w:t>
-      </w:r>
-      <w:r>
-        <w:rPr>
-          <w:lang w:val="en-US"/>
-        </w:rPr>
-        <w:t>first (into the same directory) – the backup will be created with a timestamp in the name.</w:t>
-      </w:r>
-    </w:p>
-    <w:p>
-      <w:pPr>
-        <w:rPr>
-          <w:lang w:val="en-US"/>
-        </w:rPr>
-      </w:pPr>
-      <w:r>
-        <w:rPr>
-          <w:lang w:val="en-US"/>
-        </w:rPr>
-        <w:lastRenderedPageBreak/>
-        <w:t>The upload process first will parse the selected sheet, then display the result.</w:t>
-      </w:r>
-      <w:r>
-        <w:rPr>
-          <w:lang w:val="en-US"/>
-        </w:rPr>
-        <w:br/>
-      </w:r>
-      <w:r>
-        <w:rPr>
-          <w:noProof/>
-          <w:lang w:eastAsia="sk-SK"/>
-        </w:rPr>
-        <w:drawing>
-          <wp:inline distT="0" distB="0" distL="0" distR="0" wp14:anchorId="3E3A352D" wp14:editId="21C2EFBE">
-            <wp:extent cx="3267531" cy="2267266"/>
-            <wp:effectExtent l="0" t="0" r="9525" b="0"/>
-            <wp:docPr id="5" name="Picture 5"/>
+          <wp:inline distT="0" distB="0" distL="0" distR="0" wp14:anchorId="17643A4F" wp14:editId="654FBB87">
+            <wp:extent cx="5760720" cy="3593465"/>
+            <wp:effectExtent l="0" t="0" r="0" b="6985"/>
+            <wp:docPr id="6" name="Picture 6"/>
             <wp:cNvGraphicFramePr>
               <a:graphicFrameLocks xmlns:a="http://schemas.openxmlformats.org/drawingml/2006/main" noChangeAspect="1"/>
             </wp:cNvGraphicFramePr>
@@ -829,6 +602,1082 @@
                   <pic:spPr>
                     <a:xfrm>
                       <a:off x="0" y="0"/>
+                      <a:ext cx="5760720" cy="3593465"/>
+                    </a:xfrm>
+                    <a:prstGeom prst="rect">
+                      <a:avLst/>
+                    </a:prstGeom>
+                  </pic:spPr>
+                </pic:pic>
+              </a:graphicData>
+            </a:graphic>
+          </wp:inline>
+        </w:drawing>
+      </w:r>
+    </w:p>
+    <w:p>
+      <w:pPr>
+        <w:rPr>
+          <w:lang w:val="en-US"/>
+        </w:rPr>
+      </w:pPr>
+    </w:p>
+    <w:p>
+      <w:pPr>
+        <w:rPr>
+          <w:lang w:val="en-US"/>
+        </w:rPr>
+      </w:pPr>
+      <w:r>
+        <w:rPr>
+          <w:noProof/>
+          <w:lang w:val="en-US"/>
+        </w:rPr>
+        <w:drawing>
+          <wp:inline distT="0" distB="0" distL="0" distR="0" wp14:anchorId="440DBA51" wp14:editId="7D4572BB">
+            <wp:extent cx="3810330" cy="2362405"/>
+            <wp:effectExtent l="0" t="0" r="0" b="0"/>
+            <wp:docPr id="7" name="Picture 7"/>
+            <wp:cNvGraphicFramePr>
+              <a:graphicFrameLocks xmlns:a="http://schemas.openxmlformats.org/drawingml/2006/main" noChangeAspect="1"/>
+            </wp:cNvGraphicFramePr>
+            <a:graphic xmlns:a="http://schemas.openxmlformats.org/drawingml/2006/main">
+              <a:graphicData uri="http://schemas.openxmlformats.org/drawingml/2006/picture">
+                <pic:pic xmlns:pic="http://schemas.openxmlformats.org/drawingml/2006/picture">
+                  <pic:nvPicPr>
+                    <pic:cNvPr id="1" name=""/>
+                    <pic:cNvPicPr/>
+                  </pic:nvPicPr>
+                  <pic:blipFill>
+                    <a:blip r:embed="rId9"/>
+                    <a:stretch>
+                      <a:fillRect/>
+                    </a:stretch>
+                  </pic:blipFill>
+                  <pic:spPr>
+                    <a:xfrm>
+                      <a:off x="0" y="0"/>
+                      <a:ext cx="3810330" cy="2362405"/>
+                    </a:xfrm>
+                    <a:prstGeom prst="rect">
+                      <a:avLst/>
+                    </a:prstGeom>
+                  </pic:spPr>
+                </pic:pic>
+              </a:graphicData>
+            </a:graphic>
+          </wp:inline>
+        </w:drawing>
+      </w:r>
+    </w:p>
+    <w:p>
+      <w:pPr>
+        <w:pStyle w:val="Heading1"/>
+        <w:rPr>
+          <w:lang w:val="en-US"/>
+        </w:rPr>
+      </w:pPr>
+      <w:r>
+        <w:rPr>
+          <w:lang w:val="en-US"/>
+        </w:rPr>
+        <w:t>The excel file</w:t>
+      </w:r>
+    </w:p>
+    <w:p>
+      <w:pPr>
+        <w:rPr>
+          <w:lang w:val="en-US"/>
+        </w:rPr>
+      </w:pPr>
+      <w:r>
+        <w:rPr>
+          <w:lang w:val="en-US"/>
+        </w:rPr>
+        <w:t xml:space="preserve">We can use any sheet for </w:t>
+      </w:r>
+      <w:proofErr w:type="gramStart"/>
+      <w:r>
+        <w:rPr>
+          <w:lang w:val="en-US"/>
+        </w:rPr>
+        <w:t>log,</w:t>
+      </w:r>
+      <w:proofErr w:type="gramEnd"/>
+      <w:r>
+        <w:rPr>
+          <w:lang w:val="en-US"/>
+        </w:rPr>
+        <w:t xml:space="preserve"> sheet is selectable from the app.</w:t>
+      </w:r>
+    </w:p>
+    <w:p>
+      <w:pPr>
+        <w:pStyle w:val="Heading2"/>
+        <w:rPr>
+          <w:lang w:val="en-US"/>
+        </w:rPr>
+      </w:pPr>
+      <w:r>
+        <w:rPr>
+          <w:lang w:val="en-US"/>
+        </w:rPr>
+        <w:t>Excel structure</w:t>
+      </w:r>
+    </w:p>
+    <w:p>
+      <w:pPr>
+        <w:pStyle w:val="ListParagraph"/>
+        <w:numPr>
+          <w:ilvl w:val="0"/>
+          <w:numId w:val="12"/>
+        </w:numPr>
+        <w:rPr>
+          <w:lang w:val="en-US"/>
+        </w:rPr>
+      </w:pPr>
+      <w:r>
+        <w:rPr>
+          <w:lang w:val="en-US"/>
+        </w:rPr>
+        <w:t>The excel is parsed from the 5</w:t>
+      </w:r>
+      <w:r>
+        <w:rPr>
+          <w:vertAlign w:val="superscript"/>
+          <w:lang w:val="en-US"/>
+        </w:rPr>
+        <w:t>th</w:t>
+      </w:r>
+      <w:r>
+        <w:rPr>
+          <w:lang w:val="en-US"/>
+        </w:rPr>
+        <w:t xml:space="preserve"> row downwards</w:t>
+      </w:r>
+    </w:p>
+    <w:p>
+      <w:pPr>
+        <w:pStyle w:val="ListParagraph"/>
+        <w:numPr>
+          <w:ilvl w:val="0"/>
+          <w:numId w:val="12"/>
+        </w:numPr>
+        <w:rPr>
+          <w:lang w:val="en-US"/>
+        </w:rPr>
+      </w:pPr>
+      <w:r>
+        <w:rPr>
+          <w:lang w:val="en-US"/>
+        </w:rPr>
+        <w:t>1</w:t>
+      </w:r>
+      <w:r>
+        <w:rPr>
+          <w:vertAlign w:val="superscript"/>
+          <w:lang w:val="en-US"/>
+        </w:rPr>
+        <w:t>st</w:t>
+      </w:r>
+      <w:r>
+        <w:rPr>
+          <w:lang w:val="en-US"/>
+        </w:rPr>
+        <w:t xml:space="preserve"> column – date (if no date is written, the 1</w:t>
+      </w:r>
+      <w:r>
+        <w:rPr>
+          <w:vertAlign w:val="superscript"/>
+          <w:lang w:val="en-US"/>
+        </w:rPr>
+        <w:t>st</w:t>
+      </w:r>
+      <w:r>
+        <w:rPr>
+          <w:lang w:val="en-US"/>
+        </w:rPr>
+        <w:t xml:space="preserve"> date above that row is used)</w:t>
+      </w:r>
+    </w:p>
+    <w:p>
+      <w:pPr>
+        <w:pStyle w:val="ListParagraph"/>
+        <w:numPr>
+          <w:ilvl w:val="0"/>
+          <w:numId w:val="12"/>
+        </w:numPr>
+        <w:rPr>
+          <w:lang w:val="en-US"/>
+        </w:rPr>
+      </w:pPr>
+      <w:r>
+        <w:rPr>
+          <w:lang w:val="en-US"/>
+        </w:rPr>
+        <w:lastRenderedPageBreak/>
+        <w:t>2</w:t>
+      </w:r>
+      <w:r>
+        <w:rPr>
+          <w:vertAlign w:val="superscript"/>
+          <w:lang w:val="en-US"/>
+        </w:rPr>
+        <w:t>nd</w:t>
+      </w:r>
+      <w:r>
+        <w:rPr>
+          <w:lang w:val="en-US"/>
+        </w:rPr>
+        <w:t xml:space="preserve"> column – hours (numeric value)</w:t>
+      </w:r>
+    </w:p>
+    <w:p>
+      <w:pPr>
+        <w:pStyle w:val="ListParagraph"/>
+        <w:numPr>
+          <w:ilvl w:val="0"/>
+          <w:numId w:val="12"/>
+        </w:numPr>
+        <w:rPr>
+          <w:lang w:val="en-US"/>
+        </w:rPr>
+      </w:pPr>
+      <w:r>
+        <w:rPr>
+          <w:lang w:val="en-US"/>
+        </w:rPr>
+        <w:t>3</w:t>
+      </w:r>
+      <w:r>
+        <w:rPr>
+          <w:vertAlign w:val="superscript"/>
+          <w:lang w:val="en-US"/>
+        </w:rPr>
+        <w:t>rd</w:t>
+      </w:r>
+      <w:r>
+        <w:rPr>
+          <w:lang w:val="en-US"/>
+        </w:rPr>
+        <w:t xml:space="preserve"> column – the JIRA task ID</w:t>
+      </w:r>
+    </w:p>
+    <w:p>
+      <w:pPr>
+        <w:pStyle w:val="ListParagraph"/>
+        <w:numPr>
+          <w:ilvl w:val="0"/>
+          <w:numId w:val="12"/>
+        </w:numPr>
+        <w:rPr>
+          <w:lang w:val="en-US"/>
+        </w:rPr>
+      </w:pPr>
+      <w:r>
+        <w:rPr>
+          <w:lang w:val="en-US"/>
+        </w:rPr>
+        <w:t>5</w:t>
+      </w:r>
+      <w:r>
+        <w:rPr>
+          <w:vertAlign w:val="superscript"/>
+          <w:lang w:val="en-US"/>
+        </w:rPr>
+        <w:t>th</w:t>
+      </w:r>
+      <w:r>
+        <w:rPr>
+          <w:lang w:val="en-US"/>
+        </w:rPr>
+        <w:t xml:space="preserve"> column – the text for the work</w:t>
+      </w:r>
+      <w:r>
+        <w:rPr>
+          <w:lang w:val="en-US"/>
+        </w:rPr>
+        <w:t xml:space="preserve"> </w:t>
+      </w:r>
+      <w:r>
+        <w:rPr>
+          <w:lang w:val="en-US"/>
+        </w:rPr>
+        <w:t>log</w:t>
+      </w:r>
+    </w:p>
+    <w:p>
+      <w:pPr>
+        <w:pStyle w:val="ListParagraph"/>
+        <w:numPr>
+          <w:ilvl w:val="0"/>
+          <w:numId w:val="12"/>
+        </w:numPr>
+        <w:rPr>
+          <w:lang w:val="en-US"/>
+        </w:rPr>
+      </w:pPr>
+      <w:r>
+        <w:rPr>
+          <w:lang w:val="en-US"/>
+        </w:rPr>
+        <w:t>Special columns for each JIRA server</w:t>
+      </w:r>
+      <w:r>
+        <w:rPr>
+          <w:lang w:val="en-US"/>
+        </w:rPr>
+        <w:t xml:space="preserve"> (contains HTTP status codes or -1 if no upload is wanted)</w:t>
+      </w:r>
+    </w:p>
+    <w:p>
+      <w:pPr>
+        <w:rPr>
+          <w:lang w:val="en-US"/>
+        </w:rPr>
+      </w:pPr>
+      <w:r>
+        <w:rPr>
+          <w:noProof/>
+          <w:lang w:val="en-US"/>
+        </w:rPr>
+        <w:drawing>
+          <wp:inline distT="0" distB="0" distL="0" distR="0" wp14:anchorId="14584BD0" wp14:editId="26ACFD51">
+            <wp:extent cx="5760720" cy="1580515"/>
+            <wp:effectExtent l="0" t="0" r="0" b="635"/>
+            <wp:docPr id="3" name="Picture 3"/>
+            <wp:cNvGraphicFramePr>
+              <a:graphicFrameLocks xmlns:a="http://schemas.openxmlformats.org/drawingml/2006/main" noChangeAspect="1"/>
+            </wp:cNvGraphicFramePr>
+            <a:graphic xmlns:a="http://schemas.openxmlformats.org/drawingml/2006/main">
+              <a:graphicData uri="http://schemas.openxmlformats.org/drawingml/2006/picture">
+                <pic:pic xmlns:pic="http://schemas.openxmlformats.org/drawingml/2006/picture">
+                  <pic:nvPicPr>
+                    <pic:cNvPr id="1" name=""/>
+                    <pic:cNvPicPr/>
+                  </pic:nvPicPr>
+                  <pic:blipFill>
+                    <a:blip r:embed="rId10"/>
+                    <a:stretch>
+                      <a:fillRect/>
+                    </a:stretch>
+                  </pic:blipFill>
+                  <pic:spPr>
+                    <a:xfrm>
+                      <a:off x="0" y="0"/>
+                      <a:ext cx="5760720" cy="1580515"/>
+                    </a:xfrm>
+                    <a:prstGeom prst="rect">
+                      <a:avLst/>
+                    </a:prstGeom>
+                  </pic:spPr>
+                </pic:pic>
+              </a:graphicData>
+            </a:graphic>
+          </wp:inline>
+        </w:drawing>
+      </w:r>
+    </w:p>
+    <w:p>
+      <w:pPr>
+        <w:pStyle w:val="Heading2"/>
+        <w:rPr>
+          <w:lang w:val="en-US"/>
+        </w:rPr>
+      </w:pPr>
+      <w:r>
+        <w:rPr>
+          <w:lang w:val="en-US"/>
+        </w:rPr>
+        <w:t>Rules</w:t>
+      </w:r>
+    </w:p>
+    <w:p>
+      <w:pPr>
+        <w:rPr>
+          <w:lang w:val="en-US"/>
+        </w:rPr>
+      </w:pPr>
+      <w:r>
+        <w:rPr>
+          <w:lang w:val="en-US"/>
+        </w:rPr>
+        <w:t xml:space="preserve">Row </w:t>
+      </w:r>
+      <w:proofErr w:type="gramStart"/>
+      <w:r>
+        <w:rPr>
+          <w:lang w:val="en-US"/>
+        </w:rPr>
+        <w:t>is ignored</w:t>
+      </w:r>
+      <w:proofErr w:type="gramEnd"/>
+      <w:r>
+        <w:rPr>
+          <w:lang w:val="en-US"/>
+        </w:rPr>
+        <w:t xml:space="preserve"> if:</w:t>
+      </w:r>
+    </w:p>
+    <w:p>
+      <w:pPr>
+        <w:pStyle w:val="ListParagraph"/>
+        <w:numPr>
+          <w:ilvl w:val="0"/>
+          <w:numId w:val="12"/>
+        </w:numPr>
+        <w:rPr>
+          <w:lang w:val="en-US"/>
+        </w:rPr>
+      </w:pPr>
+      <w:r>
+        <w:rPr>
+          <w:lang w:val="en-US"/>
+        </w:rPr>
+        <w:t>No hours are filled</w:t>
+      </w:r>
+    </w:p>
+    <w:p>
+      <w:pPr>
+        <w:pStyle w:val="ListParagraph"/>
+        <w:numPr>
+          <w:ilvl w:val="0"/>
+          <w:numId w:val="12"/>
+        </w:numPr>
+        <w:rPr>
+          <w:lang w:val="en-US"/>
+        </w:rPr>
+      </w:pPr>
+      <w:r>
+        <w:rPr>
+          <w:lang w:val="en-US"/>
+        </w:rPr>
+        <w:t>No task ID is present</w:t>
+      </w:r>
+    </w:p>
+    <w:p>
+      <w:pPr>
+        <w:pStyle w:val="ListParagraph"/>
+        <w:numPr>
+          <w:ilvl w:val="0"/>
+          <w:numId w:val="12"/>
+        </w:numPr>
+        <w:rPr>
+          <w:lang w:val="en-US"/>
+        </w:rPr>
+      </w:pPr>
+      <w:r>
+        <w:rPr>
+          <w:lang w:val="en-US"/>
+        </w:rPr>
+        <w:t>No description is filled</w:t>
+      </w:r>
+    </w:p>
+    <w:p>
+      <w:pPr>
+        <w:pStyle w:val="ListParagraph"/>
+        <w:numPr>
+          <w:ilvl w:val="0"/>
+          <w:numId w:val="12"/>
+        </w:numPr>
+        <w:rPr>
+          <w:lang w:val="en-US"/>
+        </w:rPr>
+      </w:pPr>
+      <w:r>
+        <w:rPr>
+          <w:lang w:val="en-US"/>
+        </w:rPr>
+        <w:t>The corresponding JIRA column has other than 0 or empty value</w:t>
+      </w:r>
+    </w:p>
+    <w:p>
+      <w:pPr>
+        <w:pStyle w:val="Heading2"/>
+        <w:rPr>
+          <w:lang w:val="en-US"/>
+        </w:rPr>
+      </w:pPr>
+      <w:r>
+        <w:rPr>
+          <w:lang w:val="en-US"/>
+        </w:rPr>
+        <w:t>Codes inside special JIRA columns</w:t>
+      </w:r>
+    </w:p>
+    <w:p>
+      <w:pPr>
+        <w:pStyle w:val="ListParagraph"/>
+        <w:numPr>
+          <w:ilvl w:val="0"/>
+          <w:numId w:val="13"/>
+        </w:numPr>
+        <w:rPr>
+          <w:lang w:val="en-US"/>
+        </w:rPr>
+      </w:pPr>
+      <w:r>
+        <w:rPr>
+          <w:lang w:val="en-US"/>
+        </w:rPr>
+        <w:t>-1 = do not write log to the corresponding server</w:t>
+      </w:r>
+    </w:p>
+    <w:p>
+      <w:pPr>
+        <w:pStyle w:val="ListParagraph"/>
+        <w:numPr>
+          <w:ilvl w:val="0"/>
+          <w:numId w:val="13"/>
+        </w:numPr>
+        <w:rPr>
+          <w:lang w:val="en-US"/>
+        </w:rPr>
+      </w:pPr>
+      <w:r>
+        <w:rPr>
+          <w:lang w:val="en-US"/>
+        </w:rPr>
+        <w:t>0 or empty = write log</w:t>
+      </w:r>
+    </w:p>
+    <w:p>
+      <w:pPr>
+        <w:pStyle w:val="ListParagraph"/>
+        <w:numPr>
+          <w:ilvl w:val="0"/>
+          <w:numId w:val="13"/>
+        </w:numPr>
+        <w:rPr>
+          <w:lang w:val="en-US"/>
+        </w:rPr>
+      </w:pPr>
+      <w:r>
+        <w:rPr>
+          <w:lang w:val="en-US"/>
+        </w:rPr>
+        <w:t>Greater than 0 = HTTP result code – whereas (200 to 300 = OK) = 201 is actually the “work</w:t>
+      </w:r>
+      <w:r>
+        <w:rPr>
+          <w:lang w:val="en-US"/>
+        </w:rPr>
+        <w:t xml:space="preserve"> </w:t>
+      </w:r>
+      <w:r>
+        <w:rPr>
+          <w:lang w:val="en-US"/>
+        </w:rPr>
+        <w:t>log added” result</w:t>
+      </w:r>
+    </w:p>
+    <w:p>
+      <w:pPr>
+        <w:pStyle w:val="Heading1"/>
+        <w:rPr>
+          <w:lang w:val="en-US"/>
+        </w:rPr>
+      </w:pPr>
+      <w:r>
+        <w:rPr>
+          <w:lang w:val="en-US"/>
+        </w:rPr>
+        <w:t>The application</w:t>
+      </w:r>
+    </w:p>
+    <w:p>
+      <w:pPr>
+        <w:rPr>
+          <w:b/>
+          <w:lang w:val="en-US"/>
+        </w:rPr>
+      </w:pPr>
+      <w:r>
+        <w:rPr>
+          <w:b/>
+          <w:lang w:val="en-US"/>
+        </w:rPr>
+        <w:t>Minimal configuration:</w:t>
+      </w:r>
+    </w:p>
+    <w:p>
+      <w:pPr>
+        <w:pStyle w:val="ListParagraph"/>
+        <w:numPr>
+          <w:ilvl w:val="0"/>
+          <w:numId w:val="13"/>
+        </w:numPr>
+        <w:rPr>
+          <w:lang w:val="en-US"/>
+        </w:rPr>
+      </w:pPr>
+      <w:proofErr w:type="spellStart"/>
+      <w:r>
+        <w:rPr>
+          <w:b/>
+          <w:lang w:val="en-US"/>
+        </w:rPr>
+        <w:t>ExcelFile</w:t>
+      </w:r>
+      <w:proofErr w:type="spellEnd"/>
+      <w:r>
+        <w:rPr>
+          <w:lang w:val="en-US"/>
+        </w:rPr>
+        <w:t xml:space="preserve"> – File must not be locked (opened elsewhere) while working with this app – also note: the app will create a copy of the sheets before writing upload results, so best to keep XLSX in a specific folder (also that folder should be accessible by the account running this application).</w:t>
+      </w:r>
+    </w:p>
+    <w:p>
+      <w:pPr>
+        <w:pStyle w:val="ListParagraph"/>
+        <w:numPr>
+          <w:ilvl w:val="0"/>
+          <w:numId w:val="13"/>
+        </w:numPr>
+        <w:rPr>
+          <w:lang w:val="en-US"/>
+        </w:rPr>
+      </w:pPr>
+      <w:proofErr w:type="spellStart"/>
+      <w:r>
+        <w:rPr>
+          <w:b/>
+          <w:lang w:val="en-US"/>
+        </w:rPr>
+        <w:t>SheetName</w:t>
+      </w:r>
+      <w:proofErr w:type="spellEnd"/>
+      <w:r>
+        <w:rPr>
+          <w:lang w:val="en-US"/>
+        </w:rPr>
+        <w:t xml:space="preserve"> – Once the file </w:t>
+      </w:r>
+      <w:proofErr w:type="gramStart"/>
+      <w:r>
+        <w:rPr>
+          <w:lang w:val="en-US"/>
+        </w:rPr>
+        <w:t>is selected and not blocked,</w:t>
+      </w:r>
+      <w:proofErr w:type="gramEnd"/>
+      <w:r>
+        <w:rPr>
+          <w:lang w:val="en-US"/>
+        </w:rPr>
+        <w:t xml:space="preserve"> the app will fetch sheet names. We can split logs on a monthly basis, each month – separate sheet.</w:t>
+      </w:r>
+    </w:p>
+    <w:p>
+      <w:pPr>
+        <w:pStyle w:val="ListParagraph"/>
+        <w:numPr>
+          <w:ilvl w:val="0"/>
+          <w:numId w:val="13"/>
+        </w:numPr>
+        <w:rPr>
+          <w:b/>
+          <w:lang w:val="en-US"/>
+        </w:rPr>
+      </w:pPr>
+      <w:proofErr w:type="spellStart"/>
+      <w:r>
+        <w:rPr>
+          <w:b/>
+          <w:lang w:val="en-US"/>
+        </w:rPr>
+        <w:t>UserEmail</w:t>
+      </w:r>
+      <w:proofErr w:type="spellEnd"/>
+    </w:p>
+    <w:p>
+      <w:pPr>
+        <w:pStyle w:val="ListParagraph"/>
+        <w:numPr>
+          <w:ilvl w:val="0"/>
+          <w:numId w:val="13"/>
+        </w:numPr>
+        <w:rPr>
+          <w:b/>
+          <w:lang w:val="en-US"/>
+        </w:rPr>
+      </w:pPr>
+      <w:proofErr w:type="spellStart"/>
+      <w:r>
+        <w:rPr>
+          <w:b/>
+          <w:lang w:val="en-US"/>
+        </w:rPr>
+        <w:t>ApiToken</w:t>
+      </w:r>
+      <w:proofErr w:type="spellEnd"/>
+    </w:p>
+    <w:p>
+      <w:pPr>
+        <w:pStyle w:val="ListParagraph"/>
+        <w:numPr>
+          <w:ilvl w:val="0"/>
+          <w:numId w:val="13"/>
+        </w:numPr>
+        <w:rPr>
+          <w:lang w:val="en-US"/>
+        </w:rPr>
+      </w:pPr>
+      <w:proofErr w:type="spellStart"/>
+      <w:r>
+        <w:rPr>
+          <w:b/>
+          <w:lang w:val="en-US"/>
+        </w:rPr>
+        <w:t>Url</w:t>
+      </w:r>
+      <w:proofErr w:type="spellEnd"/>
+      <w:r>
+        <w:rPr>
+          <w:lang w:val="en-US"/>
+        </w:rPr>
+        <w:t xml:space="preserve"> – which is the URL to the JIRA </w:t>
+      </w:r>
+    </w:p>
+    <w:p>
+      <w:pPr>
+        <w:pStyle w:val="ListParagraph"/>
+        <w:numPr>
+          <w:ilvl w:val="0"/>
+          <w:numId w:val="13"/>
+        </w:numPr>
+        <w:rPr>
+          <w:lang w:val="en-US"/>
+        </w:rPr>
+      </w:pPr>
+      <w:proofErr w:type="spellStart"/>
+      <w:r>
+        <w:rPr>
+          <w:b/>
+          <w:lang w:val="en-US"/>
+        </w:rPr>
+        <w:t>TimeZone</w:t>
+      </w:r>
+      <w:proofErr w:type="spellEnd"/>
+      <w:r>
+        <w:rPr>
+          <w:lang w:val="en-US"/>
+        </w:rPr>
+        <w:t xml:space="preserve"> – this is the JIRA’s </w:t>
+      </w:r>
+      <w:proofErr w:type="gramStart"/>
+      <w:r>
+        <w:rPr>
+          <w:lang w:val="en-US"/>
+        </w:rPr>
+        <w:t>time-zone</w:t>
+      </w:r>
+      <w:proofErr w:type="gramEnd"/>
+      <w:r>
+        <w:rPr>
+          <w:lang w:val="en-US"/>
+        </w:rPr>
+        <w:t>, must be set as we must consider time-shift when upload to get the entries with the desired date/time.</w:t>
+      </w:r>
+    </w:p>
+    <w:p>
+      <w:pPr>
+        <w:pStyle w:val="ListParagraph"/>
+        <w:numPr>
+          <w:ilvl w:val="0"/>
+          <w:numId w:val="13"/>
+        </w:numPr>
+        <w:rPr>
+          <w:lang w:val="en-US"/>
+        </w:rPr>
+      </w:pPr>
+      <w:bookmarkStart w:id="0" w:name="_GoBack"/>
+      <w:r>
+        <w:rPr>
+          <w:b/>
+          <w:lang w:val="en-US"/>
+        </w:rPr>
+        <w:t>Column</w:t>
+      </w:r>
+      <w:r>
+        <w:rPr>
+          <w:lang w:val="en-US"/>
+        </w:rPr>
+        <w:t xml:space="preserve"> </w:t>
+      </w:r>
+      <w:bookmarkEnd w:id="0"/>
+      <w:r>
+        <w:rPr>
+          <w:lang w:val="en-US"/>
+        </w:rPr>
+        <w:t>– is the column’s name in excel where the upload status is stored (-1, 0, 404, 201)</w:t>
+      </w:r>
+    </w:p>
+    <w:p>
+      <w:pPr>
+        <w:rPr>
+          <w:lang w:val="en-US"/>
+        </w:rPr>
+      </w:pPr>
+      <w:r>
+        <w:rPr>
+          <w:noProof/>
+          <w:lang w:val="en-US"/>
+        </w:rPr>
+        <w:lastRenderedPageBreak/>
+        <w:drawing>
+          <wp:inline distT="0" distB="0" distL="0" distR="0" wp14:anchorId="4B1D4D3E" wp14:editId="4DF2DC58">
+            <wp:extent cx="4439270" cy="4505954"/>
+            <wp:effectExtent l="0" t="0" r="0" b="9525"/>
+            <wp:docPr id="1" name="Picture 1"/>
+            <wp:cNvGraphicFramePr>
+              <a:graphicFrameLocks xmlns:a="http://schemas.openxmlformats.org/drawingml/2006/main" noChangeAspect="1"/>
+            </wp:cNvGraphicFramePr>
+            <a:graphic xmlns:a="http://schemas.openxmlformats.org/drawingml/2006/main">
+              <a:graphicData uri="http://schemas.openxmlformats.org/drawingml/2006/picture">
+                <pic:pic xmlns:pic="http://schemas.openxmlformats.org/drawingml/2006/picture">
+                  <pic:nvPicPr>
+                    <pic:cNvPr id="1" name=""/>
+                    <pic:cNvPicPr/>
+                  </pic:nvPicPr>
+                  <pic:blipFill>
+                    <a:blip r:embed="rId11"/>
+                    <a:stretch>
+                      <a:fillRect/>
+                    </a:stretch>
+                  </pic:blipFill>
+                  <pic:spPr>
+                    <a:xfrm>
+                      <a:off x="0" y="0"/>
+                      <a:ext cx="4439270" cy="4505954"/>
+                    </a:xfrm>
+                    <a:prstGeom prst="rect">
+                      <a:avLst/>
+                    </a:prstGeom>
+                  </pic:spPr>
+                </pic:pic>
+              </a:graphicData>
+            </a:graphic>
+          </wp:inline>
+        </w:drawing>
+      </w:r>
+    </w:p>
+    <w:p>
+      <w:pPr>
+        <w:rPr>
+          <w:lang w:val="en-US"/>
+        </w:rPr>
+      </w:pPr>
+      <w:r>
+        <w:rPr>
+          <w:lang w:val="en-US"/>
+        </w:rPr>
+        <w:t xml:space="preserve">The application uses a slightly customized </w:t>
+      </w:r>
+      <w:proofErr w:type="spellStart"/>
+      <w:r>
+        <w:rPr>
+          <w:b/>
+          <w:lang w:val="en-US"/>
+        </w:rPr>
+        <w:t>PropertyGrid</w:t>
+      </w:r>
+      <w:proofErr w:type="spellEnd"/>
+      <w:r>
+        <w:rPr>
+          <w:lang w:val="en-US"/>
+        </w:rPr>
+        <w:t xml:space="preserve"> to display settings. Settings are stored in </w:t>
+      </w:r>
+      <w:proofErr w:type="spellStart"/>
+      <w:r>
+        <w:rPr>
+          <w:b/>
+          <w:lang w:val="en-US"/>
+        </w:rPr>
+        <w:t>App.json</w:t>
+      </w:r>
+      <w:proofErr w:type="spellEnd"/>
+    </w:p>
+    <w:p>
+      <w:pPr>
+        <w:rPr>
+          <w:b/>
+          <w:lang w:val="en-US"/>
+        </w:rPr>
+      </w:pPr>
+      <w:proofErr w:type="gramStart"/>
+      <w:r>
+        <w:rPr>
+          <w:b/>
+          <w:lang w:val="en-US"/>
+        </w:rPr>
+        <w:t>It’s</w:t>
+      </w:r>
+      <w:proofErr w:type="gramEnd"/>
+      <w:r>
+        <w:rPr>
+          <w:b/>
+          <w:lang w:val="en-US"/>
+        </w:rPr>
+        <w:t xml:space="preserve"> important to have JIRA server time-zone set correctly</w:t>
+      </w:r>
+      <w:r>
+        <w:rPr>
+          <w:b/>
+          <w:lang w:val="en-US"/>
+        </w:rPr>
+        <w:t xml:space="preserve"> – otherwise the logged time will be shifted</w:t>
+      </w:r>
+      <w:r>
+        <w:rPr>
+          <w:b/>
+          <w:lang w:val="en-US"/>
+        </w:rPr>
+        <w:t>!</w:t>
+      </w:r>
+    </w:p>
+    <w:p>
+      <w:pPr>
+        <w:rPr>
+          <w:lang w:val="en-US"/>
+        </w:rPr>
+      </w:pPr>
+      <w:r>
+        <w:rPr>
+          <w:lang w:val="en-US"/>
+        </w:rPr>
+        <w:t>Save = save JSON</w:t>
+      </w:r>
+    </w:p>
+    <w:p>
+      <w:pPr>
+        <w:rPr>
+          <w:lang w:val="en-US"/>
+        </w:rPr>
+      </w:pPr>
+      <w:r>
+        <w:rPr>
+          <w:lang w:val="en-US"/>
+        </w:rPr>
+        <w:t>Reload = reload JSON</w:t>
+      </w:r>
+    </w:p>
+    <w:p>
+      <w:pPr>
+        <w:rPr>
+          <w:lang w:val="en-US"/>
+        </w:rPr>
+      </w:pPr>
+    </w:p>
+    <w:p>
+      <w:pPr>
+        <w:rPr>
+          <w:lang w:val="en-US"/>
+        </w:rPr>
+      </w:pPr>
+      <w:r>
+        <w:rPr>
+          <w:lang w:val="en-US"/>
+        </w:rPr>
+        <w:t>The COLUMN is an excel column name, and it should point to the column where the status codes for the given JIRA server will be stored. In most cases user does not need to log work to multiple JIRA’s so there will be only 1 JIRA setting and 1 status-code column – so when using the sample EXCEL as a template, it’ll be the column: F</w:t>
+      </w:r>
+    </w:p>
+    <w:p>
+      <w:pPr>
+        <w:pStyle w:val="Heading2"/>
+        <w:rPr>
+          <w:lang w:val="en-US"/>
+        </w:rPr>
+      </w:pPr>
+      <w:r>
+        <w:rPr>
+          <w:lang w:val="en-US"/>
+        </w:rPr>
+        <w:t>The upload</w:t>
+      </w:r>
+    </w:p>
+    <w:p>
+      <w:pPr>
+        <w:rPr>
+          <w:lang w:val="en-US"/>
+        </w:rPr>
+      </w:pPr>
+      <w:r>
+        <w:rPr>
+          <w:lang w:val="en-US"/>
+        </w:rPr>
+        <w:t xml:space="preserve">The application will do a backup of excel </w:t>
+      </w:r>
+      <w:r>
+        <w:rPr>
+          <w:lang w:val="en-US"/>
+        </w:rPr>
+        <w:t>first (into the same directory) – the backup will be created with a timestamp in the name.</w:t>
+      </w:r>
+    </w:p>
+    <w:p>
+      <w:pPr>
+        <w:rPr>
+          <w:lang w:val="en-US"/>
+        </w:rPr>
+      </w:pPr>
+      <w:r>
+        <w:rPr>
+          <w:lang w:val="en-US"/>
+        </w:rPr>
+        <w:lastRenderedPageBreak/>
+        <w:t xml:space="preserve">The upload process first will parse the selected sheet, </w:t>
+      </w:r>
+      <w:proofErr w:type="gramStart"/>
+      <w:r>
+        <w:rPr>
+          <w:lang w:val="en-US"/>
+        </w:rPr>
+        <w:t>then</w:t>
+      </w:r>
+      <w:proofErr w:type="gramEnd"/>
+      <w:r>
+        <w:rPr>
+          <w:lang w:val="en-US"/>
+        </w:rPr>
+        <w:t xml:space="preserve"> display the result.</w:t>
+      </w:r>
+      <w:r>
+        <w:rPr>
+          <w:lang w:val="en-US"/>
+        </w:rPr>
+        <w:br/>
+      </w:r>
+      <w:r>
+        <w:rPr>
+          <w:noProof/>
+          <w:lang w:val="en-US"/>
+        </w:rPr>
+        <w:drawing>
+          <wp:inline distT="0" distB="0" distL="0" distR="0" wp14:anchorId="3E3A352D" wp14:editId="21C2EFBE">
+            <wp:extent cx="3267531" cy="2267266"/>
+            <wp:effectExtent l="0" t="0" r="9525" b="0"/>
+            <wp:docPr id="5" name="Picture 5"/>
+            <wp:cNvGraphicFramePr>
+              <a:graphicFrameLocks xmlns:a="http://schemas.openxmlformats.org/drawingml/2006/main" noChangeAspect="1"/>
+            </wp:cNvGraphicFramePr>
+            <a:graphic xmlns:a="http://schemas.openxmlformats.org/drawingml/2006/main">
+              <a:graphicData uri="http://schemas.openxmlformats.org/drawingml/2006/picture">
+                <pic:pic xmlns:pic="http://schemas.openxmlformats.org/drawingml/2006/picture">
+                  <pic:nvPicPr>
+                    <pic:cNvPr id="1" name=""/>
+                    <pic:cNvPicPr/>
+                  </pic:nvPicPr>
+                  <pic:blipFill>
+                    <a:blip r:embed="rId12"/>
+                    <a:stretch>
+                      <a:fillRect/>
+                    </a:stretch>
+                  </pic:blipFill>
+                  <pic:spPr>
+                    <a:xfrm>
+                      <a:off x="0" y="0"/>
                       <a:ext cx="3267531" cy="2267266"/>
                     </a:xfrm>
                     <a:prstGeom prst="rect">
@@ -852,7 +1701,21 @@
         <w:rPr>
           <w:lang w:val="en-US"/>
         </w:rPr>
-        <w:t>After confirming the result, upload will start. It’s not super-fast, it just works…</w:t>
+        <w:t xml:space="preserve">After confirming the result, upload will start. </w:t>
+      </w:r>
+      <w:proofErr w:type="gramStart"/>
+      <w:r>
+        <w:rPr>
+          <w:lang w:val="en-US"/>
+        </w:rPr>
+        <w:t>It’s</w:t>
+      </w:r>
+      <w:proofErr w:type="gramEnd"/>
+      <w:r>
+        <w:rPr>
+          <w:lang w:val="en-US"/>
+        </w:rPr>
+        <w:t xml:space="preserve"> not super-fast, it just works…</w:t>
       </w:r>
     </w:p>
     <w:p>
@@ -879,33 +1742,103 @@
         <w:rPr>
           <w:lang w:val="en-US"/>
         </w:rPr>
-        <w:t>The in-memory excel is modified while uploading (result codes are written)…</w:t>
-      </w:r>
-    </w:p>
-    <w:p>
-      <w:pPr>
-        <w:rPr>
-          <w:lang w:val="en-US"/>
-        </w:rPr>
-      </w:pPr>
-      <w:r>
-        <w:rPr>
-          <w:lang w:val="en-US"/>
-        </w:rPr>
-        <w:t>Before writing out modified excel (only when change is present) a backup file will be created… Backup is done with failsafe, so unlimited retries are possible on error.</w:t>
-      </w:r>
-    </w:p>
-    <w:p>
-      <w:pPr>
-        <w:rPr>
-          <w:lang w:val="en-US"/>
-        </w:rPr>
-      </w:pPr>
-      <w:r>
-        <w:rPr>
-          <w:lang w:val="en-US"/>
-        </w:rPr>
-        <w:t>The same failsafe is applied for the new excel file. This was needed for the case that if someone accidentally re-opened the original excel while upload was in progress…so he now has the possibility to close it and allow the application to write the results into it (anyhow changes done by the user will be replaced)…</w:t>
+        <w:t xml:space="preserve">The in-memory excel </w:t>
+      </w:r>
+      <w:proofErr w:type="gramStart"/>
+      <w:r>
+        <w:rPr>
+          <w:lang w:val="en-US"/>
+        </w:rPr>
+        <w:t>is modified</w:t>
+      </w:r>
+      <w:proofErr w:type="gramEnd"/>
+      <w:r>
+        <w:rPr>
+          <w:lang w:val="en-US"/>
+        </w:rPr>
+        <w:t xml:space="preserve"> while uploading (result codes are written)…</w:t>
+      </w:r>
+    </w:p>
+    <w:p>
+      <w:pPr>
+        <w:rPr>
+          <w:lang w:val="en-US"/>
+        </w:rPr>
+      </w:pPr>
+      <w:r>
+        <w:rPr>
+          <w:lang w:val="en-US"/>
+        </w:rPr>
+        <w:t xml:space="preserve">Before writing out modified excel (only when change is present) a backup file </w:t>
+      </w:r>
+      <w:proofErr w:type="gramStart"/>
+      <w:r>
+        <w:rPr>
+          <w:lang w:val="en-US"/>
+        </w:rPr>
+        <w:t>will be created</w:t>
+      </w:r>
+      <w:proofErr w:type="gramEnd"/>
+      <w:r>
+        <w:rPr>
+          <w:lang w:val="en-US"/>
+        </w:rPr>
+        <w:t xml:space="preserve">… Backup </w:t>
+      </w:r>
+      <w:proofErr w:type="gramStart"/>
+      <w:r>
+        <w:rPr>
+          <w:lang w:val="en-US"/>
+        </w:rPr>
+        <w:t>is done</w:t>
+      </w:r>
+      <w:proofErr w:type="gramEnd"/>
+      <w:r>
+        <w:rPr>
+          <w:lang w:val="en-US"/>
+        </w:rPr>
+        <w:t xml:space="preserve"> with failsafe, so unlimited retries are possible on error.</w:t>
+      </w:r>
+    </w:p>
+    <w:p>
+      <w:pPr>
+        <w:rPr>
+          <w:lang w:val="en-US"/>
+        </w:rPr>
+      </w:pPr>
+      <w:r>
+        <w:rPr>
+          <w:lang w:val="en-US"/>
+        </w:rPr>
+        <w:t xml:space="preserve">The same failsafe </w:t>
+      </w:r>
+      <w:proofErr w:type="gramStart"/>
+      <w:r>
+        <w:rPr>
+          <w:lang w:val="en-US"/>
+        </w:rPr>
+        <w:t>is applied</w:t>
+      </w:r>
+      <w:proofErr w:type="gramEnd"/>
+      <w:r>
+        <w:rPr>
+          <w:lang w:val="en-US"/>
+        </w:rPr>
+        <w:t xml:space="preserve"> for the new excel file. This </w:t>
+      </w:r>
+      <w:proofErr w:type="gramStart"/>
+      <w:r>
+        <w:rPr>
+          <w:lang w:val="en-US"/>
+        </w:rPr>
+        <w:t>was needed</w:t>
+      </w:r>
+      <w:proofErr w:type="gramEnd"/>
+      <w:r>
+        <w:rPr>
+          <w:lang w:val="en-US"/>
+        </w:rPr>
+        <w:t xml:space="preserve"> for the case that if someone accidentally re-opened the original excel while upload was in progress…so he now has the possibility to close it and allow the application to write the results into it (anyhow changes done by the user will be replaced)…</w:t>
       </w:r>
     </w:p>
     <w:p>
@@ -926,7 +1859,7 @@
 </file>
 
 <file path=word/numbering.xml><?xml version="1.0" encoding="utf-8"?>
-<w:numbering xmlns:wpc="http://schemas.microsoft.com/office/word/2010/wordprocessingCanvas" xmlns:mc="http://schemas.openxmlformats.org/markup-compatibility/2006" xmlns:o="urn:schemas-microsoft-com:office:office" xmlns:r="http://schemas.openxmlformats.org/officeDocument/2006/relationships" xmlns:m="http://schemas.openxmlformats.org/officeDocument/2006/math" xmlns:v="urn:schemas-microsoft-com:vml" xmlns:wp14="http://schemas.microsoft.com/office/word/2010/wordprocessingDrawing" xmlns:wp="http://schemas.openxmlformats.org/drawingml/2006/wordprocessingDrawing" xmlns:w10="urn:schemas-microsoft-com:office:word" xmlns:w="http://schemas.openxmlformats.org/wordprocessingml/2006/main" xmlns:w14="http://schemas.microsoft.com/office/word/2010/wordml" xmlns:w15="http://schemas.microsoft.com/office/word/2012/wordml" xmlns:wpg="http://schemas.microsoft.com/office/word/2010/wordprocessingGroup" xmlns:wpi="http://schemas.microsoft.com/office/word/2010/wordprocessingInk" xmlns:wne="http://schemas.microsoft.com/office/word/2006/wordml" xmlns:wps="http://schemas.microsoft.com/office/word/2010/wordprocessingShape" mc:Ignorable="w14 w15 wp14">
+<w:numbering xmlns:wpc="http://schemas.microsoft.com/office/word/2010/wordprocessingCanvas" xmlns:cx="http://schemas.microsoft.com/office/drawing/2014/chartex" xmlns:cx1="http://schemas.microsoft.com/office/drawing/2015/9/8/chartex" xmlns:mc="http://schemas.openxmlformats.org/markup-compatibility/2006" xmlns:o="urn:schemas-microsoft-com:office:office" xmlns:r="http://schemas.openxmlformats.org/officeDocument/2006/relationships" xmlns:m="http://schemas.openxmlformats.org/officeDocument/2006/math" xmlns:v="urn:schemas-microsoft-com:vml" xmlns:wp14="http://schemas.microsoft.com/office/word/2010/wordprocessingDrawing" xmlns:wp="http://schemas.openxmlformats.org/drawingml/2006/wordprocessingDrawing" xmlns:w10="urn:schemas-microsoft-com:office:word" xmlns:w="http://schemas.openxmlformats.org/wordprocessingml/2006/main" xmlns:w14="http://schemas.microsoft.com/office/word/2010/wordml" xmlns:w15="http://schemas.microsoft.com/office/word/2012/wordml" xmlns:w16se="http://schemas.microsoft.com/office/word/2015/wordml/symex" xmlns:wpg="http://schemas.microsoft.com/office/word/2010/wordprocessingGroup" xmlns:wpi="http://schemas.microsoft.com/office/word/2010/wordprocessingInk" xmlns:wne="http://schemas.microsoft.com/office/word/2006/wordml" xmlns:wps="http://schemas.microsoft.com/office/word/2010/wordprocessingShape" mc:Ignorable="w14 w15 w16se wp14">
   <w:abstractNum w:abstractNumId="0" w15:restartNumberingAfterBreak="0">
     <w:nsid w:val="0FFC57CC"/>
     <w:multiLevelType w:val="multilevel"/>
@@ -1438,6 +2371,92 @@
     </w:lvl>
   </w:abstractNum>
   <w:abstractNum w:abstractNumId="5" w15:restartNumberingAfterBreak="0">
+    <w:nsid w:val="45D82406"/>
+    <w:multiLevelType w:val="multilevel"/>
+    <w:tmpl w:val="0409001D"/>
+    <w:lvl w:ilvl="0">
+      <w:start w:val="1"/>
+      <w:numFmt w:val="decimal"/>
+      <w:lvlText w:val="%1)"/>
+      <w:lvlJc w:val="left"/>
+      <w:pPr>
+        <w:ind w:left="360" w:hanging="360"/>
+      </w:pPr>
+    </w:lvl>
+    <w:lvl w:ilvl="1">
+      <w:start w:val="1"/>
+      <w:numFmt w:val="lowerLetter"/>
+      <w:lvlText w:val="%2)"/>
+      <w:lvlJc w:val="left"/>
+      <w:pPr>
+        <w:ind w:left="720" w:hanging="360"/>
+      </w:pPr>
+    </w:lvl>
+    <w:lvl w:ilvl="2">
+      <w:start w:val="1"/>
+      <w:numFmt w:val="lowerRoman"/>
+      <w:lvlText w:val="%3)"/>
+      <w:lvlJc w:val="left"/>
+      <w:pPr>
+        <w:ind w:left="1080" w:hanging="360"/>
+      </w:pPr>
+    </w:lvl>
+    <w:lvl w:ilvl="3">
+      <w:start w:val="1"/>
+      <w:numFmt w:val="decimal"/>
+      <w:lvlText w:val="(%4)"/>
+      <w:lvlJc w:val="left"/>
+      <w:pPr>
+        <w:ind w:left="1440" w:hanging="360"/>
+      </w:pPr>
+    </w:lvl>
+    <w:lvl w:ilvl="4">
+      <w:start w:val="1"/>
+      <w:numFmt w:val="lowerLetter"/>
+      <w:lvlText w:val="(%5)"/>
+      <w:lvlJc w:val="left"/>
+      <w:pPr>
+        <w:ind w:left="1800" w:hanging="360"/>
+      </w:pPr>
+    </w:lvl>
+    <w:lvl w:ilvl="5">
+      <w:start w:val="1"/>
+      <w:numFmt w:val="lowerRoman"/>
+      <w:lvlText w:val="(%6)"/>
+      <w:lvlJc w:val="left"/>
+      <w:pPr>
+        <w:ind w:left="2160" w:hanging="360"/>
+      </w:pPr>
+    </w:lvl>
+    <w:lvl w:ilvl="6">
+      <w:start w:val="1"/>
+      <w:numFmt w:val="decimal"/>
+      <w:lvlText w:val="%7."/>
+      <w:lvlJc w:val="left"/>
+      <w:pPr>
+        <w:ind w:left="2520" w:hanging="360"/>
+      </w:pPr>
+    </w:lvl>
+    <w:lvl w:ilvl="7">
+      <w:start w:val="1"/>
+      <w:numFmt w:val="lowerLetter"/>
+      <w:lvlText w:val="%8."/>
+      <w:lvlJc w:val="left"/>
+      <w:pPr>
+        <w:ind w:left="2880" w:hanging="360"/>
+      </w:pPr>
+    </w:lvl>
+    <w:lvl w:ilvl="8">
+      <w:start w:val="1"/>
+      <w:numFmt w:val="lowerRoman"/>
+      <w:lvlText w:val="%9."/>
+      <w:lvlJc w:val="left"/>
+      <w:pPr>
+        <w:ind w:left="3240" w:hanging="360"/>
+      </w:pPr>
+    </w:lvl>
+  </w:abstractNum>
+  <w:abstractNum w:abstractNumId="6" w15:restartNumberingAfterBreak="0">
     <w:nsid w:val="4B4F5A14"/>
     <w:multiLevelType w:val="hybridMultilevel"/>
     <w:tmpl w:val="8FF4EEAC"/>
@@ -1550,7 +2569,7 @@
       </w:rPr>
     </w:lvl>
   </w:abstractNum>
-  <w:abstractNum w:abstractNumId="6" w15:restartNumberingAfterBreak="0">
+  <w:abstractNum w:abstractNumId="7" w15:restartNumberingAfterBreak="0">
     <w:nsid w:val="4BA675E8"/>
     <w:multiLevelType w:val="hybridMultilevel"/>
     <w:tmpl w:val="369C7AA8"/>
@@ -1663,7 +2682,7 @@
       </w:rPr>
     </w:lvl>
   </w:abstractNum>
-  <w:abstractNum w:abstractNumId="7" w15:restartNumberingAfterBreak="0">
+  <w:abstractNum w:abstractNumId="8" w15:restartNumberingAfterBreak="0">
     <w:nsid w:val="56D27F1E"/>
     <w:multiLevelType w:val="hybridMultilevel"/>
     <w:tmpl w:val="F830028C"/>
@@ -1775,7 +2794,7 @@
       </w:rPr>
     </w:lvl>
   </w:abstractNum>
-  <w:abstractNum w:abstractNumId="8" w15:restartNumberingAfterBreak="0">
+  <w:abstractNum w:abstractNumId="9" w15:restartNumberingAfterBreak="0">
     <w:nsid w:val="572157DF"/>
     <w:multiLevelType w:val="hybridMultilevel"/>
     <w:tmpl w:val="5F525BA2"/>
@@ -1888,7 +2907,7 @@
       </w:rPr>
     </w:lvl>
   </w:abstractNum>
-  <w:abstractNum w:abstractNumId="9" w15:restartNumberingAfterBreak="0">
+  <w:abstractNum w:abstractNumId="10" w15:restartNumberingAfterBreak="0">
     <w:nsid w:val="58190F3C"/>
     <w:multiLevelType w:val="hybridMultilevel"/>
     <w:tmpl w:val="46185D74"/>
@@ -2000,7 +3019,7 @@
       </w:rPr>
     </w:lvl>
   </w:abstractNum>
-  <w:abstractNum w:abstractNumId="10" w15:restartNumberingAfterBreak="0">
+  <w:abstractNum w:abstractNumId="11" w15:restartNumberingAfterBreak="0">
     <w:nsid w:val="6AAE53DF"/>
     <w:multiLevelType w:val="hybridMultilevel"/>
     <w:tmpl w:val="A5E84084"/>
@@ -2112,7 +3131,7 @@
       </w:rPr>
     </w:lvl>
   </w:abstractNum>
-  <w:abstractNum w:abstractNumId="11" w15:restartNumberingAfterBreak="0">
+  <w:abstractNum w:abstractNumId="12" w15:restartNumberingAfterBreak="0">
     <w:nsid w:val="7F2C051D"/>
     <w:multiLevelType w:val="multilevel"/>
     <w:tmpl w:val="041B0025"/>
@@ -2207,7 +3226,7 @@
       </w:pPr>
     </w:lvl>
   </w:abstractNum>
-  <w:abstractNum w:abstractNumId="12" w15:restartNumberingAfterBreak="0">
+  <w:abstractNum w:abstractNumId="13" w15:restartNumberingAfterBreak="0">
     <w:nsid w:val="7FE00C3F"/>
     <w:multiLevelType w:val="multilevel"/>
     <w:tmpl w:val="041B001F"/>
@@ -2300,43 +3319,46 @@
     <w:abstractNumId w:val="2"/>
   </w:num>
   <w:num w:numId="3">
-    <w:abstractNumId w:val="7"/>
+    <w:abstractNumId w:val="8"/>
   </w:num>
   <w:num w:numId="4">
-    <w:abstractNumId w:val="9"/>
+    <w:abstractNumId w:val="10"/>
   </w:num>
   <w:num w:numId="5">
-    <w:abstractNumId w:val="12"/>
+    <w:abstractNumId w:val="13"/>
   </w:num>
   <w:num w:numId="6">
-    <w:abstractNumId w:val="5"/>
+    <w:abstractNumId w:val="6"/>
   </w:num>
   <w:num w:numId="7">
     <w:abstractNumId w:val="4"/>
   </w:num>
   <w:num w:numId="8">
-    <w:abstractNumId w:val="6"/>
+    <w:abstractNumId w:val="7"/>
   </w:num>
   <w:num w:numId="9">
-    <w:abstractNumId w:val="11"/>
+    <w:abstractNumId w:val="12"/>
   </w:num>
   <w:num w:numId="10">
     <w:abstractNumId w:val="3"/>
   </w:num>
   <w:num w:numId="11">
-    <w:abstractNumId w:val="8"/>
+    <w:abstractNumId w:val="9"/>
   </w:num>
   <w:num w:numId="12">
     <w:abstractNumId w:val="1"/>
   </w:num>
   <w:num w:numId="13">
-    <w:abstractNumId w:val="10"/>
+    <w:abstractNumId w:val="11"/>
+  </w:num>
+  <w:num w:numId="14">
+    <w:abstractNumId w:val="5"/>
   </w:num>
 </w:numbering>
 </file>
 
 <file path=word/styles.xml><?xml version="1.0" encoding="utf-8"?>
-<w:styles xmlns:mc="http://schemas.openxmlformats.org/markup-compatibility/2006" xmlns:r="http://schemas.openxmlformats.org/officeDocument/2006/relationships" xmlns:w="http://schemas.openxmlformats.org/wordprocessingml/2006/main" xmlns:w14="http://schemas.microsoft.com/office/word/2010/wordml" xmlns:w15="http://schemas.microsoft.com/office/word/2012/wordml" mc:Ignorable="w14 w15">
+<w:styles xmlns:mc="http://schemas.openxmlformats.org/markup-compatibility/2006" xmlns:r="http://schemas.openxmlformats.org/officeDocument/2006/relationships" xmlns:w="http://schemas.openxmlformats.org/wordprocessingml/2006/main" xmlns:w14="http://schemas.microsoft.com/office/word/2010/wordml" xmlns:w15="http://schemas.microsoft.com/office/word/2012/wordml" xmlns:w16se="http://schemas.microsoft.com/office/word/2015/wordml/symex" mc:Ignorable="w14 w15 w16se">
   <w:docDefaults>
     <w:rPrDefault>
       <w:rPr>
@@ -3835,7 +4857,7 @@
 </file>
 
 <file path=customXml/itemProps1.xml><?xml version="1.0" encoding="utf-8"?>
-<ds:datastoreItem xmlns:ds="http://schemas.openxmlformats.org/officeDocument/2006/customXml" ds:itemID="{6315E10E-A68A-491D-8049-818C7A5FF22C}">
+<ds:datastoreItem xmlns:ds="http://schemas.openxmlformats.org/officeDocument/2006/customXml" ds:itemID="{EACE32C8-CBAD-4563-A976-09FDFAAE2A25}">
   <ds:schemaRefs>
     <ds:schemaRef ds:uri="http://schemas.openxmlformats.org/officeDocument/2006/bibliography"/>
   </ds:schemaRefs>

</xml_diff>

<commit_message>
Updated documentation with details on setting up Azure DevOps 7pace TimeTracker
</commit_message>
<xml_diff>
--- a/docs/JiraWorkLogUploader.users.guide.docx
+++ b/docs/JiraWorkLogUploader.users.guide.docx
@@ -52,19 +52,1100 @@
         <w:rPr>
           <w:lang w:val="en-US"/>
         </w:rPr>
-        <w:t>The application uses personal JIRA accounts to write work</w:t>
-      </w:r>
-      <w:r>
-        <w:rPr>
-          <w:lang w:val="en-US"/>
-        </w:rPr>
-        <w:t>-</w:t>
-      </w:r>
-      <w:r>
-        <w:rPr>
-          <w:lang w:val="en-US"/>
-        </w:rPr>
-        <w:t>logs from EXCEL to JIRA.</w:t>
+        <w:t>The application was primarily created to export user’s work-log from excel to JIRA. The main reason for creating this application was to provide logs for the agency and the client without additional manual work.</w:t>
+      </w:r>
+    </w:p>
+    <w:p>
+      <w:pPr>
+        <w:rPr>
+          <w:b/>
+          <w:lang w:val="en-US"/>
+        </w:rPr>
+      </w:pPr>
+      <w:r>
+        <w:rPr>
+          <w:b/>
+          <w:lang w:val="en-US"/>
+        </w:rPr>
+        <w:t>Major changes</w:t>
+      </w:r>
+      <w:r>
+        <w:rPr>
+          <w:b/>
+          <w:lang w:val="en-US"/>
+        </w:rPr>
+        <w:t>:</w:t>
+      </w:r>
+    </w:p>
+    <w:p>
+      <w:pPr>
+        <w:pStyle w:val="ListParagraph"/>
+        <w:numPr>
+          <w:ilvl w:val="0"/>
+          <w:numId w:val="15"/>
+        </w:numPr>
+        <w:rPr>
+          <w:lang w:val="en-US"/>
+        </w:rPr>
+      </w:pPr>
+      <w:r>
+        <w:rPr>
+          <w:lang w:val="en-US"/>
+        </w:rPr>
+        <w:t>2016/12 Supporting JIRA with basic authentication</w:t>
+      </w:r>
+    </w:p>
+    <w:p>
+      <w:pPr>
+        <w:pStyle w:val="ListParagraph"/>
+        <w:numPr>
+          <w:ilvl w:val="0"/>
+          <w:numId w:val="15"/>
+        </w:numPr>
+        <w:rPr>
+          <w:lang w:val="en-US"/>
+        </w:rPr>
+      </w:pPr>
+      <w:r>
+        <w:rPr>
+          <w:lang w:val="en-US"/>
+        </w:rPr>
+        <w:t xml:space="preserve">2017/02 UI to delete </w:t>
+      </w:r>
+      <w:proofErr w:type="spellStart"/>
+      <w:r>
+        <w:rPr>
+          <w:lang w:val="en-US"/>
+        </w:rPr>
+        <w:t>worklogs</w:t>
+      </w:r>
+      <w:proofErr w:type="spellEnd"/>
+      <w:r>
+        <w:rPr>
+          <w:lang w:val="en-US"/>
+        </w:rPr>
+        <w:t xml:space="preserve"> from JIRA</w:t>
+      </w:r>
+    </w:p>
+    <w:p>
+      <w:pPr>
+        <w:pStyle w:val="ListParagraph"/>
+        <w:numPr>
+          <w:ilvl w:val="0"/>
+          <w:numId w:val="15"/>
+        </w:numPr>
+        <w:rPr>
+          <w:lang w:val="en-US"/>
+        </w:rPr>
+      </w:pPr>
+      <w:r>
+        <w:rPr>
+          <w:lang w:val="en-US"/>
+        </w:rPr>
+        <w:t>2019/04 Added support for JIRA’s token based authentication</w:t>
+      </w:r>
+    </w:p>
+    <w:p>
+      <w:pPr>
+        <w:pStyle w:val="ListParagraph"/>
+        <w:numPr>
+          <w:ilvl w:val="0"/>
+          <w:numId w:val="15"/>
+        </w:numPr>
+        <w:rPr>
+          <w:lang w:val="en-US"/>
+        </w:rPr>
+      </w:pPr>
+      <w:r>
+        <w:rPr>
+          <w:lang w:val="en-US"/>
+        </w:rPr>
+        <w:t xml:space="preserve">2020/05 Added support for Azure DevOps 7pace </w:t>
+      </w:r>
+      <w:proofErr w:type="spellStart"/>
+      <w:r>
+        <w:rPr>
+          <w:lang w:val="en-US"/>
+        </w:rPr>
+        <w:t>Timetracker</w:t>
+      </w:r>
+      <w:bookmarkStart w:id="0" w:name="_GoBack"/>
+      <w:bookmarkEnd w:id="0"/>
+      <w:proofErr w:type="spellEnd"/>
+    </w:p>
+    <w:p>
+      <w:pPr>
+        <w:rPr>
+          <w:lang w:val="en-US"/>
+        </w:rPr>
+      </w:pPr>
+    </w:p>
+    <w:sdt>
+      <w:sdtPr>
+        <w:id w:val="-1320798004"/>
+        <w:docPartObj>
+          <w:docPartGallery w:val="Table of Contents"/>
+          <w:docPartUnique/>
+        </w:docPartObj>
+      </w:sdtPr>
+      <w:sdtEndPr>
+        <w:rPr>
+          <w:rFonts w:asciiTheme="minorHAnsi" w:eastAsiaTheme="minorEastAsia" w:hAnsiTheme="minorHAnsi" w:cstheme="minorBidi"/>
+          <w:b/>
+          <w:bCs/>
+          <w:noProof/>
+          <w:color w:val="auto"/>
+          <w:sz w:val="21"/>
+          <w:szCs w:val="21"/>
+        </w:rPr>
+      </w:sdtEndPr>
+      <w:sdtContent>
+        <w:p>
+          <w:pPr>
+            <w:pStyle w:val="TOCHeading"/>
+          </w:pPr>
+          <w:proofErr w:type="spellStart"/>
+          <w:r>
+            <w:t>Contents</w:t>
+          </w:r>
+          <w:proofErr w:type="spellEnd"/>
+        </w:p>
+        <w:p>
+          <w:pPr>
+            <w:pStyle w:val="TOC1"/>
+            <w:tabs>
+              <w:tab w:val="left" w:pos="420"/>
+              <w:tab w:val="right" w:leader="dot" w:pos="9062"/>
+            </w:tabs>
+            <w:rPr>
+              <w:noProof/>
+              <w:sz w:val="22"/>
+              <w:szCs w:val="22"/>
+              <w:lang w:val="en-US"/>
+            </w:rPr>
+          </w:pPr>
+          <w:r>
+            <w:fldChar w:fldCharType="begin"/>
+          </w:r>
+          <w:r>
+            <w:instrText xml:space="preserve"> TOC \o "1-3" \h \z \u </w:instrText>
+          </w:r>
+          <w:r>
+            <w:fldChar w:fldCharType="separate"/>
+          </w:r>
+          <w:hyperlink w:anchor="_Toc40093982" w:history="1">
+            <w:r>
+              <w:rPr>
+                <w:rStyle w:val="Hyperlink"/>
+                <w:noProof/>
+                <w:lang w:val="en-US"/>
+              </w:rPr>
+              <w:t>1</w:t>
+            </w:r>
+            <w:r>
+              <w:rPr>
+                <w:noProof/>
+                <w:sz w:val="22"/>
+                <w:szCs w:val="22"/>
+                <w:lang w:val="en-US"/>
+              </w:rPr>
+              <w:tab/>
+            </w:r>
+            <w:r>
+              <w:rPr>
+                <w:rStyle w:val="Hyperlink"/>
+                <w:noProof/>
+                <w:lang w:val="en-US"/>
+              </w:rPr>
+              <w:t>The application</w:t>
+            </w:r>
+            <w:r>
+              <w:rPr>
+                <w:noProof/>
+                <w:webHidden/>
+              </w:rPr>
+              <w:tab/>
+            </w:r>
+            <w:r>
+              <w:rPr>
+                <w:noProof/>
+                <w:webHidden/>
+              </w:rPr>
+              <w:fldChar w:fldCharType="begin"/>
+            </w:r>
+            <w:r>
+              <w:rPr>
+                <w:noProof/>
+                <w:webHidden/>
+              </w:rPr>
+              <w:instrText xml:space="preserve"> PAGEREF _Toc40093982 \h </w:instrText>
+            </w:r>
+            <w:r>
+              <w:rPr>
+                <w:noProof/>
+                <w:webHidden/>
+              </w:rPr>
+            </w:r>
+            <w:r>
+              <w:rPr>
+                <w:noProof/>
+                <w:webHidden/>
+              </w:rPr>
+              <w:fldChar w:fldCharType="separate"/>
+            </w:r>
+            <w:r>
+              <w:rPr>
+                <w:noProof/>
+                <w:webHidden/>
+              </w:rPr>
+              <w:t>2</w:t>
+            </w:r>
+            <w:r>
+              <w:rPr>
+                <w:noProof/>
+                <w:webHidden/>
+              </w:rPr>
+              <w:fldChar w:fldCharType="end"/>
+            </w:r>
+          </w:hyperlink>
+        </w:p>
+        <w:p>
+          <w:pPr>
+            <w:pStyle w:val="TOC2"/>
+            <w:tabs>
+              <w:tab w:val="left" w:pos="880"/>
+              <w:tab w:val="right" w:leader="dot" w:pos="9062"/>
+            </w:tabs>
+            <w:rPr>
+              <w:noProof/>
+              <w:sz w:val="22"/>
+              <w:szCs w:val="22"/>
+              <w:lang w:val="en-US"/>
+            </w:rPr>
+          </w:pPr>
+          <w:hyperlink w:anchor="_Toc40093983" w:history="1">
+            <w:r>
+              <w:rPr>
+                <w:rStyle w:val="Hyperlink"/>
+                <w:noProof/>
+                <w:lang w:val="en-US"/>
+              </w:rPr>
+              <w:t>1.1</w:t>
+            </w:r>
+            <w:r>
+              <w:rPr>
+                <w:noProof/>
+                <w:sz w:val="22"/>
+                <w:szCs w:val="22"/>
+                <w:lang w:val="en-US"/>
+              </w:rPr>
+              <w:tab/>
+            </w:r>
+            <w:r>
+              <w:rPr>
+                <w:rStyle w:val="Hyperlink"/>
+                <w:noProof/>
+                <w:lang w:val="en-US"/>
+              </w:rPr>
+              <w:t>Setting up an excel file</w:t>
+            </w:r>
+            <w:r>
+              <w:rPr>
+                <w:noProof/>
+                <w:webHidden/>
+              </w:rPr>
+              <w:tab/>
+            </w:r>
+            <w:r>
+              <w:rPr>
+                <w:noProof/>
+                <w:webHidden/>
+              </w:rPr>
+              <w:fldChar w:fldCharType="begin"/>
+            </w:r>
+            <w:r>
+              <w:rPr>
+                <w:noProof/>
+                <w:webHidden/>
+              </w:rPr>
+              <w:instrText xml:space="preserve"> PAGEREF _Toc40093983 \h </w:instrText>
+            </w:r>
+            <w:r>
+              <w:rPr>
+                <w:noProof/>
+                <w:webHidden/>
+              </w:rPr>
+            </w:r>
+            <w:r>
+              <w:rPr>
+                <w:noProof/>
+                <w:webHidden/>
+              </w:rPr>
+              <w:fldChar w:fldCharType="separate"/>
+            </w:r>
+            <w:r>
+              <w:rPr>
+                <w:noProof/>
+                <w:webHidden/>
+              </w:rPr>
+              <w:t>2</w:t>
+            </w:r>
+            <w:r>
+              <w:rPr>
+                <w:noProof/>
+                <w:webHidden/>
+              </w:rPr>
+              <w:fldChar w:fldCharType="end"/>
+            </w:r>
+          </w:hyperlink>
+        </w:p>
+        <w:p>
+          <w:pPr>
+            <w:pStyle w:val="TOC3"/>
+            <w:tabs>
+              <w:tab w:val="left" w:pos="1100"/>
+              <w:tab w:val="right" w:leader="dot" w:pos="9062"/>
+            </w:tabs>
+            <w:rPr>
+              <w:noProof/>
+              <w:sz w:val="22"/>
+              <w:szCs w:val="22"/>
+              <w:lang w:val="en-US"/>
+            </w:rPr>
+          </w:pPr>
+          <w:hyperlink w:anchor="_Toc40093984" w:history="1">
+            <w:r>
+              <w:rPr>
+                <w:rStyle w:val="Hyperlink"/>
+                <w:noProof/>
+                <w:lang w:val="en-US"/>
+              </w:rPr>
+              <w:t>1.1.1</w:t>
+            </w:r>
+            <w:r>
+              <w:rPr>
+                <w:noProof/>
+                <w:sz w:val="22"/>
+                <w:szCs w:val="22"/>
+                <w:lang w:val="en-US"/>
+              </w:rPr>
+              <w:tab/>
+            </w:r>
+            <w:r>
+              <w:rPr>
+                <w:rStyle w:val="Hyperlink"/>
+                <w:noProof/>
+                <w:lang w:val="en-US"/>
+              </w:rPr>
+              <w:t>Codes inside special JIRA columns</w:t>
+            </w:r>
+            <w:r>
+              <w:rPr>
+                <w:noProof/>
+                <w:webHidden/>
+              </w:rPr>
+              <w:tab/>
+            </w:r>
+            <w:r>
+              <w:rPr>
+                <w:noProof/>
+                <w:webHidden/>
+              </w:rPr>
+              <w:fldChar w:fldCharType="begin"/>
+            </w:r>
+            <w:r>
+              <w:rPr>
+                <w:noProof/>
+                <w:webHidden/>
+              </w:rPr>
+              <w:instrText xml:space="preserve"> PAGEREF _Toc40093984 \h </w:instrText>
+            </w:r>
+            <w:r>
+              <w:rPr>
+                <w:noProof/>
+                <w:webHidden/>
+              </w:rPr>
+            </w:r>
+            <w:r>
+              <w:rPr>
+                <w:noProof/>
+                <w:webHidden/>
+              </w:rPr>
+              <w:fldChar w:fldCharType="separate"/>
+            </w:r>
+            <w:r>
+              <w:rPr>
+                <w:noProof/>
+                <w:webHidden/>
+              </w:rPr>
+              <w:t>2</w:t>
+            </w:r>
+            <w:r>
+              <w:rPr>
+                <w:noProof/>
+                <w:webHidden/>
+              </w:rPr>
+              <w:fldChar w:fldCharType="end"/>
+            </w:r>
+          </w:hyperlink>
+        </w:p>
+        <w:p>
+          <w:pPr>
+            <w:pStyle w:val="TOC2"/>
+            <w:tabs>
+              <w:tab w:val="left" w:pos="880"/>
+              <w:tab w:val="right" w:leader="dot" w:pos="9062"/>
+            </w:tabs>
+            <w:rPr>
+              <w:noProof/>
+              <w:sz w:val="22"/>
+              <w:szCs w:val="22"/>
+              <w:lang w:val="en-US"/>
+            </w:rPr>
+          </w:pPr>
+          <w:hyperlink w:anchor="_Toc40093985" w:history="1">
+            <w:r>
+              <w:rPr>
+                <w:rStyle w:val="Hyperlink"/>
+                <w:noProof/>
+                <w:lang w:val="en-US"/>
+              </w:rPr>
+              <w:t>1.2</w:t>
+            </w:r>
+            <w:r>
+              <w:rPr>
+                <w:noProof/>
+                <w:sz w:val="22"/>
+                <w:szCs w:val="22"/>
+                <w:lang w:val="en-US"/>
+              </w:rPr>
+              <w:tab/>
+            </w:r>
+            <w:r>
+              <w:rPr>
+                <w:rStyle w:val="Hyperlink"/>
+                <w:noProof/>
+                <w:lang w:val="en-US"/>
+              </w:rPr>
+              <w:t>Configuration of worklog API endpoints</w:t>
+            </w:r>
+            <w:r>
+              <w:rPr>
+                <w:noProof/>
+                <w:webHidden/>
+              </w:rPr>
+              <w:tab/>
+            </w:r>
+            <w:r>
+              <w:rPr>
+                <w:noProof/>
+                <w:webHidden/>
+              </w:rPr>
+              <w:fldChar w:fldCharType="begin"/>
+            </w:r>
+            <w:r>
+              <w:rPr>
+                <w:noProof/>
+                <w:webHidden/>
+              </w:rPr>
+              <w:instrText xml:space="preserve"> PAGEREF _Toc40093985 \h </w:instrText>
+            </w:r>
+            <w:r>
+              <w:rPr>
+                <w:noProof/>
+                <w:webHidden/>
+              </w:rPr>
+            </w:r>
+            <w:r>
+              <w:rPr>
+                <w:noProof/>
+                <w:webHidden/>
+              </w:rPr>
+              <w:fldChar w:fldCharType="separate"/>
+            </w:r>
+            <w:r>
+              <w:rPr>
+                <w:noProof/>
+                <w:webHidden/>
+              </w:rPr>
+              <w:t>2</w:t>
+            </w:r>
+            <w:r>
+              <w:rPr>
+                <w:noProof/>
+                <w:webHidden/>
+              </w:rPr>
+              <w:fldChar w:fldCharType="end"/>
+            </w:r>
+          </w:hyperlink>
+        </w:p>
+        <w:p>
+          <w:pPr>
+            <w:pStyle w:val="TOC2"/>
+            <w:tabs>
+              <w:tab w:val="left" w:pos="880"/>
+              <w:tab w:val="right" w:leader="dot" w:pos="9062"/>
+            </w:tabs>
+            <w:rPr>
+              <w:noProof/>
+              <w:sz w:val="22"/>
+              <w:szCs w:val="22"/>
+              <w:lang w:val="en-US"/>
+            </w:rPr>
+          </w:pPr>
+          <w:hyperlink w:anchor="_Toc40093986" w:history="1">
+            <w:r>
+              <w:rPr>
+                <w:rStyle w:val="Hyperlink"/>
+                <w:noProof/>
+                <w:lang w:val="en-US"/>
+              </w:rPr>
+              <w:t>1.3</w:t>
+            </w:r>
+            <w:r>
+              <w:rPr>
+                <w:noProof/>
+                <w:sz w:val="22"/>
+                <w:szCs w:val="22"/>
+                <w:lang w:val="en-US"/>
+              </w:rPr>
+              <w:tab/>
+            </w:r>
+            <w:r>
+              <w:rPr>
+                <w:rStyle w:val="Hyperlink"/>
+                <w:noProof/>
+                <w:lang w:val="en-US"/>
+              </w:rPr>
+              <w:t>Uploading worklogs</w:t>
+            </w:r>
+            <w:r>
+              <w:rPr>
+                <w:noProof/>
+                <w:webHidden/>
+              </w:rPr>
+              <w:tab/>
+            </w:r>
+            <w:r>
+              <w:rPr>
+                <w:noProof/>
+                <w:webHidden/>
+              </w:rPr>
+              <w:fldChar w:fldCharType="begin"/>
+            </w:r>
+            <w:r>
+              <w:rPr>
+                <w:noProof/>
+                <w:webHidden/>
+              </w:rPr>
+              <w:instrText xml:space="preserve"> PAGEREF _Toc40093986 \h </w:instrText>
+            </w:r>
+            <w:r>
+              <w:rPr>
+                <w:noProof/>
+                <w:webHidden/>
+              </w:rPr>
+            </w:r>
+            <w:r>
+              <w:rPr>
+                <w:noProof/>
+                <w:webHidden/>
+              </w:rPr>
+              <w:fldChar w:fldCharType="separate"/>
+            </w:r>
+            <w:r>
+              <w:rPr>
+                <w:noProof/>
+                <w:webHidden/>
+              </w:rPr>
+              <w:t>3</w:t>
+            </w:r>
+            <w:r>
+              <w:rPr>
+                <w:noProof/>
+                <w:webHidden/>
+              </w:rPr>
+              <w:fldChar w:fldCharType="end"/>
+            </w:r>
+          </w:hyperlink>
+        </w:p>
+        <w:p>
+          <w:pPr>
+            <w:pStyle w:val="TOC3"/>
+            <w:tabs>
+              <w:tab w:val="left" w:pos="1100"/>
+              <w:tab w:val="right" w:leader="dot" w:pos="9062"/>
+            </w:tabs>
+            <w:rPr>
+              <w:noProof/>
+              <w:sz w:val="22"/>
+              <w:szCs w:val="22"/>
+              <w:lang w:val="en-US"/>
+            </w:rPr>
+          </w:pPr>
+          <w:hyperlink w:anchor="_Toc40093987" w:history="1">
+            <w:r>
+              <w:rPr>
+                <w:rStyle w:val="Hyperlink"/>
+                <w:noProof/>
+                <w:lang w:val="en-US"/>
+              </w:rPr>
+              <w:t>1.3.1</w:t>
+            </w:r>
+            <w:r>
+              <w:rPr>
+                <w:noProof/>
+                <w:sz w:val="22"/>
+                <w:szCs w:val="22"/>
+                <w:lang w:val="en-US"/>
+              </w:rPr>
+              <w:tab/>
+            </w:r>
+            <w:r>
+              <w:rPr>
+                <w:rStyle w:val="Hyperlink"/>
+                <w:noProof/>
+                <w:lang w:val="en-US"/>
+              </w:rPr>
+              <w:t>Rules</w:t>
+            </w:r>
+            <w:r>
+              <w:rPr>
+                <w:noProof/>
+                <w:webHidden/>
+              </w:rPr>
+              <w:tab/>
+            </w:r>
+            <w:r>
+              <w:rPr>
+                <w:noProof/>
+                <w:webHidden/>
+              </w:rPr>
+              <w:fldChar w:fldCharType="begin"/>
+            </w:r>
+            <w:r>
+              <w:rPr>
+                <w:noProof/>
+                <w:webHidden/>
+              </w:rPr>
+              <w:instrText xml:space="preserve"> PAGEREF _Toc40093987 \h </w:instrText>
+            </w:r>
+            <w:r>
+              <w:rPr>
+                <w:noProof/>
+                <w:webHidden/>
+              </w:rPr>
+            </w:r>
+            <w:r>
+              <w:rPr>
+                <w:noProof/>
+                <w:webHidden/>
+              </w:rPr>
+              <w:fldChar w:fldCharType="separate"/>
+            </w:r>
+            <w:r>
+              <w:rPr>
+                <w:noProof/>
+                <w:webHidden/>
+              </w:rPr>
+              <w:t>4</w:t>
+            </w:r>
+            <w:r>
+              <w:rPr>
+                <w:noProof/>
+                <w:webHidden/>
+              </w:rPr>
+              <w:fldChar w:fldCharType="end"/>
+            </w:r>
+          </w:hyperlink>
+        </w:p>
+        <w:p>
+          <w:pPr>
+            <w:pStyle w:val="TOC3"/>
+            <w:tabs>
+              <w:tab w:val="left" w:pos="1100"/>
+              <w:tab w:val="right" w:leader="dot" w:pos="9062"/>
+            </w:tabs>
+            <w:rPr>
+              <w:noProof/>
+              <w:sz w:val="22"/>
+              <w:szCs w:val="22"/>
+              <w:lang w:val="en-US"/>
+            </w:rPr>
+          </w:pPr>
+          <w:hyperlink w:anchor="_Toc40093988" w:history="1">
+            <w:r>
+              <w:rPr>
+                <w:rStyle w:val="Hyperlink"/>
+                <w:noProof/>
+                <w:lang w:val="en-US"/>
+              </w:rPr>
+              <w:t>1.3.2</w:t>
+            </w:r>
+            <w:r>
+              <w:rPr>
+                <w:noProof/>
+                <w:sz w:val="22"/>
+                <w:szCs w:val="22"/>
+                <w:lang w:val="en-US"/>
+              </w:rPr>
+              <w:tab/>
+            </w:r>
+            <w:r>
+              <w:rPr>
+                <w:rStyle w:val="Hyperlink"/>
+                <w:noProof/>
+                <w:lang w:val="en-US"/>
+              </w:rPr>
+              <w:t>Fail-safe</w:t>
+            </w:r>
+            <w:r>
+              <w:rPr>
+                <w:noProof/>
+                <w:webHidden/>
+              </w:rPr>
+              <w:tab/>
+            </w:r>
+            <w:r>
+              <w:rPr>
+                <w:noProof/>
+                <w:webHidden/>
+              </w:rPr>
+              <w:fldChar w:fldCharType="begin"/>
+            </w:r>
+            <w:r>
+              <w:rPr>
+                <w:noProof/>
+                <w:webHidden/>
+              </w:rPr>
+              <w:instrText xml:space="preserve"> PAGEREF _Toc40093988 \h </w:instrText>
+            </w:r>
+            <w:r>
+              <w:rPr>
+                <w:noProof/>
+                <w:webHidden/>
+              </w:rPr>
+            </w:r>
+            <w:r>
+              <w:rPr>
+                <w:noProof/>
+                <w:webHidden/>
+              </w:rPr>
+              <w:fldChar w:fldCharType="separate"/>
+            </w:r>
+            <w:r>
+              <w:rPr>
+                <w:noProof/>
+                <w:webHidden/>
+              </w:rPr>
+              <w:t>4</w:t>
+            </w:r>
+            <w:r>
+              <w:rPr>
+                <w:noProof/>
+                <w:webHidden/>
+              </w:rPr>
+              <w:fldChar w:fldCharType="end"/>
+            </w:r>
+          </w:hyperlink>
+        </w:p>
+        <w:p>
+          <w:pPr>
+            <w:pStyle w:val="TOC1"/>
+            <w:tabs>
+              <w:tab w:val="left" w:pos="420"/>
+              <w:tab w:val="right" w:leader="dot" w:pos="9062"/>
+            </w:tabs>
+            <w:rPr>
+              <w:noProof/>
+              <w:sz w:val="22"/>
+              <w:szCs w:val="22"/>
+              <w:lang w:val="en-US"/>
+            </w:rPr>
+          </w:pPr>
+          <w:hyperlink w:anchor="_Toc40093989" w:history="1">
+            <w:r>
+              <w:rPr>
+                <w:rStyle w:val="Hyperlink"/>
+                <w:noProof/>
+                <w:lang w:val="en-US"/>
+              </w:rPr>
+              <w:t>2</w:t>
+            </w:r>
+            <w:r>
+              <w:rPr>
+                <w:noProof/>
+                <w:sz w:val="22"/>
+                <w:szCs w:val="22"/>
+                <w:lang w:val="en-US"/>
+              </w:rPr>
+              <w:tab/>
+            </w:r>
+            <w:r>
+              <w:rPr>
+                <w:rStyle w:val="Hyperlink"/>
+                <w:noProof/>
+                <w:lang w:val="en-US"/>
+              </w:rPr>
+              <w:t>Setting up JIRA account</w:t>
+            </w:r>
+            <w:r>
+              <w:rPr>
+                <w:noProof/>
+                <w:webHidden/>
+              </w:rPr>
+              <w:tab/>
+            </w:r>
+            <w:r>
+              <w:rPr>
+                <w:noProof/>
+                <w:webHidden/>
+              </w:rPr>
+              <w:fldChar w:fldCharType="begin"/>
+            </w:r>
+            <w:r>
+              <w:rPr>
+                <w:noProof/>
+                <w:webHidden/>
+              </w:rPr>
+              <w:instrText xml:space="preserve"> PAGEREF _Toc40093989 \h </w:instrText>
+            </w:r>
+            <w:r>
+              <w:rPr>
+                <w:noProof/>
+                <w:webHidden/>
+              </w:rPr>
+            </w:r>
+            <w:r>
+              <w:rPr>
+                <w:noProof/>
+                <w:webHidden/>
+              </w:rPr>
+              <w:fldChar w:fldCharType="separate"/>
+            </w:r>
+            <w:r>
+              <w:rPr>
+                <w:noProof/>
+                <w:webHidden/>
+              </w:rPr>
+              <w:t>4</w:t>
+            </w:r>
+            <w:r>
+              <w:rPr>
+                <w:noProof/>
+                <w:webHidden/>
+              </w:rPr>
+              <w:fldChar w:fldCharType="end"/>
+            </w:r>
+          </w:hyperlink>
+        </w:p>
+        <w:p>
+          <w:pPr>
+            <w:pStyle w:val="TOC2"/>
+            <w:tabs>
+              <w:tab w:val="left" w:pos="880"/>
+              <w:tab w:val="right" w:leader="dot" w:pos="9062"/>
+            </w:tabs>
+            <w:rPr>
+              <w:noProof/>
+              <w:sz w:val="22"/>
+              <w:szCs w:val="22"/>
+              <w:lang w:val="en-US"/>
+            </w:rPr>
+          </w:pPr>
+          <w:hyperlink w:anchor="_Toc40093990" w:history="1">
+            <w:r>
+              <w:rPr>
+                <w:rStyle w:val="Hyperlink"/>
+                <w:noProof/>
+                <w:lang w:val="en-US"/>
+              </w:rPr>
+              <w:t>2.1</w:t>
+            </w:r>
+            <w:r>
+              <w:rPr>
+                <w:noProof/>
+                <w:sz w:val="22"/>
+                <w:szCs w:val="22"/>
+                <w:lang w:val="en-US"/>
+              </w:rPr>
+              <w:tab/>
+            </w:r>
+            <w:r>
+              <w:rPr>
+                <w:rStyle w:val="Hyperlink"/>
+                <w:noProof/>
+                <w:lang w:val="en-US"/>
+              </w:rPr>
+              <w:t>Generate ApiToken</w:t>
+            </w:r>
+            <w:r>
+              <w:rPr>
+                <w:noProof/>
+                <w:webHidden/>
+              </w:rPr>
+              <w:tab/>
+            </w:r>
+            <w:r>
+              <w:rPr>
+                <w:noProof/>
+                <w:webHidden/>
+              </w:rPr>
+              <w:fldChar w:fldCharType="begin"/>
+            </w:r>
+            <w:r>
+              <w:rPr>
+                <w:noProof/>
+                <w:webHidden/>
+              </w:rPr>
+              <w:instrText xml:space="preserve"> PAGEREF _Toc40093990 \h </w:instrText>
+            </w:r>
+            <w:r>
+              <w:rPr>
+                <w:noProof/>
+                <w:webHidden/>
+              </w:rPr>
+            </w:r>
+            <w:r>
+              <w:rPr>
+                <w:noProof/>
+                <w:webHidden/>
+              </w:rPr>
+              <w:fldChar w:fldCharType="separate"/>
+            </w:r>
+            <w:r>
+              <w:rPr>
+                <w:noProof/>
+                <w:webHidden/>
+              </w:rPr>
+              <w:t>4</w:t>
+            </w:r>
+            <w:r>
+              <w:rPr>
+                <w:noProof/>
+                <w:webHidden/>
+              </w:rPr>
+              <w:fldChar w:fldCharType="end"/>
+            </w:r>
+          </w:hyperlink>
+        </w:p>
+        <w:p>
+          <w:pPr>
+            <w:pStyle w:val="TOC1"/>
+            <w:tabs>
+              <w:tab w:val="left" w:pos="420"/>
+              <w:tab w:val="right" w:leader="dot" w:pos="9062"/>
+            </w:tabs>
+            <w:rPr>
+              <w:noProof/>
+              <w:sz w:val="22"/>
+              <w:szCs w:val="22"/>
+              <w:lang w:val="en-US"/>
+            </w:rPr>
+          </w:pPr>
+          <w:hyperlink w:anchor="_Toc40093991" w:history="1">
+            <w:r>
+              <w:rPr>
+                <w:rStyle w:val="Hyperlink"/>
+                <w:noProof/>
+                <w:lang w:val="en-US"/>
+              </w:rPr>
+              <w:t>3</w:t>
+            </w:r>
+            <w:r>
+              <w:rPr>
+                <w:noProof/>
+                <w:sz w:val="22"/>
+                <w:szCs w:val="22"/>
+                <w:lang w:val="en-US"/>
+              </w:rPr>
+              <w:tab/>
+            </w:r>
+            <w:r>
+              <w:rPr>
+                <w:rStyle w:val="Hyperlink"/>
+                <w:noProof/>
+                <w:lang w:val="en-US"/>
+              </w:rPr>
+              <w:t>Setting up Azure DevOps 7Pace</w:t>
+            </w:r>
+            <w:r>
+              <w:rPr>
+                <w:noProof/>
+                <w:webHidden/>
+              </w:rPr>
+              <w:tab/>
+            </w:r>
+            <w:r>
+              <w:rPr>
+                <w:noProof/>
+                <w:webHidden/>
+              </w:rPr>
+              <w:fldChar w:fldCharType="begin"/>
+            </w:r>
+            <w:r>
+              <w:rPr>
+                <w:noProof/>
+                <w:webHidden/>
+              </w:rPr>
+              <w:instrText xml:space="preserve"> PAGEREF _Toc40093991 \h </w:instrText>
+            </w:r>
+            <w:r>
+              <w:rPr>
+                <w:noProof/>
+                <w:webHidden/>
+              </w:rPr>
+            </w:r>
+            <w:r>
+              <w:rPr>
+                <w:noProof/>
+                <w:webHidden/>
+              </w:rPr>
+              <w:fldChar w:fldCharType="separate"/>
+            </w:r>
+            <w:r>
+              <w:rPr>
+                <w:noProof/>
+                <w:webHidden/>
+              </w:rPr>
+              <w:t>5</w:t>
+            </w:r>
+            <w:r>
+              <w:rPr>
+                <w:noProof/>
+                <w:webHidden/>
+              </w:rPr>
+              <w:fldChar w:fldCharType="end"/>
+            </w:r>
+          </w:hyperlink>
+        </w:p>
+        <w:p>
+          <w:r>
+            <w:rPr>
+              <w:b/>
+              <w:bCs/>
+              <w:noProof/>
+            </w:rPr>
+            <w:fldChar w:fldCharType="end"/>
+          </w:r>
+        </w:p>
+      </w:sdtContent>
+    </w:sdt>
+    <w:p>
+      <w:pPr>
+        <w:rPr>
+          <w:rFonts w:asciiTheme="majorHAnsi" w:eastAsiaTheme="majorEastAsia" w:hAnsiTheme="majorHAnsi" w:cstheme="majorBidi"/>
+          <w:color w:val="262626" w:themeColor="text1" w:themeTint="D9"/>
+          <w:sz w:val="40"/>
+          <w:szCs w:val="40"/>
+          <w:lang w:val="en-US"/>
+        </w:rPr>
+      </w:pPr>
+      <w:r>
+        <w:rPr>
+          <w:lang w:val="en-US"/>
+        </w:rPr>
+        <w:br w:type="page"/>
       </w:r>
     </w:p>
     <w:p>
@@ -74,88 +1155,284 @@
           <w:lang w:val="en-US"/>
         </w:rPr>
       </w:pPr>
-      <w:r>
-        <w:rPr>
-          <w:lang w:val="en-US"/>
-        </w:rPr>
-        <w:t>Setting up JIRA account</w:t>
-      </w:r>
-    </w:p>
-    <w:p>
-      <w:pPr>
-        <w:rPr>
-          <w:lang w:val="en-US"/>
-        </w:rPr>
-      </w:pPr>
-      <w:r>
-        <w:rPr>
-          <w:lang w:val="en-US"/>
-        </w:rPr>
-        <w:t>The way of authentication has changed.</w:t>
-      </w:r>
-      <w:r>
-        <w:rPr>
-          <w:lang w:val="en-US"/>
-        </w:rPr>
-        <w:t xml:space="preserve"> Authorization headers are used, where the </w:t>
-      </w:r>
-      <w:r>
+      <w:bookmarkStart w:id="1" w:name="_Toc40093982"/>
+      <w:r>
+        <w:rPr>
+          <w:lang w:val="en-US"/>
+        </w:rPr>
+        <w:lastRenderedPageBreak/>
+        <w:t>The application</w:t>
+      </w:r>
+      <w:bookmarkEnd w:id="1"/>
+    </w:p>
+    <w:p>
+      <w:pPr>
+        <w:pStyle w:val="Heading2"/>
+        <w:rPr>
+          <w:lang w:val="en-US"/>
+        </w:rPr>
+      </w:pPr>
+      <w:bookmarkStart w:id="2" w:name="_Toc40093983"/>
+      <w:r>
+        <w:rPr>
+          <w:lang w:val="en-US"/>
+        </w:rPr>
+        <w:t xml:space="preserve">Setting up an </w:t>
+      </w:r>
+      <w:r>
+        <w:rPr>
+          <w:lang w:val="en-US"/>
+        </w:rPr>
+        <w:t>excel file</w:t>
+      </w:r>
+      <w:bookmarkEnd w:id="2"/>
+    </w:p>
+    <w:p>
+      <w:pPr>
         <w:rPr>
           <w:b/>
           <w:lang w:val="en-US"/>
         </w:rPr>
-        <w:t>UserEmail</w:t>
-      </w:r>
-      <w:r>
-        <w:rPr>
-          <w:lang w:val="en-US"/>
-        </w:rPr>
-        <w:t xml:space="preserve"> and the </w:t>
-      </w:r>
+      </w:pPr>
       <w:r>
         <w:rPr>
           <w:b/>
           <w:lang w:val="en-US"/>
         </w:rPr>
-        <w:t>ApiToken</w:t>
-      </w:r>
-      <w:r>
-        <w:rPr>
-          <w:lang w:val="en-US"/>
-        </w:rPr>
-        <w:t xml:space="preserve"> is used in a Basic authentication.</w:t>
-      </w:r>
-      <w:r>
-        <w:rPr>
-          <w:lang w:val="en-US"/>
-        </w:rPr>
-        <w:t xml:space="preserve"> The old User / Password authentication </w:t>
+        <w:t>The excel file must have a static structure, as provided in the sample below.</w:t>
+      </w:r>
+    </w:p>
+    <w:p>
+      <w:pPr>
+        <w:pStyle w:val="ListParagraph"/>
+        <w:numPr>
+          <w:ilvl w:val="0"/>
+          <w:numId w:val="12"/>
+        </w:numPr>
+        <w:rPr>
+          <w:lang w:val="en-US"/>
+        </w:rPr>
+      </w:pPr>
+      <w:r>
+        <w:rPr>
+          <w:lang w:val="en-US"/>
+        </w:rPr>
+        <w:t xml:space="preserve">A </w:t>
+      </w:r>
+      <w:r>
+        <w:rPr>
+          <w:lang w:val="en-US"/>
+        </w:rPr>
+        <w:t>1</w:t>
+      </w:r>
+      <w:r>
+        <w:rPr>
+          <w:vertAlign w:val="superscript"/>
+          <w:lang w:val="en-US"/>
+        </w:rPr>
+        <w:t>st</w:t>
+      </w:r>
+      <w:r>
+        <w:rPr>
+          <w:lang w:val="en-US"/>
+        </w:rPr>
+        <w:t xml:space="preserve"> column – date (if no date is written, the 1</w:t>
+      </w:r>
+      <w:r>
+        <w:rPr>
+          <w:vertAlign w:val="superscript"/>
+          <w:lang w:val="en-US"/>
+        </w:rPr>
+        <w:t>st</w:t>
+      </w:r>
+      <w:r>
+        <w:rPr>
+          <w:lang w:val="en-US"/>
+        </w:rPr>
+        <w:t xml:space="preserve"> date above that row is used)</w:t>
+      </w:r>
+    </w:p>
+    <w:p>
+      <w:pPr>
+        <w:pStyle w:val="ListParagraph"/>
+        <w:numPr>
+          <w:ilvl w:val="0"/>
+          <w:numId w:val="12"/>
+        </w:numPr>
+        <w:rPr>
+          <w:lang w:val="en-US"/>
+        </w:rPr>
+      </w:pPr>
+      <w:r>
+        <w:rPr>
+          <w:lang w:val="en-US"/>
+        </w:rPr>
+        <w:t xml:space="preserve">B </w:t>
+      </w:r>
+      <w:r>
+        <w:rPr>
+          <w:lang w:val="en-US"/>
+        </w:rPr>
+        <w:t>2</w:t>
+      </w:r>
+      <w:r>
+        <w:rPr>
+          <w:vertAlign w:val="superscript"/>
+          <w:lang w:val="en-US"/>
+        </w:rPr>
+        <w:t>nd</w:t>
+      </w:r>
+      <w:r>
+        <w:rPr>
+          <w:lang w:val="en-US"/>
+        </w:rPr>
+        <w:t xml:space="preserve"> column – hours (numeric value)</w:t>
+      </w:r>
+    </w:p>
+    <w:p>
+      <w:pPr>
+        <w:pStyle w:val="ListParagraph"/>
+        <w:numPr>
+          <w:ilvl w:val="0"/>
+          <w:numId w:val="12"/>
+        </w:numPr>
+        <w:rPr>
+          <w:lang w:val="en-US"/>
+        </w:rPr>
+      </w:pPr>
+      <w:r>
+        <w:rPr>
+          <w:lang w:val="en-US"/>
+        </w:rPr>
+        <w:t xml:space="preserve">C </w:t>
+      </w:r>
+      <w:r>
+        <w:rPr>
+          <w:lang w:val="en-US"/>
+        </w:rPr>
+        <w:t>3</w:t>
+      </w:r>
+      <w:r>
+        <w:rPr>
+          <w:vertAlign w:val="superscript"/>
+          <w:lang w:val="en-US"/>
+        </w:rPr>
+        <w:t>rd</w:t>
+      </w:r>
+      <w:r>
+        <w:rPr>
+          <w:lang w:val="en-US"/>
+        </w:rPr>
+        <w:t xml:space="preserve"> column – the JIRA task ID</w:t>
+      </w:r>
+      <w:r>
+        <w:rPr>
+          <w:lang w:val="en-US"/>
+        </w:rPr>
+        <w:t xml:space="preserve"> (or Azure work item ID)</w:t>
+      </w:r>
+    </w:p>
+    <w:p>
+      <w:pPr>
+        <w:pStyle w:val="ListParagraph"/>
+        <w:numPr>
+          <w:ilvl w:val="0"/>
+          <w:numId w:val="12"/>
+        </w:numPr>
+        <w:rPr>
+          <w:lang w:val="en-US"/>
+        </w:rPr>
+      </w:pPr>
+      <w:r>
+        <w:rPr>
+          <w:lang w:val="en-US"/>
+        </w:rPr>
+        <w:t xml:space="preserve">E </w:t>
+      </w:r>
+      <w:r>
+        <w:rPr>
+          <w:lang w:val="en-US"/>
+        </w:rPr>
+        <w:t>5</w:t>
+      </w:r>
+      <w:r>
+        <w:rPr>
+          <w:vertAlign w:val="superscript"/>
+          <w:lang w:val="en-US"/>
+        </w:rPr>
+        <w:t>th</w:t>
+      </w:r>
+      <w:r>
+        <w:rPr>
+          <w:lang w:val="en-US"/>
+        </w:rPr>
+        <w:t xml:space="preserve"> column – the text for the work log</w:t>
+      </w:r>
+    </w:p>
+    <w:p>
+      <w:pPr>
+        <w:rPr>
+          <w:lang w:val="en-US"/>
+        </w:rPr>
+      </w:pPr>
+      <w:r>
+        <w:rPr>
+          <w:lang w:val="en-US"/>
+        </w:rPr>
+        <w:t xml:space="preserve">There are also </w:t>
+      </w:r>
+      <w:r>
+        <w:rPr>
+          <w:b/>
+          <w:lang w:val="en-US"/>
+        </w:rPr>
+        <w:t>s</w:t>
+      </w:r>
+      <w:r>
+        <w:rPr>
+          <w:b/>
+          <w:lang w:val="en-US"/>
+        </w:rPr>
+        <w:t>pecial columns</w:t>
+      </w:r>
+      <w:r>
+        <w:rPr>
+          <w:lang w:val="en-US"/>
+        </w:rPr>
+        <w:t xml:space="preserve"> for each JIRA server (contains HTTP status codes or </w:t>
       </w:r>
       <w:proofErr w:type="gramStart"/>
       <w:r>
         <w:rPr>
           <w:lang w:val="en-US"/>
         </w:rPr>
-        <w:t>is not su</w:t>
-      </w:r>
-      <w:r>
-        <w:rPr>
-          <w:lang w:val="en-US"/>
-        </w:rPr>
-        <w:t>p</w:t>
-      </w:r>
-      <w:r>
-        <w:rPr>
-          <w:lang w:val="en-US"/>
-        </w:rPr>
-        <w:t>ported</w:t>
+        <w:t>-1</w:t>
       </w:r>
       <w:proofErr w:type="gramEnd"/>
       <w:r>
         <w:rPr>
           <w:lang w:val="en-US"/>
         </w:rPr>
-        <w:t xml:space="preserve"> anymore.</w:t>
+        <w:t xml:space="preserve"> if no upload is wanted)</w:t>
+      </w:r>
+      <w:r>
+        <w:rPr>
+          <w:lang w:val="en-US"/>
+        </w:rPr>
+        <w:t xml:space="preserve"> – see col. F &amp; G in the screenshot.</w:t>
+      </w:r>
+    </w:p>
+    <w:p>
+      <w:pPr>
+        <w:rPr>
+          <w:lang w:val="en-US"/>
+        </w:rPr>
+      </w:pPr>
+      <w:r>
+        <w:rPr>
+          <w:lang w:val="en-US"/>
+        </w:rPr>
+        <w:t>We might add extra header rows, as currently the application will search for the string “day” in column “A” to detect from which point to parse data.</w:t>
       </w:r>
     </w:p>
     <w:p>
@@ -170,10 +1447,10 @@
           <w:lang w:val="en-US"/>
         </w:rPr>
         <w:drawing>
-          <wp:inline distT="0" distB="0" distL="0" distR="0" wp14:anchorId="2BDC6C3E" wp14:editId="42314EE8">
-            <wp:extent cx="4435224" cy="4503810"/>
-            <wp:effectExtent l="0" t="0" r="3810" b="0"/>
-            <wp:docPr id="2" name="Picture 2"/>
+          <wp:inline distT="0" distB="0" distL="0" distR="0" wp14:anchorId="0EA34A8F" wp14:editId="297001A1">
+            <wp:extent cx="5760720" cy="1580515"/>
+            <wp:effectExtent l="0" t="0" r="0" b="635"/>
+            <wp:docPr id="3" name="Picture 3"/>
             <wp:cNvGraphicFramePr>
               <a:graphicFrameLocks xmlns:a="http://schemas.openxmlformats.org/drawingml/2006/main" noChangeAspect="1"/>
             </wp:cNvGraphicFramePr>
@@ -193,7 +1470,7 @@
                   <pic:spPr>
                     <a:xfrm>
                       <a:off x="0" y="0"/>
-                      <a:ext cx="4435224" cy="4503810"/>
+                      <a:ext cx="5760720" cy="1580515"/>
                     </a:xfrm>
                     <a:prstGeom prst="rect">
                       <a:avLst/>
@@ -208,24 +1485,26 @@
     </w:p>
     <w:p>
       <w:pPr>
-        <w:pStyle w:val="Heading2"/>
-        <w:rPr>
-          <w:lang w:val="en-US"/>
-        </w:rPr>
-      </w:pPr>
-      <w:r>
-        <w:rPr>
-          <w:lang w:val="en-US"/>
-        </w:rPr>
-        <w:t>Generate ApiToken</w:t>
-      </w:r>
+        <w:pStyle w:val="Heading3"/>
+        <w:rPr>
+          <w:lang w:val="en-US"/>
+        </w:rPr>
+      </w:pPr>
+      <w:bookmarkStart w:id="3" w:name="_Toc40093984"/>
+      <w:r>
+        <w:rPr>
+          <w:lang w:val="en-US"/>
+        </w:rPr>
+        <w:t>Codes inside special JIRA columns</w:t>
+      </w:r>
+      <w:bookmarkEnd w:id="3"/>
     </w:p>
     <w:p>
       <w:pPr>
         <w:pStyle w:val="ListParagraph"/>
         <w:numPr>
           <w:ilvl w:val="0"/>
-          <w:numId w:val="14"/>
+          <w:numId w:val="13"/>
         </w:numPr>
         <w:rPr>
           <w:lang w:val="en-US"/>
@@ -235,7 +1514,7 @@
         <w:rPr>
           <w:lang w:val="en-US"/>
         </w:rPr>
-        <w:t>Log in to JIRA.</w:t>
+        <w:t>0 or empty = write log</w:t>
       </w:r>
     </w:p>
     <w:p>
@@ -243,44 +1522,29 @@
         <w:pStyle w:val="ListParagraph"/>
         <w:numPr>
           <w:ilvl w:val="0"/>
-          <w:numId w:val="14"/>
+          <w:numId w:val="13"/>
         </w:numPr>
         <w:rPr>
-          <w:rFonts w:ascii="Segoe UI" w:hAnsi="Segoe UI" w:cs="Segoe UI"/>
-          <w:color w:val="172B4D"/>
-          <w:spacing w:val="-1"/>
-          <w:shd w:val="clear" w:color="auto" w:fill="FFFFFF"/>
-          <w:lang w:val="en-US"/>
-        </w:rPr>
-      </w:pPr>
-      <w:r>
-        <w:rPr>
-          <w:lang w:val="en-US"/>
-        </w:rPr>
-        <w:t xml:space="preserve">Visit </w:t>
-      </w:r>
-      <w:hyperlink r:id="rId7" w:history="1">
-        <w:r>
-          <w:rPr>
-            <w:rStyle w:val="Hyperlink"/>
-            <w:rFonts w:ascii="Segoe UI" w:hAnsi="Segoe UI" w:cs="Segoe UI"/>
-            <w:color w:val="3572B0"/>
-            <w:spacing w:val="-1"/>
-            <w:shd w:val="clear" w:color="auto" w:fill="FFFFFF"/>
-            <w:lang w:val="en-US"/>
-          </w:rPr>
-          <w:t>https://id.atlassian.com/manage/api-tokens</w:t>
-        </w:r>
-      </w:hyperlink>
-      <w:r>
-        <w:rPr>
-          <w:rFonts w:ascii="Segoe UI" w:hAnsi="Segoe UI" w:cs="Segoe UI"/>
-          <w:color w:val="172B4D"/>
-          <w:spacing w:val="-1"/>
-          <w:shd w:val="clear" w:color="auto" w:fill="FFFFFF"/>
-          <w:lang w:val="en-US"/>
-        </w:rPr>
-        <w:t>.</w:t>
+          <w:lang w:val="en-US"/>
+        </w:rPr>
+      </w:pPr>
+      <w:r>
+        <w:rPr>
+          <w:lang w:val="en-US"/>
+        </w:rPr>
+        <w:t>-1 = do not write log o</w:t>
+      </w:r>
+      <w:r>
+        <w:rPr>
+          <w:lang w:val="en-US"/>
+        </w:rPr>
+        <w:t>n</w:t>
+      </w:r>
+      <w:r>
+        <w:rPr>
+          <w:lang w:val="en-US"/>
+        </w:rPr>
+        <w:t xml:space="preserve"> the corresponding server</w:t>
       </w:r>
     </w:p>
     <w:p>
@@ -288,77 +1552,74 @@
         <w:pStyle w:val="ListParagraph"/>
         <w:numPr>
           <w:ilvl w:val="0"/>
-          <w:numId w:val="14"/>
+          <w:numId w:val="13"/>
         </w:numPr>
         <w:rPr>
-          <w:rFonts w:ascii="Segoe UI" w:hAnsi="Segoe UI" w:cs="Segoe UI"/>
-          <w:color w:val="172B4D"/>
-          <w:spacing w:val="-1"/>
-          <w:shd w:val="clear" w:color="auto" w:fill="FFFFFF"/>
-          <w:lang w:val="en-US"/>
-        </w:rPr>
-      </w:pPr>
-      <w:r>
-        <w:rPr>
-          <w:rFonts w:ascii="Segoe UI" w:hAnsi="Segoe UI" w:cs="Segoe UI"/>
-          <w:color w:val="172B4D"/>
-          <w:spacing w:val="-1"/>
-          <w:shd w:val="clear" w:color="auto" w:fill="FFFFFF"/>
-          <w:lang w:val="en-US"/>
-        </w:rPr>
-        <w:t xml:space="preserve">Press </w:t>
-      </w:r>
-      <w:r>
-        <w:rPr>
-          <w:rFonts w:ascii="Segoe UI" w:hAnsi="Segoe UI" w:cs="Segoe UI"/>
+          <w:lang w:val="en-US"/>
+        </w:rPr>
+      </w:pPr>
+      <w:r>
+        <w:rPr>
+          <w:lang w:val="en-US"/>
+        </w:rPr>
+        <w:t>g</w:t>
+      </w:r>
+      <w:r>
+        <w:rPr>
+          <w:lang w:val="en-US"/>
+        </w:rPr>
+        <w:t>reater than 0 = HTTP result code – whereas (200 to 300 = OK) = 201 is actually the “work log added” result</w:t>
+      </w:r>
+      <w:r>
+        <w:rPr>
+          <w:lang w:val="en-US"/>
+        </w:rPr>
+        <w:t xml:space="preserve"> on JIRA, other systems might use plain HTTP 200 instead</w:t>
+      </w:r>
+    </w:p>
+    <w:p>
+      <w:pPr>
+        <w:pStyle w:val="Heading2"/>
+        <w:rPr>
+          <w:lang w:val="en-US"/>
+        </w:rPr>
+      </w:pPr>
+      <w:bookmarkStart w:id="4" w:name="_Toc40093985"/>
+      <w:r>
+        <w:rPr>
+          <w:lang w:val="en-US"/>
+        </w:rPr>
+        <w:t xml:space="preserve">Configuration of </w:t>
+      </w:r>
+      <w:proofErr w:type="spellStart"/>
+      <w:r>
+        <w:rPr>
+          <w:lang w:val="en-US"/>
+        </w:rPr>
+        <w:t>worklog</w:t>
+      </w:r>
+      <w:proofErr w:type="spellEnd"/>
+      <w:r>
+        <w:rPr>
+          <w:lang w:val="en-US"/>
+        </w:rPr>
+        <w:t xml:space="preserve"> API endpoints</w:t>
+      </w:r>
+      <w:bookmarkEnd w:id="4"/>
+    </w:p>
+    <w:p>
+      <w:pPr>
+        <w:rPr>
           <w:b/>
-          <w:color w:val="172B4D"/>
-          <w:spacing w:val="-1"/>
-          <w:shd w:val="clear" w:color="auto" w:fill="FFFFFF"/>
-          <w:lang w:val="en-US"/>
-        </w:rPr>
-        <w:t>Create API token</w:t>
-      </w:r>
-      <w:r>
-        <w:rPr>
-          <w:rFonts w:ascii="Segoe UI" w:hAnsi="Segoe UI" w:cs="Segoe UI"/>
-          <w:color w:val="172B4D"/>
-          <w:spacing w:val="-1"/>
-          <w:shd w:val="clear" w:color="auto" w:fill="FFFFFF"/>
-          <w:lang w:val="en-US"/>
-        </w:rPr>
-        <w:t xml:space="preserve"> and on the pop-up </w:t>
-      </w:r>
-      <w:r>
-        <w:rPr>
-          <w:rFonts w:ascii="Segoe UI" w:hAnsi="Segoe UI" w:cs="Segoe UI"/>
+          <w:lang w:val="en-US"/>
+        </w:rPr>
+      </w:pPr>
+      <w:r>
+        <w:rPr>
           <w:b/>
-          <w:color w:val="172B4D"/>
-          <w:spacing w:val="-1"/>
-          <w:shd w:val="clear" w:color="auto" w:fill="FFFFFF"/>
-          <w:lang w:val="en-US"/>
-        </w:rPr>
-        <w:t>enter a name</w:t>
-      </w:r>
-      <w:r>
-        <w:rPr>
-          <w:rFonts w:ascii="Segoe UI" w:hAnsi="Segoe UI" w:cs="Segoe UI"/>
-          <w:color w:val="172B4D"/>
-          <w:spacing w:val="-1"/>
-          <w:shd w:val="clear" w:color="auto" w:fill="FFFFFF"/>
-          <w:lang w:val="en-US"/>
-        </w:rPr>
-        <w:t xml:space="preserve"> </w:t>
-      </w:r>
-      <w:r>
-        <w:rPr>
-          <w:rFonts w:ascii="Segoe UI" w:hAnsi="Segoe UI" w:cs="Segoe UI"/>
-          <w:color w:val="172B4D"/>
-          <w:spacing w:val="-1"/>
-          <w:shd w:val="clear" w:color="auto" w:fill="FFFFFF"/>
-          <w:lang w:val="en-US"/>
-        </w:rPr>
-        <w:t>for the token – see picture below.</w:t>
+          <w:lang w:val="en-US"/>
+        </w:rPr>
+        <w:t>Minimal configuration:</w:t>
       </w:r>
     </w:p>
     <w:p>
@@ -366,223 +1627,484 @@
         <w:pStyle w:val="ListParagraph"/>
         <w:numPr>
           <w:ilvl w:val="0"/>
-          <w:numId w:val="14"/>
+          <w:numId w:val="13"/>
         </w:numPr>
         <w:rPr>
-          <w:rFonts w:ascii="Segoe UI" w:hAnsi="Segoe UI" w:cs="Segoe UI"/>
-          <w:color w:val="172B4D"/>
-          <w:spacing w:val="-1"/>
-          <w:shd w:val="clear" w:color="auto" w:fill="FFFFFF"/>
-          <w:lang w:val="en-US"/>
-        </w:rPr>
-      </w:pPr>
-      <w:r>
-        <w:rPr>
-          <w:rFonts w:ascii="Segoe UI" w:hAnsi="Segoe UI" w:cs="Segoe UI"/>
-          <w:color w:val="172B4D"/>
-          <w:spacing w:val="-1"/>
-          <w:shd w:val="clear" w:color="auto" w:fill="FFFFFF"/>
-          <w:lang w:val="en-US"/>
-        </w:rPr>
-        <w:t xml:space="preserve">When the token </w:t>
+          <w:lang w:val="en-US"/>
+        </w:rPr>
+      </w:pPr>
+      <w:proofErr w:type="spellStart"/>
+      <w:r>
+        <w:rPr>
+          <w:b/>
+          <w:lang w:val="en-US"/>
+        </w:rPr>
+        <w:t>ExcelFile</w:t>
+      </w:r>
+      <w:proofErr w:type="spellEnd"/>
+      <w:r>
+        <w:rPr>
+          <w:lang w:val="en-US"/>
+        </w:rPr>
+        <w:t xml:space="preserve"> – File must not be locked (opened elsewhere) while working with this app – also note: the app will create a copy of the sheets before writing upload results, so best to keep XLSX in a specific folder (also that folder should be accessible by the account running this application).</w:t>
+      </w:r>
+    </w:p>
+    <w:p>
+      <w:pPr>
+        <w:pStyle w:val="ListParagraph"/>
+        <w:numPr>
+          <w:ilvl w:val="0"/>
+          <w:numId w:val="13"/>
+        </w:numPr>
+        <w:rPr>
+          <w:lang w:val="en-US"/>
+        </w:rPr>
+      </w:pPr>
+      <w:proofErr w:type="spellStart"/>
+      <w:r>
+        <w:rPr>
+          <w:b/>
+          <w:lang w:val="en-US"/>
+        </w:rPr>
+        <w:t>SheetName</w:t>
+      </w:r>
+      <w:proofErr w:type="spellEnd"/>
+      <w:r>
+        <w:rPr>
+          <w:lang w:val="en-US"/>
+        </w:rPr>
+        <w:t xml:space="preserve"> – Once the file </w:t>
       </w:r>
       <w:proofErr w:type="gramStart"/>
       <w:r>
         <w:rPr>
-          <w:rFonts w:ascii="Segoe UI" w:hAnsi="Segoe UI" w:cs="Segoe UI"/>
-          <w:color w:val="172B4D"/>
-          <w:spacing w:val="-1"/>
-          <w:shd w:val="clear" w:color="auto" w:fill="FFFFFF"/>
-          <w:lang w:val="en-US"/>
-        </w:rPr>
-        <w:t xml:space="preserve">is </w:t>
-      </w:r>
-      <w:r>
-        <w:rPr>
-          <w:rFonts w:ascii="Segoe UI" w:hAnsi="Segoe UI" w:cs="Segoe UI"/>
-          <w:color w:val="172B4D"/>
-          <w:spacing w:val="-1"/>
-          <w:shd w:val="clear" w:color="auto" w:fill="FFFFFF"/>
-          <w:lang w:val="en-US"/>
-        </w:rPr>
-        <w:t>created</w:t>
+          <w:lang w:val="en-US"/>
+        </w:rPr>
+        <w:t>is selected and not blocked,</w:t>
       </w:r>
       <w:proofErr w:type="gramEnd"/>
       <w:r>
         <w:rPr>
-          <w:rFonts w:ascii="Segoe UI" w:hAnsi="Segoe UI" w:cs="Segoe UI"/>
-          <w:color w:val="172B4D"/>
-          <w:spacing w:val="-1"/>
-          <w:shd w:val="clear" w:color="auto" w:fill="FFFFFF"/>
-          <w:lang w:val="en-US"/>
-        </w:rPr>
-        <w:t>,</w:t>
-      </w:r>
-      <w:r>
-        <w:rPr>
-          <w:rFonts w:ascii="Segoe UI" w:hAnsi="Segoe UI" w:cs="Segoe UI"/>
-          <w:color w:val="172B4D"/>
-          <w:spacing w:val="-1"/>
-          <w:shd w:val="clear" w:color="auto" w:fill="FFFFFF"/>
-          <w:lang w:val="en-US"/>
-        </w:rPr>
-        <w:t xml:space="preserve"> a dialog will open. </w:t>
-      </w:r>
-      <w:r>
-        <w:rPr>
-          <w:rFonts w:ascii="Segoe UI" w:hAnsi="Segoe UI" w:cs="Segoe UI"/>
+          <w:lang w:val="en-US"/>
+        </w:rPr>
+        <w:t xml:space="preserve"> the app will fetch sheet names. We can split logs on a monthly basis, each month – separate sheet.</w:t>
+      </w:r>
+    </w:p>
+    <w:p>
+      <w:pPr>
+        <w:pStyle w:val="ListParagraph"/>
+        <w:numPr>
+          <w:ilvl w:val="0"/>
+          <w:numId w:val="13"/>
+        </w:numPr>
+        <w:rPr>
           <w:b/>
-          <w:color w:val="172B4D"/>
-          <w:spacing w:val="-1"/>
-          <w:shd w:val="clear" w:color="auto" w:fill="FFFFFF"/>
-          <w:lang w:val="en-US"/>
-        </w:rPr>
-        <w:t xml:space="preserve">Make sure you copy over the token from the </w:t>
-      </w:r>
-      <w:r>
-        <w:rPr>
-          <w:rFonts w:ascii="Segoe UI" w:hAnsi="Segoe UI" w:cs="Segoe UI"/>
+          <w:lang w:val="en-US"/>
+        </w:rPr>
+      </w:pPr>
+      <w:r>
+        <w:rPr>
           <w:b/>
-          <w:color w:val="172B4D"/>
-          <w:spacing w:val="-1"/>
-          <w:shd w:val="clear" w:color="auto" w:fill="FFFFFF"/>
-          <w:lang w:val="en-US"/>
-        </w:rPr>
-        <w:t>dialog,</w:t>
-      </w:r>
-      <w:r>
-        <w:rPr>
-          <w:rFonts w:ascii="Segoe UI" w:hAnsi="Segoe UI" w:cs="Segoe UI"/>
+          <w:lang w:val="en-US"/>
+        </w:rPr>
+        <w:t xml:space="preserve">User, Password, </w:t>
+      </w:r>
+      <w:proofErr w:type="spellStart"/>
+      <w:r>
+        <w:rPr>
           <w:b/>
-          <w:color w:val="172B4D"/>
-          <w:spacing w:val="-1"/>
-          <w:shd w:val="clear" w:color="auto" w:fill="FFFFFF"/>
-          <w:lang w:val="en-US"/>
-        </w:rPr>
-        <w:t xml:space="preserve"> as it </w:t>
-      </w:r>
+          <w:lang w:val="en-US"/>
+        </w:rPr>
+        <w:t>UserEmail</w:t>
+      </w:r>
+      <w:proofErr w:type="spellEnd"/>
+      <w:r>
+        <w:rPr>
+          <w:b/>
+          <w:lang w:val="en-US"/>
+        </w:rPr>
+        <w:t xml:space="preserve">, </w:t>
+      </w:r>
+      <w:proofErr w:type="spellStart"/>
       <w:proofErr w:type="gramStart"/>
       <w:r>
         <w:rPr>
-          <w:rFonts w:ascii="Segoe UI" w:hAnsi="Segoe UI" w:cs="Segoe UI"/>
           <w:b/>
-          <w:color w:val="172B4D"/>
-          <w:spacing w:val="-1"/>
-          <w:shd w:val="clear" w:color="auto" w:fill="FFFFFF"/>
-          <w:lang w:val="en-US"/>
-        </w:rPr>
-        <w:t>will not</w:t>
-      </w:r>
-      <w:r>
-        <w:rPr>
-          <w:rFonts w:ascii="Segoe UI" w:hAnsi="Segoe UI" w:cs="Segoe UI"/>
+          <w:lang w:val="en-US"/>
+        </w:rPr>
+        <w:t>ApiToken</w:t>
+      </w:r>
+      <w:proofErr w:type="spellEnd"/>
+      <w:proofErr w:type="gramEnd"/>
+      <w:r>
+        <w:rPr>
           <w:b/>
-          <w:color w:val="172B4D"/>
-          <w:spacing w:val="-1"/>
-          <w:shd w:val="clear" w:color="auto" w:fill="FFFFFF"/>
-          <w:lang w:val="en-US"/>
-        </w:rPr>
-        <w:t xml:space="preserve"> be shown</w:t>
+          <w:lang w:val="en-US"/>
+        </w:rPr>
+        <w:t xml:space="preserve"> – are containing user related securi</w:t>
+      </w:r>
+      <w:r>
+        <w:rPr>
+          <w:b/>
+          <w:lang w:val="en-US"/>
+        </w:rPr>
+        <w:t>ty details and are protected</w:t>
+      </w:r>
+      <w:r>
+        <w:rPr>
+          <w:b/>
+          <w:lang w:val="en-US"/>
+        </w:rPr>
+        <w:t>.</w:t>
+      </w:r>
+    </w:p>
+    <w:p>
+      <w:pPr>
+        <w:pStyle w:val="ListParagraph"/>
+        <w:numPr>
+          <w:ilvl w:val="0"/>
+          <w:numId w:val="13"/>
+        </w:numPr>
+        <w:rPr>
+          <w:lang w:val="en-US"/>
+        </w:rPr>
+      </w:pPr>
+      <w:proofErr w:type="spellStart"/>
+      <w:r>
+        <w:rPr>
+          <w:b/>
+          <w:lang w:val="en-US"/>
+        </w:rPr>
+        <w:t>Url</w:t>
+      </w:r>
+      <w:proofErr w:type="spellEnd"/>
+      <w:r>
+        <w:rPr>
+          <w:lang w:val="en-US"/>
+        </w:rPr>
+        <w:t xml:space="preserve"> – which is the URL to the JIRA </w:t>
+      </w:r>
+    </w:p>
+    <w:p>
+      <w:pPr>
+        <w:pStyle w:val="ListParagraph"/>
+        <w:numPr>
+          <w:ilvl w:val="0"/>
+          <w:numId w:val="13"/>
+        </w:numPr>
+        <w:rPr>
+          <w:lang w:val="en-US"/>
+        </w:rPr>
+      </w:pPr>
+      <w:proofErr w:type="spellStart"/>
+      <w:r>
+        <w:rPr>
+          <w:b/>
+          <w:lang w:val="en-US"/>
+        </w:rPr>
+        <w:t>TimeZone</w:t>
+      </w:r>
+      <w:proofErr w:type="spellEnd"/>
+      <w:r>
+        <w:rPr>
+          <w:lang w:val="en-US"/>
+        </w:rPr>
+        <w:t xml:space="preserve"> – this is the JIRA’s </w:t>
+      </w:r>
+      <w:proofErr w:type="gramStart"/>
+      <w:r>
+        <w:rPr>
+          <w:lang w:val="en-US"/>
+        </w:rPr>
+        <w:t>time-zone</w:t>
       </w:r>
       <w:proofErr w:type="gramEnd"/>
       <w:r>
         <w:rPr>
-          <w:rFonts w:ascii="Segoe UI" w:hAnsi="Segoe UI" w:cs="Segoe UI"/>
+          <w:lang w:val="en-US"/>
+        </w:rPr>
+        <w:t>, must be set as we must consider time-shift when upload to get the entries with the desired date/time.</w:t>
+      </w:r>
+    </w:p>
+    <w:p>
+      <w:pPr>
+        <w:pStyle w:val="ListParagraph"/>
+        <w:numPr>
+          <w:ilvl w:val="0"/>
+          <w:numId w:val="13"/>
+        </w:numPr>
+        <w:rPr>
+          <w:lang w:val="en-US"/>
+        </w:rPr>
+      </w:pPr>
+      <w:r>
+        <w:rPr>
           <w:b/>
-          <w:color w:val="172B4D"/>
-          <w:spacing w:val="-1"/>
-          <w:shd w:val="clear" w:color="auto" w:fill="FFFFFF"/>
-          <w:lang w:val="en-US"/>
-        </w:rPr>
-        <w:t xml:space="preserve"> any more.</w:t>
-      </w:r>
-      <w:r>
-        <w:rPr>
-          <w:rFonts w:ascii="Segoe UI" w:hAnsi="Segoe UI" w:cs="Segoe UI"/>
-          <w:color w:val="172B4D"/>
-          <w:spacing w:val="-1"/>
-          <w:shd w:val="clear" w:color="auto" w:fill="FFFFFF"/>
-          <w:lang w:val="en-US"/>
-        </w:rPr>
-        <w:t xml:space="preserve"> Use this token in the application settings. Make </w:t>
-      </w:r>
-      <w:r>
-        <w:rPr>
-          <w:rFonts w:ascii="Segoe UI" w:hAnsi="Segoe UI" w:cs="Segoe UI"/>
-          <w:color w:val="172B4D"/>
-          <w:spacing w:val="-1"/>
-          <w:shd w:val="clear" w:color="auto" w:fill="FFFFFF"/>
+          <w:lang w:val="en-US"/>
+        </w:rPr>
+        <w:t>Column</w:t>
+      </w:r>
+      <w:r>
+        <w:rPr>
+          <w:lang w:val="en-US"/>
+        </w:rPr>
+        <w:t xml:space="preserve"> – is the column’s name in excel where the upload status is stored (-1, 0, 404, 201)</w:t>
+      </w:r>
+    </w:p>
+    <w:p>
+      <w:pPr>
+        <w:rPr>
+          <w:lang w:val="en-US"/>
+        </w:rPr>
+      </w:pPr>
+      <w:r>
+        <w:rPr>
+          <w:noProof/>
           <w:lang w:val="en-US"/>
         </w:rPr>
         <w:lastRenderedPageBreak/>
-        <w:t>sure you save the settings</w:t>
-      </w:r>
-      <w:r>
-        <w:rPr>
-          <w:rFonts w:ascii="Segoe UI" w:hAnsi="Segoe UI" w:cs="Segoe UI"/>
-          <w:color w:val="172B4D"/>
-          <w:spacing w:val="-1"/>
-          <w:shd w:val="clear" w:color="auto" w:fill="FFFFFF"/>
-          <w:lang w:val="en-US"/>
-        </w:rPr>
-        <w:t xml:space="preserve"> (credentials </w:t>
-      </w:r>
+        <w:drawing>
+          <wp:inline distT="0" distB="0" distL="0" distR="0">
+            <wp:extent cx="5760720" cy="4419600"/>
+            <wp:effectExtent l="0" t="0" r="0" b="0"/>
+            <wp:docPr id="11" name="Picture 11"/>
+            <wp:cNvGraphicFramePr>
+              <a:graphicFrameLocks xmlns:a="http://schemas.openxmlformats.org/drawingml/2006/main" noChangeAspect="1"/>
+            </wp:cNvGraphicFramePr>
+            <a:graphic xmlns:a="http://schemas.openxmlformats.org/drawingml/2006/main">
+              <a:graphicData uri="http://schemas.openxmlformats.org/drawingml/2006/picture">
+                <pic:pic xmlns:pic="http://schemas.openxmlformats.org/drawingml/2006/picture">
+                  <pic:nvPicPr>
+                    <pic:cNvPr id="0" name="Picture 3"/>
+                    <pic:cNvPicPr>
+                      <a:picLocks noChangeAspect="1" noChangeArrowheads="1"/>
+                    </pic:cNvPicPr>
+                  </pic:nvPicPr>
+                  <pic:blipFill>
+                    <a:blip r:embed="rId7">
+                      <a:extLst>
+                        <a:ext uri="{28A0092B-C50C-407E-A947-70E740481C1C}">
+                          <a14:useLocalDpi xmlns:a14="http://schemas.microsoft.com/office/drawing/2010/main" val="0"/>
+                        </a:ext>
+                      </a:extLst>
+                    </a:blip>
+                    <a:srcRect/>
+                    <a:stretch>
+                      <a:fillRect/>
+                    </a:stretch>
+                  </pic:blipFill>
+                  <pic:spPr bwMode="auto">
+                    <a:xfrm>
+                      <a:off x="0" y="0"/>
+                      <a:ext cx="5760720" cy="4419600"/>
+                    </a:xfrm>
+                    <a:prstGeom prst="rect">
+                      <a:avLst/>
+                    </a:prstGeom>
+                    <a:noFill/>
+                    <a:ln>
+                      <a:noFill/>
+                    </a:ln>
+                  </pic:spPr>
+                </pic:pic>
+              </a:graphicData>
+            </a:graphic>
+          </wp:inline>
+        </w:drawing>
+      </w:r>
+    </w:p>
+    <w:p>
+      <w:pPr>
+        <w:rPr>
+          <w:lang w:val="en-US"/>
+        </w:rPr>
+      </w:pPr>
+      <w:r>
+        <w:rPr>
+          <w:lang w:val="en-US"/>
+        </w:rPr>
+        <w:t xml:space="preserve">The application uses a slightly customized </w:t>
+      </w:r>
+      <w:proofErr w:type="spellStart"/>
+      <w:r>
+        <w:rPr>
+          <w:b/>
+          <w:lang w:val="en-US"/>
+        </w:rPr>
+        <w:t>PropertyGrid</w:t>
+      </w:r>
+      <w:proofErr w:type="spellEnd"/>
+      <w:r>
+        <w:rPr>
+          <w:lang w:val="en-US"/>
+        </w:rPr>
+        <w:t xml:space="preserve"> to display settings. Settings are stored in </w:t>
+      </w:r>
+      <w:proofErr w:type="spellStart"/>
+      <w:r>
+        <w:rPr>
+          <w:b/>
+          <w:lang w:val="en-US"/>
+        </w:rPr>
+        <w:t>App.json</w:t>
+      </w:r>
+      <w:proofErr w:type="spellEnd"/>
+    </w:p>
+    <w:p>
+      <w:pPr>
+        <w:rPr>
+          <w:b/>
+          <w:lang w:val="en-US"/>
+        </w:rPr>
+      </w:pPr>
       <w:proofErr w:type="gramStart"/>
       <w:r>
         <w:rPr>
-          <w:rFonts w:ascii="Segoe UI" w:hAnsi="Segoe UI" w:cs="Segoe UI"/>
-          <w:color w:val="172B4D"/>
-          <w:spacing w:val="-1"/>
-          <w:shd w:val="clear" w:color="auto" w:fill="FFFFFF"/>
-          <w:lang w:val="en-US"/>
-        </w:rPr>
-        <w:t>will be encoded</w:t>
+          <w:b/>
+          <w:lang w:val="en-US"/>
+        </w:rPr>
+        <w:t>It’s</w:t>
       </w:r>
       <w:proofErr w:type="gramEnd"/>
       <w:r>
         <w:rPr>
-          <w:rFonts w:ascii="Segoe UI" w:hAnsi="Segoe UI" w:cs="Segoe UI"/>
-          <w:color w:val="172B4D"/>
-          <w:spacing w:val="-1"/>
-          <w:shd w:val="clear" w:color="auto" w:fill="FFFFFF"/>
-          <w:lang w:val="en-US"/>
-        </w:rPr>
-        <w:t xml:space="preserve"> via a machine key, so the config is not usable when copied over to a different computer or when windows is reinstalled)</w:t>
-      </w:r>
-      <w:r>
-        <w:rPr>
-          <w:rFonts w:ascii="Segoe UI" w:hAnsi="Segoe UI" w:cs="Segoe UI"/>
-          <w:color w:val="172B4D"/>
-          <w:spacing w:val="-1"/>
-          <w:shd w:val="clear" w:color="auto" w:fill="FFFFFF"/>
-          <w:lang w:val="en-US"/>
-        </w:rPr>
-        <w:t>.</w:t>
-      </w:r>
-    </w:p>
-    <w:p>
-      <w:pPr>
-        <w:rPr>
-          <w:lang w:val="en-US"/>
-        </w:rPr>
-      </w:pPr>
-    </w:p>
-    <w:p>
-      <w:pPr>
-        <w:rPr>
-          <w:lang w:val="en-US"/>
-        </w:rPr>
-      </w:pPr>
+          <w:b/>
+          <w:lang w:val="en-US"/>
+        </w:rPr>
+        <w:t xml:space="preserve"> important to have JIRA server time-zone set correctly – otherwise the logged time will be shifted!</w:t>
+      </w:r>
+    </w:p>
+    <w:p>
+      <w:pPr>
+        <w:rPr>
+          <w:lang w:val="en-US"/>
+        </w:rPr>
+      </w:pPr>
+      <w:r>
+        <w:rPr>
+          <w:lang w:val="en-US"/>
+        </w:rPr>
+        <w:t>Save = save JSON</w:t>
+      </w:r>
+    </w:p>
+    <w:p>
+      <w:pPr>
+        <w:rPr>
+          <w:lang w:val="en-US"/>
+        </w:rPr>
+      </w:pPr>
+      <w:r>
+        <w:rPr>
+          <w:lang w:val="en-US"/>
+        </w:rPr>
+        <w:t>Reload = reload JSON</w:t>
+      </w:r>
+    </w:p>
+    <w:p>
+      <w:pPr>
+        <w:rPr>
+          <w:lang w:val="en-US"/>
+        </w:rPr>
+      </w:pPr>
+      <w:r>
+        <w:rPr>
+          <w:lang w:val="en-US"/>
+        </w:rPr>
+        <w:t>The COLUMN is an excel column name, and it should point to the column where the status codes for the given JIRA server will be stored. In most cases user does not need to log work to multiple JIRA’s so there will be only 1 JIRA setting and 1 status-code column – so when using the sample EXCEL as a template, it’ll be the column: F</w:t>
+      </w:r>
+    </w:p>
+    <w:p>
+      <w:pPr>
+        <w:pStyle w:val="Heading2"/>
+        <w:rPr>
+          <w:lang w:val="en-US"/>
+        </w:rPr>
+      </w:pPr>
+      <w:bookmarkStart w:id="5" w:name="_Toc40093986"/>
+      <w:r>
+        <w:rPr>
+          <w:lang w:val="en-US"/>
+        </w:rPr>
+        <w:t>U</w:t>
+      </w:r>
+      <w:r>
+        <w:rPr>
+          <w:lang w:val="en-US"/>
+        </w:rPr>
+        <w:t>pload</w:t>
+      </w:r>
+      <w:r>
+        <w:rPr>
+          <w:lang w:val="en-US"/>
+        </w:rPr>
+        <w:t xml:space="preserve">ing </w:t>
+      </w:r>
+      <w:proofErr w:type="spellStart"/>
+      <w:r>
+        <w:rPr>
+          <w:lang w:val="en-US"/>
+        </w:rPr>
+        <w:t>worklogs</w:t>
+      </w:r>
+      <w:bookmarkEnd w:id="5"/>
+      <w:proofErr w:type="spellEnd"/>
+    </w:p>
+    <w:p>
+      <w:pPr>
+        <w:rPr>
+          <w:lang w:val="en-US"/>
+        </w:rPr>
+      </w:pPr>
+      <w:r>
+        <w:rPr>
+          <w:lang w:val="en-US"/>
+        </w:rPr>
+        <w:t>The application will do a backup of excel first (into the same directory) – the backup will be created with a timestamp in the name.</w:t>
+      </w:r>
+    </w:p>
+    <w:p>
+      <w:pPr>
+        <w:rPr>
+          <w:lang w:val="en-US"/>
+        </w:rPr>
+      </w:pPr>
+      <w:r>
+        <w:rPr>
+          <w:lang w:val="en-US"/>
+        </w:rPr>
+        <w:lastRenderedPageBreak/>
+        <w:t xml:space="preserve">The upload process first will parse the selected sheet, </w:t>
+      </w:r>
+      <w:proofErr w:type="gramStart"/>
+      <w:r>
+        <w:rPr>
+          <w:lang w:val="en-US"/>
+        </w:rPr>
+        <w:t>then</w:t>
+      </w:r>
+      <w:proofErr w:type="gramEnd"/>
+      <w:r>
+        <w:rPr>
+          <w:lang w:val="en-US"/>
+        </w:rPr>
+        <w:t xml:space="preserve"> display the result.</w:t>
+      </w:r>
+      <w:r>
+        <w:rPr>
+          <w:lang w:val="en-US"/>
+        </w:rPr>
+        <w:br/>
+      </w:r>
       <w:r>
         <w:rPr>
           <w:noProof/>
           <w:lang w:val="en-US"/>
         </w:rPr>
         <w:drawing>
-          <wp:inline distT="0" distB="0" distL="0" distR="0" wp14:anchorId="17643A4F" wp14:editId="654FBB87">
-            <wp:extent cx="5760720" cy="3593465"/>
-            <wp:effectExtent l="0" t="0" r="0" b="6985"/>
-            <wp:docPr id="6" name="Picture 6"/>
+          <wp:inline distT="0" distB="0" distL="0" distR="0" wp14:anchorId="0BF29E21" wp14:editId="75A90804">
+            <wp:extent cx="3267531" cy="2267266"/>
+            <wp:effectExtent l="0" t="0" r="9525" b="0"/>
+            <wp:docPr id="5" name="Picture 5"/>
             <wp:cNvGraphicFramePr>
               <a:graphicFrameLocks xmlns:a="http://schemas.openxmlformats.org/drawingml/2006/main" noChangeAspect="1"/>
             </wp:cNvGraphicFramePr>
@@ -602,7 +2124,7 @@
                   <pic:spPr>
                     <a:xfrm>
                       <a:off x="0" y="0"/>
-                      <a:ext cx="5760720" cy="3593465"/>
+                      <a:ext cx="3267531" cy="2267266"/>
                     </a:xfrm>
                     <a:prstGeom prst="rect">
                       <a:avLst/>
@@ -621,108 +2143,176 @@
           <w:lang w:val="en-US"/>
         </w:rPr>
       </w:pPr>
-    </w:p>
-    <w:p>
-      <w:pPr>
-        <w:rPr>
-          <w:lang w:val="en-US"/>
-        </w:rPr>
-      </w:pPr>
-      <w:r>
-        <w:rPr>
-          <w:noProof/>
-          <w:lang w:val="en-US"/>
-        </w:rPr>
-        <w:drawing>
-          <wp:inline distT="0" distB="0" distL="0" distR="0" wp14:anchorId="440DBA51" wp14:editId="7D4572BB">
-            <wp:extent cx="3810330" cy="2362405"/>
-            <wp:effectExtent l="0" t="0" r="0" b="0"/>
-            <wp:docPr id="7" name="Picture 7"/>
-            <wp:cNvGraphicFramePr>
-              <a:graphicFrameLocks xmlns:a="http://schemas.openxmlformats.org/drawingml/2006/main" noChangeAspect="1"/>
-            </wp:cNvGraphicFramePr>
-            <a:graphic xmlns:a="http://schemas.openxmlformats.org/drawingml/2006/main">
-              <a:graphicData uri="http://schemas.openxmlformats.org/drawingml/2006/picture">
-                <pic:pic xmlns:pic="http://schemas.openxmlformats.org/drawingml/2006/picture">
-                  <pic:nvPicPr>
-                    <pic:cNvPr id="1" name=""/>
-                    <pic:cNvPicPr/>
-                  </pic:nvPicPr>
-                  <pic:blipFill>
-                    <a:blip r:embed="rId9"/>
-                    <a:stretch>
-                      <a:fillRect/>
-                    </a:stretch>
-                  </pic:blipFill>
-                  <pic:spPr>
-                    <a:xfrm>
-                      <a:off x="0" y="0"/>
-                      <a:ext cx="3810330" cy="2362405"/>
-                    </a:xfrm>
-                    <a:prstGeom prst="rect">
-                      <a:avLst/>
-                    </a:prstGeom>
-                  </pic:spPr>
-                </pic:pic>
-              </a:graphicData>
-            </a:graphic>
-          </wp:inline>
-        </w:drawing>
-      </w:r>
-    </w:p>
-    <w:p>
-      <w:pPr>
-        <w:pStyle w:val="Heading1"/>
-        <w:rPr>
-          <w:lang w:val="en-US"/>
-        </w:rPr>
-      </w:pPr>
-      <w:r>
-        <w:rPr>
-          <w:lang w:val="en-US"/>
-        </w:rPr>
-        <w:t>The excel file</w:t>
-      </w:r>
-    </w:p>
-    <w:p>
-      <w:pPr>
-        <w:rPr>
-          <w:lang w:val="en-US"/>
-        </w:rPr>
-      </w:pPr>
-      <w:r>
-        <w:rPr>
-          <w:lang w:val="en-US"/>
-        </w:rPr>
-        <w:t xml:space="preserve">We can use any sheet for </w:t>
+      <w:r>
+        <w:rPr>
+          <w:lang w:val="en-US"/>
+        </w:rPr>
+        <w:t xml:space="preserve">After confirming the result, upload will start. </w:t>
       </w:r>
       <w:proofErr w:type="gramStart"/>
       <w:r>
         <w:rPr>
           <w:lang w:val="en-US"/>
         </w:rPr>
-        <w:t>log,</w:t>
+        <w:t>It’s</w:t>
       </w:r>
       <w:proofErr w:type="gramEnd"/>
       <w:r>
         <w:rPr>
           <w:lang w:val="en-US"/>
         </w:rPr>
-        <w:t xml:space="preserve"> sheet is selectable from the app.</w:t>
-      </w:r>
-    </w:p>
-    <w:p>
-      <w:pPr>
-        <w:pStyle w:val="Heading2"/>
-        <w:rPr>
-          <w:lang w:val="en-US"/>
-        </w:rPr>
-      </w:pPr>
-      <w:r>
-        <w:rPr>
-          <w:lang w:val="en-US"/>
-        </w:rPr>
-        <w:t>Excel structure</w:t>
+        <w:t xml:space="preserve"> not super-fast, it just works…</w:t>
+      </w:r>
+    </w:p>
+    <w:p>
+      <w:pPr>
+        <w:pStyle w:val="Heading3"/>
+        <w:rPr>
+          <w:lang w:val="en-US"/>
+        </w:rPr>
+      </w:pPr>
+      <w:bookmarkStart w:id="6" w:name="_Toc40093987"/>
+      <w:r>
+        <w:rPr>
+          <w:lang w:val="en-US"/>
+        </w:rPr>
+        <w:t>Rules</w:t>
+      </w:r>
+      <w:bookmarkEnd w:id="6"/>
+    </w:p>
+    <w:p>
+      <w:pPr>
+        <w:rPr>
+          <w:b/>
+          <w:lang w:val="en-US"/>
+        </w:rPr>
+      </w:pPr>
+      <w:r>
+        <w:rPr>
+          <w:b/>
+          <w:lang w:val="en-US"/>
+        </w:rPr>
+        <w:t xml:space="preserve">Future logs </w:t>
+      </w:r>
+      <w:proofErr w:type="gramStart"/>
+      <w:r>
+        <w:rPr>
+          <w:b/>
+          <w:lang w:val="en-US"/>
+        </w:rPr>
+        <w:t>are never exported</w:t>
+      </w:r>
+      <w:proofErr w:type="gramEnd"/>
+      <w:r>
+        <w:rPr>
+          <w:b/>
+          <w:lang w:val="en-US"/>
+        </w:rPr>
+        <w:t>.</w:t>
+      </w:r>
+    </w:p>
+    <w:p>
+      <w:pPr>
+        <w:rPr>
+          <w:b/>
+          <w:lang w:val="en-US"/>
+        </w:rPr>
+      </w:pPr>
+      <w:r>
+        <w:rPr>
+          <w:b/>
+          <w:lang w:val="en-US"/>
+        </w:rPr>
+        <w:t xml:space="preserve">Today logs </w:t>
+      </w:r>
+      <w:proofErr w:type="gramStart"/>
+      <w:r>
+        <w:rPr>
+          <w:b/>
+          <w:lang w:val="en-US"/>
+        </w:rPr>
+        <w:t>can be exported</w:t>
+      </w:r>
+      <w:proofErr w:type="gramEnd"/>
+      <w:r>
+        <w:rPr>
+          <w:b/>
+          <w:lang w:val="en-US"/>
+        </w:rPr>
+        <w:t xml:space="preserve"> by checking </w:t>
+      </w:r>
+      <w:r>
+        <w:rPr>
+          <w:b/>
+          <w:lang w:val="en-US"/>
+        </w:rPr>
+        <w:t xml:space="preserve">the </w:t>
+      </w:r>
+      <w:r>
+        <w:rPr>
+          <w:b/>
+          <w:lang w:val="en-US"/>
+        </w:rPr>
+        <w:t>“include today”</w:t>
+      </w:r>
+      <w:r>
+        <w:rPr>
+          <w:b/>
+          <w:lang w:val="en-US"/>
+        </w:rPr>
+        <w:t xml:space="preserve"> checkbox</w:t>
+      </w:r>
+      <w:r>
+        <w:rPr>
+          <w:b/>
+          <w:lang w:val="en-US"/>
+        </w:rPr>
+        <w:t>.</w:t>
+      </w:r>
+    </w:p>
+    <w:p>
+      <w:pPr>
+        <w:rPr>
+          <w:lang w:val="en-US"/>
+        </w:rPr>
+      </w:pPr>
+      <w:r>
+        <w:rPr>
+          <w:lang w:val="en-US"/>
+        </w:rPr>
+        <w:t xml:space="preserve">Row </w:t>
+      </w:r>
+      <w:proofErr w:type="gramStart"/>
+      <w:r>
+        <w:rPr>
+          <w:lang w:val="en-US"/>
+        </w:rPr>
+        <w:t>are</w:t>
+      </w:r>
+      <w:r>
+        <w:rPr>
+          <w:lang w:val="en-US"/>
+        </w:rPr>
+        <w:t xml:space="preserve"> ignored</w:t>
+      </w:r>
+      <w:proofErr w:type="gramEnd"/>
+      <w:r>
+        <w:rPr>
+          <w:lang w:val="en-US"/>
+        </w:rPr>
+        <w:t xml:space="preserve"> </w:t>
+      </w:r>
+      <w:r>
+        <w:rPr>
+          <w:lang w:val="en-US"/>
+        </w:rPr>
+        <w:t>when</w:t>
+      </w:r>
+      <w:r>
+        <w:rPr>
+          <w:lang w:val="en-US"/>
+        </w:rPr>
+        <w:t>:</w:t>
       </w:r>
     </w:p>
     <w:p>
@@ -740,20 +2330,7 @@
         <w:rPr>
           <w:lang w:val="en-US"/>
         </w:rPr>
-        <w:t>The excel is parsed from the 5</w:t>
-      </w:r>
-      <w:r>
-        <w:rPr>
-          <w:vertAlign w:val="superscript"/>
-          <w:lang w:val="en-US"/>
-        </w:rPr>
-        <w:t>th</w:t>
-      </w:r>
-      <w:r>
-        <w:rPr>
-          <w:lang w:val="en-US"/>
-        </w:rPr>
-        <w:t xml:space="preserve"> row downwards</w:t>
+        <w:t>No hours are filled</w:t>
       </w:r>
     </w:p>
     <w:p>
@@ -771,33 +2348,7 @@
         <w:rPr>
           <w:lang w:val="en-US"/>
         </w:rPr>
-        <w:t>1</w:t>
-      </w:r>
-      <w:r>
-        <w:rPr>
-          <w:vertAlign w:val="superscript"/>
-          <w:lang w:val="en-US"/>
-        </w:rPr>
-        <w:t>st</w:t>
-      </w:r>
-      <w:r>
-        <w:rPr>
-          <w:lang w:val="en-US"/>
-        </w:rPr>
-        <w:t xml:space="preserve"> column – date (if no date is written, the 1</w:t>
-      </w:r>
-      <w:r>
-        <w:rPr>
-          <w:vertAlign w:val="superscript"/>
-          <w:lang w:val="en-US"/>
-        </w:rPr>
-        <w:t>st</w:t>
-      </w:r>
-      <w:r>
-        <w:rPr>
-          <w:lang w:val="en-US"/>
-        </w:rPr>
-        <w:t xml:space="preserve"> date above that row is used)</w:t>
+        <w:t>No task ID is present</w:t>
       </w:r>
     </w:p>
     <w:p>
@@ -815,21 +2366,7 @@
         <w:rPr>
           <w:lang w:val="en-US"/>
         </w:rPr>
-        <w:lastRenderedPageBreak/>
-        <w:t>2</w:t>
-      </w:r>
-      <w:r>
-        <w:rPr>
-          <w:vertAlign w:val="superscript"/>
-          <w:lang w:val="en-US"/>
-        </w:rPr>
-        <w:t>nd</w:t>
-      </w:r>
-      <w:r>
-        <w:rPr>
-          <w:lang w:val="en-US"/>
-        </w:rPr>
-        <w:t xml:space="preserve"> column – hours (numeric value)</w:t>
+        <w:t>No description is filled</w:t>
       </w:r>
     </w:p>
     <w:p>
@@ -847,28 +2384,283 @@
         <w:rPr>
           <w:lang w:val="en-US"/>
         </w:rPr>
-        <w:t>3</w:t>
-      </w:r>
-      <w:r>
-        <w:rPr>
-          <w:vertAlign w:val="superscript"/>
-          <w:lang w:val="en-US"/>
-        </w:rPr>
-        <w:t>rd</w:t>
-      </w:r>
-      <w:r>
-        <w:rPr>
-          <w:lang w:val="en-US"/>
-        </w:rPr>
-        <w:t xml:space="preserve"> column – the JIRA task ID</w:t>
-      </w:r>
+        <w:t>The corresponding JIRA column has other than 0 or empty value</w:t>
+      </w:r>
+    </w:p>
+    <w:p>
+      <w:pPr>
+        <w:pStyle w:val="Heading3"/>
+        <w:rPr>
+          <w:lang w:val="en-US"/>
+        </w:rPr>
+      </w:pPr>
+      <w:bookmarkStart w:id="7" w:name="_Toc40093988"/>
+      <w:r>
+        <w:rPr>
+          <w:lang w:val="en-US"/>
+        </w:rPr>
+        <w:t>Fail</w:t>
+      </w:r>
+      <w:r>
+        <w:rPr>
+          <w:lang w:val="en-US"/>
+        </w:rPr>
+        <w:t>-</w:t>
+      </w:r>
+      <w:r>
+        <w:rPr>
+          <w:lang w:val="en-US"/>
+        </w:rPr>
+        <w:t>safe</w:t>
+      </w:r>
+      <w:bookmarkEnd w:id="7"/>
+    </w:p>
+    <w:p>
+      <w:pPr>
+        <w:rPr>
+          <w:lang w:val="en-US"/>
+        </w:rPr>
+      </w:pPr>
+      <w:r>
+        <w:rPr>
+          <w:lang w:val="en-US"/>
+        </w:rPr>
+        <w:t xml:space="preserve">The in-memory excel </w:t>
+      </w:r>
+      <w:proofErr w:type="gramStart"/>
+      <w:r>
+        <w:rPr>
+          <w:lang w:val="en-US"/>
+        </w:rPr>
+        <w:t>is modified</w:t>
+      </w:r>
+      <w:proofErr w:type="gramEnd"/>
+      <w:r>
+        <w:rPr>
+          <w:lang w:val="en-US"/>
+        </w:rPr>
+        <w:t xml:space="preserve"> while uploading (result codes are written)…</w:t>
+      </w:r>
+    </w:p>
+    <w:p>
+      <w:pPr>
+        <w:rPr>
+          <w:lang w:val="en-US"/>
+        </w:rPr>
+      </w:pPr>
+      <w:r>
+        <w:rPr>
+          <w:lang w:val="en-US"/>
+        </w:rPr>
+        <w:t xml:space="preserve">Before writing out modified excel (only when change is present) a backup file </w:t>
+      </w:r>
+      <w:proofErr w:type="gramStart"/>
+      <w:r>
+        <w:rPr>
+          <w:lang w:val="en-US"/>
+        </w:rPr>
+        <w:t>will be created</w:t>
+      </w:r>
+      <w:proofErr w:type="gramEnd"/>
+      <w:r>
+        <w:rPr>
+          <w:lang w:val="en-US"/>
+        </w:rPr>
+        <w:t xml:space="preserve">… Backup </w:t>
+      </w:r>
+      <w:proofErr w:type="gramStart"/>
+      <w:r>
+        <w:rPr>
+          <w:lang w:val="en-US"/>
+        </w:rPr>
+        <w:t>is done</w:t>
+      </w:r>
+      <w:proofErr w:type="gramEnd"/>
+      <w:r>
+        <w:rPr>
+          <w:lang w:val="en-US"/>
+        </w:rPr>
+        <w:t xml:space="preserve"> with failsafe, so unlimited retries are possible on error.</w:t>
+      </w:r>
+    </w:p>
+    <w:p>
+      <w:pPr>
+        <w:rPr>
+          <w:lang w:val="en-US"/>
+        </w:rPr>
+      </w:pPr>
+      <w:r>
+        <w:rPr>
+          <w:lang w:val="en-US"/>
+        </w:rPr>
+        <w:t xml:space="preserve">The same failsafe </w:t>
+      </w:r>
+      <w:proofErr w:type="gramStart"/>
+      <w:r>
+        <w:rPr>
+          <w:lang w:val="en-US"/>
+        </w:rPr>
+        <w:t>is applied</w:t>
+      </w:r>
+      <w:proofErr w:type="gramEnd"/>
+      <w:r>
+        <w:rPr>
+          <w:lang w:val="en-US"/>
+        </w:rPr>
+        <w:t xml:space="preserve"> for the new excel file. This </w:t>
+      </w:r>
+      <w:proofErr w:type="gramStart"/>
+      <w:r>
+        <w:rPr>
+          <w:lang w:val="en-US"/>
+        </w:rPr>
+        <w:t>was needed</w:t>
+      </w:r>
+      <w:proofErr w:type="gramEnd"/>
+      <w:r>
+        <w:rPr>
+          <w:lang w:val="en-US"/>
+        </w:rPr>
+        <w:t xml:space="preserve"> for the case that if someone accidentally re-opened the original excel while upload was in progress…so he now has the possibility to close it and allow the application to write the results into it (anyhow changes done by the user will be replaced)…</w:t>
+      </w:r>
+    </w:p>
+    <w:p>
+      <w:pPr>
+        <w:pStyle w:val="Heading1"/>
+        <w:rPr>
+          <w:lang w:val="en-US"/>
+        </w:rPr>
+      </w:pPr>
+      <w:bookmarkStart w:id="8" w:name="_Toc40093989"/>
+      <w:r>
+        <w:rPr>
+          <w:lang w:val="en-US"/>
+        </w:rPr>
+        <w:t>Setting up JIRA account</w:t>
+      </w:r>
+      <w:bookmarkEnd w:id="8"/>
+    </w:p>
+    <w:p>
+      <w:pPr>
+        <w:rPr>
+          <w:lang w:val="en-US"/>
+        </w:rPr>
+      </w:pPr>
+      <w:r>
+        <w:rPr>
+          <w:lang w:val="en-US"/>
+        </w:rPr>
+        <w:t>The way of authentication has changed.</w:t>
+      </w:r>
+      <w:r>
+        <w:rPr>
+          <w:lang w:val="en-US"/>
+        </w:rPr>
+        <w:t xml:space="preserve"> Authorization headers are used, where the </w:t>
+      </w:r>
+      <w:r>
+        <w:rPr>
+          <w:b/>
+          <w:lang w:val="en-US"/>
+        </w:rPr>
+        <w:t>UserEmail</w:t>
+      </w:r>
+      <w:r>
+        <w:rPr>
+          <w:lang w:val="en-US"/>
+        </w:rPr>
+        <w:t xml:space="preserve"> and the </w:t>
+      </w:r>
+      <w:proofErr w:type="spellStart"/>
+      <w:r>
+        <w:rPr>
+          <w:b/>
+          <w:lang w:val="en-US"/>
+        </w:rPr>
+        <w:t>ApiToken</w:t>
+      </w:r>
+      <w:proofErr w:type="spellEnd"/>
+      <w:r>
+        <w:rPr>
+          <w:lang w:val="en-US"/>
+        </w:rPr>
+        <w:t xml:space="preserve"> is </w:t>
+      </w:r>
+      <w:r>
+        <w:rPr>
+          <w:lang w:val="en-US"/>
+        </w:rPr>
+        <w:t>necessary</w:t>
+      </w:r>
+      <w:r>
+        <w:rPr>
+          <w:lang w:val="en-US"/>
+        </w:rPr>
+        <w:t>.</w:t>
+      </w:r>
+      <w:r>
+        <w:rPr>
+          <w:lang w:val="en-US"/>
+        </w:rPr>
+        <w:t xml:space="preserve"> The old User / Password authentication </w:t>
+      </w:r>
+      <w:proofErr w:type="gramStart"/>
+      <w:r>
+        <w:rPr>
+          <w:lang w:val="en-US"/>
+        </w:rPr>
+        <w:t>is not su</w:t>
+      </w:r>
+      <w:r>
+        <w:rPr>
+          <w:lang w:val="en-US"/>
+        </w:rPr>
+        <w:t>p</w:t>
+      </w:r>
+      <w:r>
+        <w:rPr>
+          <w:lang w:val="en-US"/>
+        </w:rPr>
+        <w:t>ported</w:t>
+      </w:r>
+      <w:proofErr w:type="gramEnd"/>
+      <w:r>
+        <w:rPr>
+          <w:lang w:val="en-US"/>
+        </w:rPr>
+        <w:t xml:space="preserve"> anymore.</w:t>
+      </w:r>
+    </w:p>
+    <w:p>
+      <w:pPr>
+        <w:pStyle w:val="Heading2"/>
+        <w:rPr>
+          <w:lang w:val="en-US"/>
+        </w:rPr>
+      </w:pPr>
+      <w:bookmarkStart w:id="9" w:name="_Toc40093990"/>
+      <w:r>
+        <w:rPr>
+          <w:lang w:val="en-US"/>
+        </w:rPr>
+        <w:t xml:space="preserve">Generate </w:t>
+      </w:r>
+      <w:proofErr w:type="spellStart"/>
+      <w:r>
+        <w:rPr>
+          <w:lang w:val="en-US"/>
+        </w:rPr>
+        <w:t>ApiToken</w:t>
+      </w:r>
+      <w:bookmarkEnd w:id="9"/>
+      <w:proofErr w:type="spellEnd"/>
     </w:p>
     <w:p>
       <w:pPr>
         <w:pStyle w:val="ListParagraph"/>
         <w:numPr>
           <w:ilvl w:val="0"/>
-          <w:numId w:val="12"/>
+          <w:numId w:val="14"/>
         </w:numPr>
         <w:rPr>
           <w:lang w:val="en-US"/>
@@ -878,32 +2670,7 @@
         <w:rPr>
           <w:lang w:val="en-US"/>
         </w:rPr>
-        <w:t>5</w:t>
-      </w:r>
-      <w:r>
-        <w:rPr>
-          <w:vertAlign w:val="superscript"/>
-          <w:lang w:val="en-US"/>
-        </w:rPr>
-        <w:t>th</w:t>
-      </w:r>
-      <w:r>
-        <w:rPr>
-          <w:lang w:val="en-US"/>
-        </w:rPr>
-        <w:t xml:space="preserve"> column – the text for the work</w:t>
-      </w:r>
-      <w:r>
-        <w:rPr>
-          <w:lang w:val="en-US"/>
-        </w:rPr>
-        <w:t xml:space="preserve"> </w:t>
-      </w:r>
-      <w:r>
-        <w:rPr>
-          <w:lang w:val="en-US"/>
-        </w:rPr>
-        <w:t>log</w:t>
+        <w:t>Log in to JIRA.</w:t>
       </w:r>
     </w:p>
     <w:p>
@@ -911,24 +2678,319 @@
         <w:pStyle w:val="ListParagraph"/>
         <w:numPr>
           <w:ilvl w:val="0"/>
-          <w:numId w:val="12"/>
+          <w:numId w:val="14"/>
         </w:numPr>
         <w:rPr>
-          <w:lang w:val="en-US"/>
-        </w:rPr>
-      </w:pPr>
-      <w:r>
-        <w:rPr>
-          <w:lang w:val="en-US"/>
-        </w:rPr>
-        <w:t>Special columns for each JIRA server</w:t>
-      </w:r>
-      <w:r>
-        <w:rPr>
-          <w:lang w:val="en-US"/>
-        </w:rPr>
-        <w:t xml:space="preserve"> (contains HTTP status codes or -1 if no upload is wanted)</w:t>
-      </w:r>
+          <w:rFonts w:ascii="Segoe UI" w:hAnsi="Segoe UI" w:cs="Segoe UI"/>
+          <w:color w:val="172B4D"/>
+          <w:spacing w:val="-1"/>
+          <w:shd w:val="clear" w:color="auto" w:fill="FFFFFF"/>
+          <w:lang w:val="en-US"/>
+        </w:rPr>
+      </w:pPr>
+      <w:r>
+        <w:rPr>
+          <w:lang w:val="en-US"/>
+        </w:rPr>
+        <w:t xml:space="preserve">Visit </w:t>
+      </w:r>
+      <w:hyperlink r:id="rId9" w:history="1">
+        <w:r>
+          <w:rPr>
+            <w:rStyle w:val="Hyperlink"/>
+            <w:rFonts w:ascii="Segoe UI" w:hAnsi="Segoe UI" w:cs="Segoe UI"/>
+            <w:color w:val="3572B0"/>
+            <w:spacing w:val="-1"/>
+            <w:shd w:val="clear" w:color="auto" w:fill="FFFFFF"/>
+            <w:lang w:val="en-US"/>
+          </w:rPr>
+          <w:t>https://id.atlassian.com/manage/api-tokens</w:t>
+        </w:r>
+      </w:hyperlink>
+      <w:r>
+        <w:rPr>
+          <w:rFonts w:ascii="Segoe UI" w:hAnsi="Segoe UI" w:cs="Segoe UI"/>
+          <w:color w:val="172B4D"/>
+          <w:spacing w:val="-1"/>
+          <w:shd w:val="clear" w:color="auto" w:fill="FFFFFF"/>
+          <w:lang w:val="en-US"/>
+        </w:rPr>
+        <w:t>.</w:t>
+      </w:r>
+    </w:p>
+    <w:p>
+      <w:pPr>
+        <w:pStyle w:val="ListParagraph"/>
+        <w:numPr>
+          <w:ilvl w:val="0"/>
+          <w:numId w:val="14"/>
+        </w:numPr>
+        <w:rPr>
+          <w:rFonts w:ascii="Segoe UI" w:hAnsi="Segoe UI" w:cs="Segoe UI"/>
+          <w:color w:val="172B4D"/>
+          <w:spacing w:val="-1"/>
+          <w:shd w:val="clear" w:color="auto" w:fill="FFFFFF"/>
+          <w:lang w:val="en-US"/>
+        </w:rPr>
+      </w:pPr>
+      <w:r>
+        <w:rPr>
+          <w:rFonts w:ascii="Segoe UI" w:hAnsi="Segoe UI" w:cs="Segoe UI"/>
+          <w:color w:val="172B4D"/>
+          <w:spacing w:val="-1"/>
+          <w:shd w:val="clear" w:color="auto" w:fill="FFFFFF"/>
+          <w:lang w:val="en-US"/>
+        </w:rPr>
+        <w:t xml:space="preserve">Press </w:t>
+      </w:r>
+      <w:r>
+        <w:rPr>
+          <w:rFonts w:ascii="Segoe UI" w:hAnsi="Segoe UI" w:cs="Segoe UI"/>
+          <w:b/>
+          <w:color w:val="172B4D"/>
+          <w:spacing w:val="-1"/>
+          <w:shd w:val="clear" w:color="auto" w:fill="FFFFFF"/>
+          <w:lang w:val="en-US"/>
+        </w:rPr>
+        <w:t>Create API token</w:t>
+      </w:r>
+      <w:r>
+        <w:rPr>
+          <w:rFonts w:ascii="Segoe UI" w:hAnsi="Segoe UI" w:cs="Segoe UI"/>
+          <w:color w:val="172B4D"/>
+          <w:spacing w:val="-1"/>
+          <w:shd w:val="clear" w:color="auto" w:fill="FFFFFF"/>
+          <w:lang w:val="en-US"/>
+        </w:rPr>
+        <w:t xml:space="preserve"> and on the pop-up </w:t>
+      </w:r>
+      <w:r>
+        <w:rPr>
+          <w:rFonts w:ascii="Segoe UI" w:hAnsi="Segoe UI" w:cs="Segoe UI"/>
+          <w:b/>
+          <w:color w:val="172B4D"/>
+          <w:spacing w:val="-1"/>
+          <w:shd w:val="clear" w:color="auto" w:fill="FFFFFF"/>
+          <w:lang w:val="en-US"/>
+        </w:rPr>
+        <w:t>enter a name</w:t>
+      </w:r>
+      <w:r>
+        <w:rPr>
+          <w:rFonts w:ascii="Segoe UI" w:hAnsi="Segoe UI" w:cs="Segoe UI"/>
+          <w:color w:val="172B4D"/>
+          <w:spacing w:val="-1"/>
+          <w:shd w:val="clear" w:color="auto" w:fill="FFFFFF"/>
+          <w:lang w:val="en-US"/>
+        </w:rPr>
+        <w:t xml:space="preserve"> </w:t>
+      </w:r>
+      <w:r>
+        <w:rPr>
+          <w:rFonts w:ascii="Segoe UI" w:hAnsi="Segoe UI" w:cs="Segoe UI"/>
+          <w:color w:val="172B4D"/>
+          <w:spacing w:val="-1"/>
+          <w:shd w:val="clear" w:color="auto" w:fill="FFFFFF"/>
+          <w:lang w:val="en-US"/>
+        </w:rPr>
+        <w:t>for the token – see picture below.</w:t>
+      </w:r>
+    </w:p>
+    <w:p>
+      <w:pPr>
+        <w:pStyle w:val="ListParagraph"/>
+        <w:numPr>
+          <w:ilvl w:val="0"/>
+          <w:numId w:val="14"/>
+        </w:numPr>
+        <w:rPr>
+          <w:rFonts w:ascii="Segoe UI" w:hAnsi="Segoe UI" w:cs="Segoe UI"/>
+          <w:color w:val="172B4D"/>
+          <w:spacing w:val="-1"/>
+          <w:shd w:val="clear" w:color="auto" w:fill="FFFFFF"/>
+          <w:lang w:val="en-US"/>
+        </w:rPr>
+      </w:pPr>
+      <w:r>
+        <w:rPr>
+          <w:rFonts w:ascii="Segoe UI" w:hAnsi="Segoe UI" w:cs="Segoe UI"/>
+          <w:color w:val="172B4D"/>
+          <w:spacing w:val="-1"/>
+          <w:shd w:val="clear" w:color="auto" w:fill="FFFFFF"/>
+          <w:lang w:val="en-US"/>
+        </w:rPr>
+        <w:lastRenderedPageBreak/>
+        <w:t xml:space="preserve">When the token </w:t>
+      </w:r>
+      <w:proofErr w:type="gramStart"/>
+      <w:r>
+        <w:rPr>
+          <w:rFonts w:ascii="Segoe UI" w:hAnsi="Segoe UI" w:cs="Segoe UI"/>
+          <w:color w:val="172B4D"/>
+          <w:spacing w:val="-1"/>
+          <w:shd w:val="clear" w:color="auto" w:fill="FFFFFF"/>
+          <w:lang w:val="en-US"/>
+        </w:rPr>
+        <w:t xml:space="preserve">is </w:t>
+      </w:r>
+      <w:r>
+        <w:rPr>
+          <w:rFonts w:ascii="Segoe UI" w:hAnsi="Segoe UI" w:cs="Segoe UI"/>
+          <w:color w:val="172B4D"/>
+          <w:spacing w:val="-1"/>
+          <w:shd w:val="clear" w:color="auto" w:fill="FFFFFF"/>
+          <w:lang w:val="en-US"/>
+        </w:rPr>
+        <w:t>created</w:t>
+      </w:r>
+      <w:proofErr w:type="gramEnd"/>
+      <w:r>
+        <w:rPr>
+          <w:rFonts w:ascii="Segoe UI" w:hAnsi="Segoe UI" w:cs="Segoe UI"/>
+          <w:color w:val="172B4D"/>
+          <w:spacing w:val="-1"/>
+          <w:shd w:val="clear" w:color="auto" w:fill="FFFFFF"/>
+          <w:lang w:val="en-US"/>
+        </w:rPr>
+        <w:t>,</w:t>
+      </w:r>
+      <w:r>
+        <w:rPr>
+          <w:rFonts w:ascii="Segoe UI" w:hAnsi="Segoe UI" w:cs="Segoe UI"/>
+          <w:color w:val="172B4D"/>
+          <w:spacing w:val="-1"/>
+          <w:shd w:val="clear" w:color="auto" w:fill="FFFFFF"/>
+          <w:lang w:val="en-US"/>
+        </w:rPr>
+        <w:t xml:space="preserve"> a dialog will open. </w:t>
+      </w:r>
+      <w:r>
+        <w:rPr>
+          <w:rFonts w:ascii="Segoe UI" w:hAnsi="Segoe UI" w:cs="Segoe UI"/>
+          <w:b/>
+          <w:color w:val="172B4D"/>
+          <w:spacing w:val="-1"/>
+          <w:shd w:val="clear" w:color="auto" w:fill="FFFFFF"/>
+          <w:lang w:val="en-US"/>
+        </w:rPr>
+        <w:t xml:space="preserve">Make sure you copy over the token from the </w:t>
+      </w:r>
+      <w:r>
+        <w:rPr>
+          <w:rFonts w:ascii="Segoe UI" w:hAnsi="Segoe UI" w:cs="Segoe UI"/>
+          <w:b/>
+          <w:color w:val="172B4D"/>
+          <w:spacing w:val="-1"/>
+          <w:shd w:val="clear" w:color="auto" w:fill="FFFFFF"/>
+          <w:lang w:val="en-US"/>
+        </w:rPr>
+        <w:t>dialog,</w:t>
+      </w:r>
+      <w:r>
+        <w:rPr>
+          <w:rFonts w:ascii="Segoe UI" w:hAnsi="Segoe UI" w:cs="Segoe UI"/>
+          <w:b/>
+          <w:color w:val="172B4D"/>
+          <w:spacing w:val="-1"/>
+          <w:shd w:val="clear" w:color="auto" w:fill="FFFFFF"/>
+          <w:lang w:val="en-US"/>
+        </w:rPr>
+        <w:t xml:space="preserve"> as it </w:t>
+      </w:r>
+      <w:proofErr w:type="gramStart"/>
+      <w:r>
+        <w:rPr>
+          <w:rFonts w:ascii="Segoe UI" w:hAnsi="Segoe UI" w:cs="Segoe UI"/>
+          <w:b/>
+          <w:color w:val="172B4D"/>
+          <w:spacing w:val="-1"/>
+          <w:shd w:val="clear" w:color="auto" w:fill="FFFFFF"/>
+          <w:lang w:val="en-US"/>
+        </w:rPr>
+        <w:t>will not</w:t>
+      </w:r>
+      <w:r>
+        <w:rPr>
+          <w:rFonts w:ascii="Segoe UI" w:hAnsi="Segoe UI" w:cs="Segoe UI"/>
+          <w:b/>
+          <w:color w:val="172B4D"/>
+          <w:spacing w:val="-1"/>
+          <w:shd w:val="clear" w:color="auto" w:fill="FFFFFF"/>
+          <w:lang w:val="en-US"/>
+        </w:rPr>
+        <w:t xml:space="preserve"> be shown</w:t>
+      </w:r>
+      <w:proofErr w:type="gramEnd"/>
+      <w:r>
+        <w:rPr>
+          <w:rFonts w:ascii="Segoe UI" w:hAnsi="Segoe UI" w:cs="Segoe UI"/>
+          <w:b/>
+          <w:color w:val="172B4D"/>
+          <w:spacing w:val="-1"/>
+          <w:shd w:val="clear" w:color="auto" w:fill="FFFFFF"/>
+          <w:lang w:val="en-US"/>
+        </w:rPr>
+        <w:t xml:space="preserve"> any more.</w:t>
+      </w:r>
+      <w:r>
+        <w:rPr>
+          <w:rFonts w:ascii="Segoe UI" w:hAnsi="Segoe UI" w:cs="Segoe UI"/>
+          <w:color w:val="172B4D"/>
+          <w:spacing w:val="-1"/>
+          <w:shd w:val="clear" w:color="auto" w:fill="FFFFFF"/>
+          <w:lang w:val="en-US"/>
+        </w:rPr>
+        <w:t xml:space="preserve"> Use this token in the application settings. Make sure you save the settings</w:t>
+      </w:r>
+      <w:r>
+        <w:rPr>
+          <w:rFonts w:ascii="Segoe UI" w:hAnsi="Segoe UI" w:cs="Segoe UI"/>
+          <w:color w:val="172B4D"/>
+          <w:spacing w:val="-1"/>
+          <w:shd w:val="clear" w:color="auto" w:fill="FFFFFF"/>
+          <w:lang w:val="en-US"/>
+        </w:rPr>
+        <w:t xml:space="preserve"> (credentials </w:t>
+      </w:r>
+      <w:proofErr w:type="gramStart"/>
+      <w:r>
+        <w:rPr>
+          <w:rFonts w:ascii="Segoe UI" w:hAnsi="Segoe UI" w:cs="Segoe UI"/>
+          <w:color w:val="172B4D"/>
+          <w:spacing w:val="-1"/>
+          <w:shd w:val="clear" w:color="auto" w:fill="FFFFFF"/>
+          <w:lang w:val="en-US"/>
+        </w:rPr>
+        <w:t>will be encoded</w:t>
+      </w:r>
+      <w:proofErr w:type="gramEnd"/>
+      <w:r>
+        <w:rPr>
+          <w:rFonts w:ascii="Segoe UI" w:hAnsi="Segoe UI" w:cs="Segoe UI"/>
+          <w:color w:val="172B4D"/>
+          <w:spacing w:val="-1"/>
+          <w:shd w:val="clear" w:color="auto" w:fill="FFFFFF"/>
+          <w:lang w:val="en-US"/>
+        </w:rPr>
+        <w:t xml:space="preserve"> via a machine key, so the config is not usable when copied over to a different computer or when windows is reinstalled)</w:t>
+      </w:r>
+      <w:r>
+        <w:rPr>
+          <w:rFonts w:ascii="Segoe UI" w:hAnsi="Segoe UI" w:cs="Segoe UI"/>
+          <w:color w:val="172B4D"/>
+          <w:spacing w:val="-1"/>
+          <w:shd w:val="clear" w:color="auto" w:fill="FFFFFF"/>
+          <w:lang w:val="en-US"/>
+        </w:rPr>
+        <w:t>.</w:t>
+      </w:r>
+    </w:p>
+    <w:p>
+      <w:pPr>
+        <w:rPr>
+          <w:lang w:val="en-US"/>
+        </w:rPr>
+      </w:pPr>
     </w:p>
     <w:p>
       <w:pPr>
@@ -942,10 +3004,10 @@
           <w:lang w:val="en-US"/>
         </w:rPr>
         <w:drawing>
-          <wp:inline distT="0" distB="0" distL="0" distR="0" wp14:anchorId="14584BD0" wp14:editId="26ACFD51">
-            <wp:extent cx="5760720" cy="1580515"/>
-            <wp:effectExtent l="0" t="0" r="0" b="635"/>
-            <wp:docPr id="3" name="Picture 3"/>
+          <wp:inline distT="0" distB="0" distL="0" distR="0" wp14:anchorId="17643A4F" wp14:editId="654FBB87">
+            <wp:extent cx="5760720" cy="3593465"/>
+            <wp:effectExtent l="0" t="0" r="0" b="6985"/>
+            <wp:docPr id="6" name="Picture 6"/>
             <wp:cNvGraphicFramePr>
               <a:graphicFrameLocks xmlns:a="http://schemas.openxmlformats.org/drawingml/2006/main" noChangeAspect="1"/>
             </wp:cNvGraphicFramePr>
@@ -965,7 +3027,7 @@
                   <pic:spPr>
                     <a:xfrm>
                       <a:off x="0" y="0"/>
-                      <a:ext cx="5760720" cy="1580515"/>
+                      <a:ext cx="5760720" cy="3593465"/>
                     </a:xfrm>
                     <a:prstGeom prst="rect">
                       <a:avLst/>
@@ -980,438 +3042,10 @@
     </w:p>
     <w:p>
       <w:pPr>
-        <w:pStyle w:val="Heading2"/>
-        <w:rPr>
-          <w:lang w:val="en-US"/>
-        </w:rPr>
-      </w:pPr>
-      <w:r>
-        <w:rPr>
-          <w:lang w:val="en-US"/>
-        </w:rPr>
-        <w:t>Rules</w:t>
-      </w:r>
-    </w:p>
-    <w:p>
-      <w:pPr>
-        <w:rPr>
-          <w:lang w:val="en-US"/>
-        </w:rPr>
-      </w:pPr>
-      <w:r>
-        <w:rPr>
-          <w:lang w:val="en-US"/>
-        </w:rPr>
-        <w:t xml:space="preserve">Row </w:t>
-      </w:r>
-      <w:proofErr w:type="gramStart"/>
-      <w:r>
-        <w:rPr>
-          <w:lang w:val="en-US"/>
-        </w:rPr>
-        <w:t>is ignored</w:t>
-      </w:r>
-      <w:proofErr w:type="gramEnd"/>
-      <w:r>
-        <w:rPr>
-          <w:lang w:val="en-US"/>
-        </w:rPr>
-        <w:t xml:space="preserve"> if:</w:t>
-      </w:r>
-    </w:p>
-    <w:p>
-      <w:pPr>
-        <w:pStyle w:val="ListParagraph"/>
-        <w:numPr>
-          <w:ilvl w:val="0"/>
-          <w:numId w:val="12"/>
-        </w:numPr>
-        <w:rPr>
-          <w:lang w:val="en-US"/>
-        </w:rPr>
-      </w:pPr>
-      <w:r>
-        <w:rPr>
-          <w:lang w:val="en-US"/>
-        </w:rPr>
-        <w:t>No hours are filled</w:t>
-      </w:r>
-    </w:p>
-    <w:p>
-      <w:pPr>
-        <w:pStyle w:val="ListParagraph"/>
-        <w:numPr>
-          <w:ilvl w:val="0"/>
-          <w:numId w:val="12"/>
-        </w:numPr>
-        <w:rPr>
-          <w:lang w:val="en-US"/>
-        </w:rPr>
-      </w:pPr>
-      <w:r>
-        <w:rPr>
-          <w:lang w:val="en-US"/>
-        </w:rPr>
-        <w:t>No task ID is present</w:t>
-      </w:r>
-    </w:p>
-    <w:p>
-      <w:pPr>
-        <w:pStyle w:val="ListParagraph"/>
-        <w:numPr>
-          <w:ilvl w:val="0"/>
-          <w:numId w:val="12"/>
-        </w:numPr>
-        <w:rPr>
-          <w:lang w:val="en-US"/>
-        </w:rPr>
-      </w:pPr>
-      <w:r>
-        <w:rPr>
-          <w:lang w:val="en-US"/>
-        </w:rPr>
-        <w:t>No description is filled</w:t>
-      </w:r>
-    </w:p>
-    <w:p>
-      <w:pPr>
-        <w:pStyle w:val="ListParagraph"/>
-        <w:numPr>
-          <w:ilvl w:val="0"/>
-          <w:numId w:val="12"/>
-        </w:numPr>
-        <w:rPr>
-          <w:lang w:val="en-US"/>
-        </w:rPr>
-      </w:pPr>
-      <w:r>
-        <w:rPr>
-          <w:lang w:val="en-US"/>
-        </w:rPr>
-        <w:t>The corresponding JIRA column has other than 0 or empty value</w:t>
-      </w:r>
-    </w:p>
-    <w:p>
-      <w:pPr>
-        <w:pStyle w:val="Heading2"/>
-        <w:rPr>
-          <w:lang w:val="en-US"/>
-        </w:rPr>
-      </w:pPr>
-      <w:r>
-        <w:rPr>
-          <w:lang w:val="en-US"/>
-        </w:rPr>
-        <w:t>Codes inside special JIRA columns</w:t>
-      </w:r>
-    </w:p>
-    <w:p>
-      <w:pPr>
-        <w:pStyle w:val="ListParagraph"/>
-        <w:numPr>
-          <w:ilvl w:val="0"/>
-          <w:numId w:val="13"/>
-        </w:numPr>
-        <w:rPr>
-          <w:lang w:val="en-US"/>
-        </w:rPr>
-      </w:pPr>
-      <w:r>
-        <w:rPr>
-          <w:lang w:val="en-US"/>
-        </w:rPr>
-        <w:t>-1 = do not write log to the corresponding server</w:t>
-      </w:r>
-    </w:p>
-    <w:p>
-      <w:pPr>
-        <w:pStyle w:val="ListParagraph"/>
-        <w:numPr>
-          <w:ilvl w:val="0"/>
-          <w:numId w:val="13"/>
-        </w:numPr>
-        <w:rPr>
-          <w:lang w:val="en-US"/>
-        </w:rPr>
-      </w:pPr>
-      <w:r>
-        <w:rPr>
-          <w:lang w:val="en-US"/>
-        </w:rPr>
-        <w:t>0 or empty = write log</w:t>
-      </w:r>
-    </w:p>
-    <w:p>
-      <w:pPr>
-        <w:pStyle w:val="ListParagraph"/>
-        <w:numPr>
-          <w:ilvl w:val="0"/>
-          <w:numId w:val="13"/>
-        </w:numPr>
-        <w:rPr>
-          <w:lang w:val="en-US"/>
-        </w:rPr>
-      </w:pPr>
-      <w:r>
-        <w:rPr>
-          <w:lang w:val="en-US"/>
-        </w:rPr>
-        <w:t>Greater than 0 = HTTP result code – whereas (200 to 300 = OK) = 201 is actually the “work</w:t>
-      </w:r>
-      <w:r>
-        <w:rPr>
-          <w:lang w:val="en-US"/>
-        </w:rPr>
-        <w:t xml:space="preserve"> </w:t>
-      </w:r>
-      <w:r>
-        <w:rPr>
-          <w:lang w:val="en-US"/>
-        </w:rPr>
-        <w:t>log added” result</w:t>
-      </w:r>
-    </w:p>
-    <w:p>
-      <w:pPr>
-        <w:pStyle w:val="Heading1"/>
-        <w:rPr>
-          <w:lang w:val="en-US"/>
-        </w:rPr>
-      </w:pPr>
-      <w:r>
-        <w:rPr>
-          <w:lang w:val="en-US"/>
-        </w:rPr>
-        <w:t>The application</w:t>
-      </w:r>
-    </w:p>
-    <w:p>
-      <w:pPr>
-        <w:rPr>
-          <w:b/>
-          <w:lang w:val="en-US"/>
-        </w:rPr>
-      </w:pPr>
-      <w:r>
-        <w:rPr>
-          <w:b/>
-          <w:lang w:val="en-US"/>
-        </w:rPr>
-        <w:t>Minimal configuration:</w:t>
-      </w:r>
-    </w:p>
-    <w:p>
-      <w:pPr>
-        <w:pStyle w:val="ListParagraph"/>
-        <w:numPr>
-          <w:ilvl w:val="0"/>
-          <w:numId w:val="13"/>
-        </w:numPr>
-        <w:rPr>
-          <w:lang w:val="en-US"/>
-        </w:rPr>
-      </w:pPr>
-      <w:proofErr w:type="spellStart"/>
-      <w:r>
-        <w:rPr>
-          <w:b/>
-          <w:lang w:val="en-US"/>
-        </w:rPr>
-        <w:t>ExcelFile</w:t>
-      </w:r>
-      <w:proofErr w:type="spellEnd"/>
-      <w:r>
-        <w:rPr>
-          <w:lang w:val="en-US"/>
-        </w:rPr>
-        <w:t xml:space="preserve"> – File must not be locked (opened elsewhere) while working with this app – also note: the app will create a copy of the sheets before writing upload results, so best to keep XLSX in a specific folder (also that folder should be accessible by the account running this application).</w:t>
-      </w:r>
-    </w:p>
-    <w:p>
-      <w:pPr>
-        <w:pStyle w:val="ListParagraph"/>
-        <w:numPr>
-          <w:ilvl w:val="0"/>
-          <w:numId w:val="13"/>
-        </w:numPr>
-        <w:rPr>
-          <w:lang w:val="en-US"/>
-        </w:rPr>
-      </w:pPr>
-      <w:proofErr w:type="spellStart"/>
-      <w:r>
-        <w:rPr>
-          <w:b/>
-          <w:lang w:val="en-US"/>
-        </w:rPr>
-        <w:t>SheetName</w:t>
-      </w:r>
-      <w:proofErr w:type="spellEnd"/>
-      <w:r>
-        <w:rPr>
-          <w:lang w:val="en-US"/>
-        </w:rPr>
-        <w:t xml:space="preserve"> – Once the file </w:t>
-      </w:r>
-      <w:proofErr w:type="gramStart"/>
-      <w:r>
-        <w:rPr>
-          <w:lang w:val="en-US"/>
-        </w:rPr>
-        <w:t>is selected and not blocked,</w:t>
-      </w:r>
-      <w:proofErr w:type="gramEnd"/>
-      <w:r>
-        <w:rPr>
-          <w:lang w:val="en-US"/>
-        </w:rPr>
-        <w:t xml:space="preserve"> the app will fetch sheet names. We can split logs on a monthly basis, each month – separate sheet.</w:t>
-      </w:r>
-    </w:p>
-    <w:p>
-      <w:pPr>
-        <w:pStyle w:val="ListParagraph"/>
-        <w:numPr>
-          <w:ilvl w:val="0"/>
-          <w:numId w:val="13"/>
-        </w:numPr>
-        <w:rPr>
-          <w:b/>
-          <w:lang w:val="en-US"/>
-        </w:rPr>
-      </w:pPr>
-      <w:proofErr w:type="spellStart"/>
-      <w:r>
-        <w:rPr>
-          <w:b/>
-          <w:lang w:val="en-US"/>
-        </w:rPr>
-        <w:t>UserEmail</w:t>
-      </w:r>
-      <w:proofErr w:type="spellEnd"/>
-    </w:p>
-    <w:p>
-      <w:pPr>
-        <w:pStyle w:val="ListParagraph"/>
-        <w:numPr>
-          <w:ilvl w:val="0"/>
-          <w:numId w:val="13"/>
-        </w:numPr>
-        <w:rPr>
-          <w:b/>
-          <w:lang w:val="en-US"/>
-        </w:rPr>
-      </w:pPr>
-      <w:proofErr w:type="spellStart"/>
-      <w:r>
-        <w:rPr>
-          <w:b/>
-          <w:lang w:val="en-US"/>
-        </w:rPr>
-        <w:t>ApiToken</w:t>
-      </w:r>
-      <w:proofErr w:type="spellEnd"/>
-    </w:p>
-    <w:p>
-      <w:pPr>
-        <w:pStyle w:val="ListParagraph"/>
-        <w:numPr>
-          <w:ilvl w:val="0"/>
-          <w:numId w:val="13"/>
-        </w:numPr>
-        <w:rPr>
-          <w:lang w:val="en-US"/>
-        </w:rPr>
-      </w:pPr>
-      <w:proofErr w:type="spellStart"/>
-      <w:r>
-        <w:rPr>
-          <w:b/>
-          <w:lang w:val="en-US"/>
-        </w:rPr>
-        <w:t>Url</w:t>
-      </w:r>
-      <w:proofErr w:type="spellEnd"/>
-      <w:r>
-        <w:rPr>
-          <w:lang w:val="en-US"/>
-        </w:rPr>
-        <w:t xml:space="preserve"> – which is the URL to the JIRA </w:t>
-      </w:r>
-    </w:p>
-    <w:p>
-      <w:pPr>
-        <w:pStyle w:val="ListParagraph"/>
-        <w:numPr>
-          <w:ilvl w:val="0"/>
-          <w:numId w:val="13"/>
-        </w:numPr>
-        <w:rPr>
-          <w:lang w:val="en-US"/>
-        </w:rPr>
-      </w:pPr>
-      <w:proofErr w:type="spellStart"/>
-      <w:r>
-        <w:rPr>
-          <w:b/>
-          <w:lang w:val="en-US"/>
-        </w:rPr>
-        <w:t>TimeZone</w:t>
-      </w:r>
-      <w:proofErr w:type="spellEnd"/>
-      <w:r>
-        <w:rPr>
-          <w:lang w:val="en-US"/>
-        </w:rPr>
-        <w:t xml:space="preserve"> – this is the JIRA’s </w:t>
-      </w:r>
-      <w:proofErr w:type="gramStart"/>
-      <w:r>
-        <w:rPr>
-          <w:lang w:val="en-US"/>
-        </w:rPr>
-        <w:t>time-zone</w:t>
-      </w:r>
-      <w:proofErr w:type="gramEnd"/>
-      <w:r>
-        <w:rPr>
-          <w:lang w:val="en-US"/>
-        </w:rPr>
-        <w:t>, must be set as we must consider time-shift when upload to get the entries with the desired date/time.</w:t>
-      </w:r>
-    </w:p>
-    <w:p>
-      <w:pPr>
-        <w:pStyle w:val="ListParagraph"/>
-        <w:numPr>
-          <w:ilvl w:val="0"/>
-          <w:numId w:val="13"/>
-        </w:numPr>
-        <w:rPr>
-          <w:lang w:val="en-US"/>
-        </w:rPr>
-      </w:pPr>
-      <w:bookmarkStart w:id="0" w:name="_GoBack"/>
-      <w:r>
-        <w:rPr>
-          <w:b/>
-          <w:lang w:val="en-US"/>
-        </w:rPr>
-        <w:t>Column</w:t>
-      </w:r>
-      <w:r>
-        <w:rPr>
-          <w:lang w:val="en-US"/>
-        </w:rPr>
-        <w:t xml:space="preserve"> </w:t>
-      </w:r>
-      <w:bookmarkEnd w:id="0"/>
-      <w:r>
-        <w:rPr>
-          <w:lang w:val="en-US"/>
-        </w:rPr>
-        <w:t>– is the column’s name in excel where the upload status is stored (-1, 0, 404, 201)</w:t>
-      </w:r>
+        <w:rPr>
+          <w:lang w:val="en-US"/>
+        </w:rPr>
+      </w:pPr>
     </w:p>
     <w:p>
       <w:pPr>
@@ -1424,12 +3058,11 @@
           <w:noProof/>
           <w:lang w:val="en-US"/>
         </w:rPr>
-        <w:lastRenderedPageBreak/>
         <w:drawing>
-          <wp:inline distT="0" distB="0" distL="0" distR="0" wp14:anchorId="4B1D4D3E" wp14:editId="4DF2DC58">
-            <wp:extent cx="4439270" cy="4505954"/>
-            <wp:effectExtent l="0" t="0" r="0" b="9525"/>
-            <wp:docPr id="1" name="Picture 1"/>
+          <wp:inline distT="0" distB="0" distL="0" distR="0" wp14:anchorId="440DBA51" wp14:editId="7D4572BB">
+            <wp:extent cx="3810330" cy="2362405"/>
+            <wp:effectExtent l="0" t="0" r="0" b="0"/>
+            <wp:docPr id="7" name="Picture 7"/>
             <wp:cNvGraphicFramePr>
               <a:graphicFrameLocks xmlns:a="http://schemas.openxmlformats.org/drawingml/2006/main" noChangeAspect="1"/>
             </wp:cNvGraphicFramePr>
@@ -1449,7 +3082,7 @@
                   <pic:spPr>
                     <a:xfrm>
                       <a:off x="0" y="0"/>
-                      <a:ext cx="4439270" cy="4505954"/>
+                      <a:ext cx="3810330" cy="2362405"/>
                     </a:xfrm>
                     <a:prstGeom prst="rect">
                       <a:avLst/>
@@ -1464,201 +3097,116 @@
     </w:p>
     <w:p>
       <w:pPr>
-        <w:rPr>
-          <w:lang w:val="en-US"/>
-        </w:rPr>
-      </w:pPr>
-      <w:r>
-        <w:rPr>
-          <w:lang w:val="en-US"/>
-        </w:rPr>
-        <w:t xml:space="preserve">The application uses a slightly customized </w:t>
+        <w:pStyle w:val="Heading1"/>
+        <w:rPr>
+          <w:lang w:val="en-US"/>
+        </w:rPr>
+      </w:pPr>
+      <w:bookmarkStart w:id="10" w:name="_Toc40093991"/>
+      <w:r>
+        <w:rPr>
+          <w:lang w:val="en-US"/>
+        </w:rPr>
+        <w:t xml:space="preserve">Setting up </w:t>
+      </w:r>
+      <w:r>
+        <w:rPr>
+          <w:lang w:val="en-US"/>
+        </w:rPr>
+        <w:t>Azure DevOps 7Pace</w:t>
+      </w:r>
+      <w:bookmarkEnd w:id="10"/>
+    </w:p>
+    <w:p>
+      <w:pPr>
+        <w:rPr>
+          <w:lang w:val="en-US"/>
+        </w:rPr>
+      </w:pPr>
+      <w:r>
+        <w:rPr>
+          <w:lang w:val="en-US"/>
+        </w:rPr>
+        <w:t xml:space="preserve">Make sure you generate an API key in the 7pace </w:t>
       </w:r>
       <w:proofErr w:type="spellStart"/>
       <w:r>
         <w:rPr>
+          <w:lang w:val="en-US"/>
+        </w:rPr>
+        <w:t>Timetracker</w:t>
+      </w:r>
+      <w:proofErr w:type="spellEnd"/>
+      <w:r>
+        <w:rPr>
+          <w:lang w:val="en-US"/>
+        </w:rPr>
+        <w:t xml:space="preserve"> – settings – reporting API.</w:t>
+      </w:r>
+      <w:r>
+        <w:rPr>
+          <w:lang w:val="en-US"/>
+        </w:rPr>
+        <w:t xml:space="preserve"> This will be used layer inside the application settings.</w:t>
+      </w:r>
+    </w:p>
+    <w:p>
+      <w:pPr>
+        <w:rPr>
+          <w:lang w:val="en-US"/>
+        </w:rPr>
+      </w:pPr>
+      <w:r>
+        <w:rPr>
+          <w:lang w:val="en-US"/>
+        </w:rPr>
+        <w:lastRenderedPageBreak/>
+        <w:t xml:space="preserve">By clicking the “Reporting API </w:t>
+      </w:r>
+      <w:proofErr w:type="gramStart"/>
+      <w:r>
+        <w:rPr>
+          <w:lang w:val="en-US"/>
+        </w:rPr>
+        <w:t>Reference”</w:t>
+      </w:r>
+      <w:proofErr w:type="gramEnd"/>
+      <w:r>
+        <w:rPr>
+          <w:lang w:val="en-US"/>
+        </w:rPr>
+        <w:t xml:space="preserve"> you will be redirected to the REST </w:t>
+      </w:r>
+      <w:r>
+        <w:rPr>
           <w:b/>
           <w:lang w:val="en-US"/>
         </w:rPr>
-        <w:t>PropertyGrid</w:t>
-      </w:r>
-      <w:proofErr w:type="spellEnd"/>
-      <w:r>
-        <w:rPr>
-          <w:lang w:val="en-US"/>
-        </w:rPr>
-        <w:t xml:space="preserve"> to display settings. Settings are stored in </w:t>
-      </w:r>
-      <w:proofErr w:type="spellStart"/>
-      <w:r>
-        <w:rPr>
-          <w:b/>
-          <w:lang w:val="en-US"/>
-        </w:rPr>
-        <w:t>App.json</w:t>
-      </w:r>
-      <w:proofErr w:type="spellEnd"/>
-    </w:p>
-    <w:p>
-      <w:pPr>
-        <w:rPr>
-          <w:b/>
-          <w:lang w:val="en-US"/>
-        </w:rPr>
-      </w:pPr>
-      <w:proofErr w:type="gramStart"/>
-      <w:r>
-        <w:rPr>
-          <w:b/>
-          <w:lang w:val="en-US"/>
-        </w:rPr>
-        <w:t>It’s</w:t>
-      </w:r>
-      <w:proofErr w:type="gramEnd"/>
-      <w:r>
-        <w:rPr>
-          <w:b/>
-          <w:lang w:val="en-US"/>
-        </w:rPr>
-        <w:t xml:space="preserve"> important to have JIRA server time-zone set correctly</w:t>
-      </w:r>
-      <w:r>
-        <w:rPr>
-          <w:b/>
-          <w:lang w:val="en-US"/>
-        </w:rPr>
-        <w:t xml:space="preserve"> – otherwise the logged time will be shifted</w:t>
-      </w:r>
-      <w:r>
-        <w:rPr>
-          <w:b/>
-          <w:lang w:val="en-US"/>
-        </w:rPr>
-        <w:t>!</w:t>
-      </w:r>
-    </w:p>
-    <w:p>
-      <w:pPr>
-        <w:rPr>
-          <w:lang w:val="en-US"/>
-        </w:rPr>
-      </w:pPr>
-      <w:r>
-        <w:rPr>
-          <w:lang w:val="en-US"/>
-        </w:rPr>
-        <w:t>Save = save JSON</w:t>
-      </w:r>
-    </w:p>
-    <w:p>
-      <w:pPr>
-        <w:rPr>
-          <w:lang w:val="en-US"/>
-        </w:rPr>
-      </w:pPr>
-      <w:r>
-        <w:rPr>
-          <w:lang w:val="en-US"/>
-        </w:rPr>
-        <w:t>Reload = reload JSON</w:t>
-      </w:r>
-    </w:p>
-    <w:p>
-      <w:pPr>
-        <w:rPr>
-          <w:lang w:val="en-US"/>
-        </w:rPr>
-      </w:pPr>
-    </w:p>
-    <w:p>
-      <w:pPr>
-        <w:rPr>
-          <w:lang w:val="en-US"/>
-        </w:rPr>
-      </w:pPr>
-      <w:r>
-        <w:rPr>
-          <w:lang w:val="en-US"/>
-        </w:rPr>
-        <w:t>The COLUMN is an excel column name, and it should point to the column where the status codes for the given JIRA server will be stored. In most cases user does not need to log work to multiple JIRA’s so there will be only 1 JIRA setting and 1 status-code column – so when using the sample EXCEL as a template, it’ll be the column: F</w:t>
-      </w:r>
-    </w:p>
-    <w:p>
-      <w:pPr>
-        <w:pStyle w:val="Heading2"/>
-        <w:rPr>
-          <w:lang w:val="en-US"/>
-        </w:rPr>
-      </w:pPr>
-      <w:r>
-        <w:rPr>
-          <w:lang w:val="en-US"/>
-        </w:rPr>
-        <w:t>The upload</w:t>
-      </w:r>
-    </w:p>
-    <w:p>
-      <w:pPr>
-        <w:rPr>
-          <w:lang w:val="en-US"/>
-        </w:rPr>
-      </w:pPr>
-      <w:r>
-        <w:rPr>
-          <w:lang w:val="en-US"/>
-        </w:rPr>
-        <w:t xml:space="preserve">The application will do a backup of excel </w:t>
-      </w:r>
-      <w:r>
-        <w:rPr>
-          <w:lang w:val="en-US"/>
-        </w:rPr>
-        <w:t>first (into the same directory) – the backup will be created with a timestamp in the name.</w:t>
-      </w:r>
-    </w:p>
-    <w:p>
-      <w:pPr>
-        <w:rPr>
-          <w:lang w:val="en-US"/>
-        </w:rPr>
-      </w:pPr>
-      <w:r>
-        <w:rPr>
-          <w:lang w:val="en-US"/>
-        </w:rPr>
-        <w:lastRenderedPageBreak/>
-        <w:t xml:space="preserve">The upload process first will parse the selected sheet, </w:t>
-      </w:r>
-      <w:proofErr w:type="gramStart"/>
-      <w:r>
-        <w:rPr>
-          <w:lang w:val="en-US"/>
-        </w:rPr>
-        <w:t>then</w:t>
-      </w:r>
-      <w:proofErr w:type="gramEnd"/>
-      <w:r>
-        <w:rPr>
-          <w:lang w:val="en-US"/>
-        </w:rPr>
-        <w:t xml:space="preserve"> display the result.</w:t>
-      </w:r>
-      <w:r>
-        <w:rPr>
-          <w:lang w:val="en-US"/>
-        </w:rPr>
-        <w:br/>
-      </w:r>
+        <w:t>documentation</w:t>
+      </w:r>
+      <w:r>
+        <w:rPr>
+          <w:lang w:val="en-US"/>
+        </w:rPr>
+        <w:t>.</w:t>
+      </w:r>
+    </w:p>
+    <w:p>
+      <w:pPr>
+        <w:rPr>
+          <w:lang w:val="en-US"/>
+        </w:rPr>
+      </w:pPr>
       <w:r>
         <w:rPr>
           <w:noProof/>
           <w:lang w:val="en-US"/>
         </w:rPr>
         <w:drawing>
-          <wp:inline distT="0" distB="0" distL="0" distR="0" wp14:anchorId="3E3A352D" wp14:editId="21C2EFBE">
-            <wp:extent cx="3267531" cy="2267266"/>
-            <wp:effectExtent l="0" t="0" r="9525" b="0"/>
-            <wp:docPr id="5" name="Picture 5"/>
+          <wp:inline distT="0" distB="0" distL="0" distR="0">
+            <wp:extent cx="5768340" cy="3825240"/>
+            <wp:effectExtent l="0" t="0" r="3810" b="3810"/>
+            <wp:docPr id="10" name="Picture 10"/>
             <wp:cNvGraphicFramePr>
               <a:graphicFrameLocks xmlns:a="http://schemas.openxmlformats.org/drawingml/2006/main" noChangeAspect="1"/>
             </wp:cNvGraphicFramePr>
@@ -1666,179 +3214,42 @@
               <a:graphicData uri="http://schemas.openxmlformats.org/drawingml/2006/picture">
                 <pic:pic xmlns:pic="http://schemas.openxmlformats.org/drawingml/2006/picture">
                   <pic:nvPicPr>
-                    <pic:cNvPr id="1" name=""/>
-                    <pic:cNvPicPr/>
+                    <pic:cNvPr id="0" name="Picture 2"/>
+                    <pic:cNvPicPr>
+                      <a:picLocks noChangeAspect="1" noChangeArrowheads="1"/>
+                    </pic:cNvPicPr>
                   </pic:nvPicPr>
                   <pic:blipFill>
-                    <a:blip r:embed="rId12"/>
+                    <a:blip r:embed="rId12" cstate="print">
+                      <a:extLst>
+                        <a:ext uri="{28A0092B-C50C-407E-A947-70E740481C1C}">
+                          <a14:useLocalDpi xmlns:a14="http://schemas.microsoft.com/office/drawing/2010/main" val="0"/>
+                        </a:ext>
+                      </a:extLst>
+                    </a:blip>
+                    <a:srcRect/>
                     <a:stretch>
                       <a:fillRect/>
                     </a:stretch>
                   </pic:blipFill>
-                  <pic:spPr>
+                  <pic:spPr bwMode="auto">
                     <a:xfrm>
                       <a:off x="0" y="0"/>
-                      <a:ext cx="3267531" cy="2267266"/>
+                      <a:ext cx="5768340" cy="3825240"/>
                     </a:xfrm>
                     <a:prstGeom prst="rect">
                       <a:avLst/>
                     </a:prstGeom>
+                    <a:noFill/>
+                    <a:ln>
+                      <a:noFill/>
+                    </a:ln>
                   </pic:spPr>
                 </pic:pic>
               </a:graphicData>
             </a:graphic>
           </wp:inline>
         </w:drawing>
-      </w:r>
-    </w:p>
-    <w:p>
-      <w:pPr>
-        <w:rPr>
-          <w:lang w:val="en-US"/>
-        </w:rPr>
-      </w:pPr>
-      <w:r>
-        <w:rPr>
-          <w:lang w:val="en-US"/>
-        </w:rPr>
-        <w:t xml:space="preserve">After confirming the result, upload will start. </w:t>
-      </w:r>
-      <w:proofErr w:type="gramStart"/>
-      <w:r>
-        <w:rPr>
-          <w:lang w:val="en-US"/>
-        </w:rPr>
-        <w:t>It’s</w:t>
-      </w:r>
-      <w:proofErr w:type="gramEnd"/>
-      <w:r>
-        <w:rPr>
-          <w:lang w:val="en-US"/>
-        </w:rPr>
-        <w:t xml:space="preserve"> not super-fast, it just works…</w:t>
-      </w:r>
-    </w:p>
-    <w:p>
-      <w:pPr>
-        <w:pStyle w:val="Heading3"/>
-        <w:rPr>
-          <w:lang w:val="en-US"/>
-        </w:rPr>
-      </w:pPr>
-      <w:r>
-        <w:rPr>
-          <w:lang w:val="en-US"/>
-        </w:rPr>
-        <w:t>Failsafe</w:t>
-      </w:r>
-    </w:p>
-    <w:p>
-      <w:pPr>
-        <w:rPr>
-          <w:lang w:val="en-US"/>
-        </w:rPr>
-      </w:pPr>
-      <w:r>
-        <w:rPr>
-          <w:lang w:val="en-US"/>
-        </w:rPr>
-        <w:t xml:space="preserve">The in-memory excel </w:t>
-      </w:r>
-      <w:proofErr w:type="gramStart"/>
-      <w:r>
-        <w:rPr>
-          <w:lang w:val="en-US"/>
-        </w:rPr>
-        <w:t>is modified</w:t>
-      </w:r>
-      <w:proofErr w:type="gramEnd"/>
-      <w:r>
-        <w:rPr>
-          <w:lang w:val="en-US"/>
-        </w:rPr>
-        <w:t xml:space="preserve"> while uploading (result codes are written)…</w:t>
-      </w:r>
-    </w:p>
-    <w:p>
-      <w:pPr>
-        <w:rPr>
-          <w:lang w:val="en-US"/>
-        </w:rPr>
-      </w:pPr>
-      <w:r>
-        <w:rPr>
-          <w:lang w:val="en-US"/>
-        </w:rPr>
-        <w:t xml:space="preserve">Before writing out modified excel (only when change is present) a backup file </w:t>
-      </w:r>
-      <w:proofErr w:type="gramStart"/>
-      <w:r>
-        <w:rPr>
-          <w:lang w:val="en-US"/>
-        </w:rPr>
-        <w:t>will be created</w:t>
-      </w:r>
-      <w:proofErr w:type="gramEnd"/>
-      <w:r>
-        <w:rPr>
-          <w:lang w:val="en-US"/>
-        </w:rPr>
-        <w:t xml:space="preserve">… Backup </w:t>
-      </w:r>
-      <w:proofErr w:type="gramStart"/>
-      <w:r>
-        <w:rPr>
-          <w:lang w:val="en-US"/>
-        </w:rPr>
-        <w:t>is done</w:t>
-      </w:r>
-      <w:proofErr w:type="gramEnd"/>
-      <w:r>
-        <w:rPr>
-          <w:lang w:val="en-US"/>
-        </w:rPr>
-        <w:t xml:space="preserve"> with failsafe, so unlimited retries are possible on error.</w:t>
-      </w:r>
-    </w:p>
-    <w:p>
-      <w:pPr>
-        <w:rPr>
-          <w:lang w:val="en-US"/>
-        </w:rPr>
-      </w:pPr>
-      <w:r>
-        <w:rPr>
-          <w:lang w:val="en-US"/>
-        </w:rPr>
-        <w:t xml:space="preserve">The same failsafe </w:t>
-      </w:r>
-      <w:proofErr w:type="gramStart"/>
-      <w:r>
-        <w:rPr>
-          <w:lang w:val="en-US"/>
-        </w:rPr>
-        <w:t>is applied</w:t>
-      </w:r>
-      <w:proofErr w:type="gramEnd"/>
-      <w:r>
-        <w:rPr>
-          <w:lang w:val="en-US"/>
-        </w:rPr>
-        <w:t xml:space="preserve"> for the new excel file. This </w:t>
-      </w:r>
-      <w:proofErr w:type="gramStart"/>
-      <w:r>
-        <w:rPr>
-          <w:lang w:val="en-US"/>
-        </w:rPr>
-        <w:t>was needed</w:t>
-      </w:r>
-      <w:proofErr w:type="gramEnd"/>
-      <w:r>
-        <w:rPr>
-          <w:lang w:val="en-US"/>
-        </w:rPr>
-        <w:t xml:space="preserve"> for the case that if someone accidentally re-opened the original excel while upload was in progress…so he now has the possibility to close it and allow the application to write the results into it (anyhow changes done by the user will be replaced)…</w:t>
       </w:r>
     </w:p>
     <w:p>
@@ -3020,6 +4431,118 @@
     </w:lvl>
   </w:abstractNum>
   <w:abstractNum w:abstractNumId="11" w15:restartNumberingAfterBreak="0">
+    <w:nsid w:val="65250F6D"/>
+    <w:multiLevelType w:val="hybridMultilevel"/>
+    <w:tmpl w:val="8C8EC2F0"/>
+    <w:lvl w:ilvl="0" w:tplc="33DCF97C">
+      <w:numFmt w:val="bullet"/>
+      <w:lvlText w:val="-"/>
+      <w:lvlJc w:val="left"/>
+      <w:pPr>
+        <w:ind w:left="720" w:hanging="360"/>
+      </w:pPr>
+      <w:rPr>
+        <w:rFonts w:ascii="Calibri" w:eastAsiaTheme="minorEastAsia" w:hAnsi="Calibri" w:cs="Calibri" w:hint="default"/>
+      </w:rPr>
+    </w:lvl>
+    <w:lvl w:ilvl="1" w:tplc="04090003" w:tentative="1">
+      <w:start w:val="1"/>
+      <w:numFmt w:val="bullet"/>
+      <w:lvlText w:val="o"/>
+      <w:lvlJc w:val="left"/>
+      <w:pPr>
+        <w:ind w:left="1440" w:hanging="360"/>
+      </w:pPr>
+      <w:rPr>
+        <w:rFonts w:ascii="Courier New" w:hAnsi="Courier New" w:cs="Courier New" w:hint="default"/>
+      </w:rPr>
+    </w:lvl>
+    <w:lvl w:ilvl="2" w:tplc="04090005" w:tentative="1">
+      <w:start w:val="1"/>
+      <w:numFmt w:val="bullet"/>
+      <w:lvlText w:val=""/>
+      <w:lvlJc w:val="left"/>
+      <w:pPr>
+        <w:ind w:left="2160" w:hanging="360"/>
+      </w:pPr>
+      <w:rPr>
+        <w:rFonts w:ascii="Wingdings" w:hAnsi="Wingdings" w:hint="default"/>
+      </w:rPr>
+    </w:lvl>
+    <w:lvl w:ilvl="3" w:tplc="04090001" w:tentative="1">
+      <w:start w:val="1"/>
+      <w:numFmt w:val="bullet"/>
+      <w:lvlText w:val=""/>
+      <w:lvlJc w:val="left"/>
+      <w:pPr>
+        <w:ind w:left="2880" w:hanging="360"/>
+      </w:pPr>
+      <w:rPr>
+        <w:rFonts w:ascii="Symbol" w:hAnsi="Symbol" w:hint="default"/>
+      </w:rPr>
+    </w:lvl>
+    <w:lvl w:ilvl="4" w:tplc="04090003" w:tentative="1">
+      <w:start w:val="1"/>
+      <w:numFmt w:val="bullet"/>
+      <w:lvlText w:val="o"/>
+      <w:lvlJc w:val="left"/>
+      <w:pPr>
+        <w:ind w:left="3600" w:hanging="360"/>
+      </w:pPr>
+      <w:rPr>
+        <w:rFonts w:ascii="Courier New" w:hAnsi="Courier New" w:cs="Courier New" w:hint="default"/>
+      </w:rPr>
+    </w:lvl>
+    <w:lvl w:ilvl="5" w:tplc="04090005" w:tentative="1">
+      <w:start w:val="1"/>
+      <w:numFmt w:val="bullet"/>
+      <w:lvlText w:val=""/>
+      <w:lvlJc w:val="left"/>
+      <w:pPr>
+        <w:ind w:left="4320" w:hanging="360"/>
+      </w:pPr>
+      <w:rPr>
+        <w:rFonts w:ascii="Wingdings" w:hAnsi="Wingdings" w:hint="default"/>
+      </w:rPr>
+    </w:lvl>
+    <w:lvl w:ilvl="6" w:tplc="04090001" w:tentative="1">
+      <w:start w:val="1"/>
+      <w:numFmt w:val="bullet"/>
+      <w:lvlText w:val=""/>
+      <w:lvlJc w:val="left"/>
+      <w:pPr>
+        <w:ind w:left="5040" w:hanging="360"/>
+      </w:pPr>
+      <w:rPr>
+        <w:rFonts w:ascii="Symbol" w:hAnsi="Symbol" w:hint="default"/>
+      </w:rPr>
+    </w:lvl>
+    <w:lvl w:ilvl="7" w:tplc="04090003" w:tentative="1">
+      <w:start w:val="1"/>
+      <w:numFmt w:val="bullet"/>
+      <w:lvlText w:val="o"/>
+      <w:lvlJc w:val="left"/>
+      <w:pPr>
+        <w:ind w:left="5760" w:hanging="360"/>
+      </w:pPr>
+      <w:rPr>
+        <w:rFonts w:ascii="Courier New" w:hAnsi="Courier New" w:cs="Courier New" w:hint="default"/>
+      </w:rPr>
+    </w:lvl>
+    <w:lvl w:ilvl="8" w:tplc="04090005" w:tentative="1">
+      <w:start w:val="1"/>
+      <w:numFmt w:val="bullet"/>
+      <w:lvlText w:val=""/>
+      <w:lvlJc w:val="left"/>
+      <w:pPr>
+        <w:ind w:left="6480" w:hanging="360"/>
+      </w:pPr>
+      <w:rPr>
+        <w:rFonts w:ascii="Wingdings" w:hAnsi="Wingdings" w:hint="default"/>
+      </w:rPr>
+    </w:lvl>
+  </w:abstractNum>
+  <w:abstractNum w:abstractNumId="12" w15:restartNumberingAfterBreak="0">
     <w:nsid w:val="6AAE53DF"/>
     <w:multiLevelType w:val="hybridMultilevel"/>
     <w:tmpl w:val="A5E84084"/>
@@ -3131,7 +4654,7 @@
       </w:rPr>
     </w:lvl>
   </w:abstractNum>
-  <w:abstractNum w:abstractNumId="12" w15:restartNumberingAfterBreak="0">
+  <w:abstractNum w:abstractNumId="13" w15:restartNumberingAfterBreak="0">
     <w:nsid w:val="7F2C051D"/>
     <w:multiLevelType w:val="multilevel"/>
     <w:tmpl w:val="041B0025"/>
@@ -3226,7 +4749,7 @@
       </w:pPr>
     </w:lvl>
   </w:abstractNum>
-  <w:abstractNum w:abstractNumId="13" w15:restartNumberingAfterBreak="0">
+  <w:abstractNum w:abstractNumId="14" w15:restartNumberingAfterBreak="0">
     <w:nsid w:val="7FE00C3F"/>
     <w:multiLevelType w:val="multilevel"/>
     <w:tmpl w:val="041B001F"/>
@@ -3325,7 +4848,7 @@
     <w:abstractNumId w:val="10"/>
   </w:num>
   <w:num w:numId="5">
-    <w:abstractNumId w:val="13"/>
+    <w:abstractNumId w:val="14"/>
   </w:num>
   <w:num w:numId="6">
     <w:abstractNumId w:val="6"/>
@@ -3337,7 +4860,7 @@
     <w:abstractNumId w:val="7"/>
   </w:num>
   <w:num w:numId="9">
-    <w:abstractNumId w:val="12"/>
+    <w:abstractNumId w:val="13"/>
   </w:num>
   <w:num w:numId="10">
     <w:abstractNumId w:val="3"/>
@@ -3349,10 +4872,13 @@
     <w:abstractNumId w:val="1"/>
   </w:num>
   <w:num w:numId="13">
-    <w:abstractNumId w:val="11"/>
+    <w:abstractNumId w:val="12"/>
   </w:num>
   <w:num w:numId="14">
     <w:abstractNumId w:val="5"/>
+  </w:num>
+  <w:num w:numId="15">
+    <w:abstractNumId w:val="11"/>
   </w:num>
 </w:numbering>
 </file>
@@ -3787,7 +5313,7 @@
     <w:uiPriority w:val="9"/>
     <w:unhideWhenUsed/>
     <w:qFormat/>
-    <w:rsid w:val="0019061E"/>
+    <w:rsid w:val="00952A39"/>
     <w:pPr>
       <w:keepNext/>
       <w:keepLines/>
@@ -3795,7 +5321,8 @@
         <w:ilvl w:val="1"/>
         <w:numId w:val="9"/>
       </w:numPr>
-      <w:spacing w:before="120" w:after="0" w:line="240" w:lineRule="auto"/>
+      <w:spacing w:before="240" w:after="120" w:line="240" w:lineRule="auto"/>
+      <w:ind w:left="578" w:hanging="578"/>
       <w:outlineLvl w:val="1"/>
     </w:pPr>
     <w:rPr>
@@ -3813,7 +5340,7 @@
     <w:uiPriority w:val="9"/>
     <w:unhideWhenUsed/>
     <w:qFormat/>
-    <w:rsid w:val="0019061E"/>
+    <w:rsid w:val="00952A39"/>
     <w:pPr>
       <w:keepNext/>
       <w:keepLines/>
@@ -3821,7 +5348,7 @@
         <w:ilvl w:val="2"/>
         <w:numId w:val="9"/>
       </w:numPr>
-      <w:spacing w:before="80" w:after="0" w:line="240" w:lineRule="auto"/>
+      <w:spacing w:before="120" w:after="120" w:line="240" w:lineRule="auto"/>
       <w:outlineLvl w:val="2"/>
     </w:pPr>
     <w:rPr>
@@ -3839,7 +5366,7 @@
     <w:uiPriority w:val="9"/>
     <w:unhideWhenUsed/>
     <w:qFormat/>
-    <w:rsid w:val="0019061E"/>
+    <w:rsid w:val="00952A39"/>
     <w:pPr>
       <w:keepNext/>
       <w:keepLines/>
@@ -3847,7 +5374,8 @@
         <w:ilvl w:val="3"/>
         <w:numId w:val="9"/>
       </w:numPr>
-      <w:spacing w:before="80" w:after="0" w:line="240" w:lineRule="auto"/>
+      <w:spacing w:before="120" w:after="120" w:line="240" w:lineRule="auto"/>
+      <w:ind w:left="862" w:hanging="862"/>
       <w:outlineLvl w:val="3"/>
     </w:pPr>
     <w:rPr>
@@ -3868,7 +5396,7 @@
     <w:semiHidden/>
     <w:unhideWhenUsed/>
     <w:qFormat/>
-    <w:rsid w:val="0019061E"/>
+    <w:rsid w:val="00952A39"/>
     <w:pPr>
       <w:keepNext/>
       <w:keepLines/>
@@ -3876,7 +5404,8 @@
         <w:ilvl w:val="4"/>
         <w:numId w:val="9"/>
       </w:numPr>
-      <w:spacing w:before="80" w:after="0" w:line="240" w:lineRule="auto"/>
+      <w:spacing w:before="120" w:after="120" w:line="240" w:lineRule="auto"/>
+      <w:ind w:left="1009" w:hanging="1009"/>
       <w:outlineLvl w:val="4"/>
     </w:pPr>
     <w:rPr>
@@ -4077,7 +5606,7 @@
     <w:basedOn w:val="DefaultParagraphFont"/>
     <w:link w:val="Heading2"/>
     <w:uiPriority w:val="9"/>
-    <w:rsid w:val="0019061E"/>
+    <w:rsid w:val="00952A39"/>
     <w:rPr>
       <w:rFonts w:asciiTheme="majorHAnsi" w:eastAsiaTheme="majorEastAsia" w:hAnsiTheme="majorHAnsi" w:cstheme="majorBidi"/>
       <w:color w:val="ED7D31" w:themeColor="accent2"/>
@@ -4090,7 +5619,7 @@
     <w:basedOn w:val="DefaultParagraphFont"/>
     <w:link w:val="Heading3"/>
     <w:uiPriority w:val="9"/>
-    <w:rsid w:val="0019061E"/>
+    <w:rsid w:val="00952A39"/>
     <w:rPr>
       <w:rFonts w:asciiTheme="majorHAnsi" w:eastAsiaTheme="majorEastAsia" w:hAnsiTheme="majorHAnsi" w:cstheme="majorBidi"/>
       <w:color w:val="C45911" w:themeColor="accent2" w:themeShade="BF"/>
@@ -4103,7 +5632,7 @@
     <w:basedOn w:val="DefaultParagraphFont"/>
     <w:link w:val="Heading4"/>
     <w:uiPriority w:val="9"/>
-    <w:rsid w:val="0019061E"/>
+    <w:rsid w:val="00952A39"/>
     <w:rPr>
       <w:rFonts w:asciiTheme="majorHAnsi" w:eastAsiaTheme="majorEastAsia" w:hAnsiTheme="majorHAnsi" w:cstheme="majorBidi"/>
       <w:i/>
@@ -4119,7 +5648,7 @@
     <w:link w:val="Heading5"/>
     <w:uiPriority w:val="9"/>
     <w:semiHidden/>
-    <w:rsid w:val="0019061E"/>
+    <w:rsid w:val="00952A39"/>
     <w:rPr>
       <w:rFonts w:asciiTheme="majorHAnsi" w:eastAsiaTheme="majorEastAsia" w:hAnsiTheme="majorHAnsi" w:cstheme="majorBidi"/>
       <w:color w:val="C45911" w:themeColor="accent2" w:themeShade="BF"/>
@@ -4857,7 +6386,7 @@
 </file>
 
 <file path=customXml/itemProps1.xml><?xml version="1.0" encoding="utf-8"?>
-<ds:datastoreItem xmlns:ds="http://schemas.openxmlformats.org/officeDocument/2006/customXml" ds:itemID="{EACE32C8-CBAD-4563-A976-09FDFAAE2A25}">
+<ds:datastoreItem xmlns:ds="http://schemas.openxmlformats.org/officeDocument/2006/customXml" ds:itemID="{B30448B9-5601-41FF-AB1B-694D63A3FD09}">
   <ds:schemaRefs>
     <ds:schemaRef ds:uri="http://schemas.openxmlformats.org/officeDocument/2006/bibliography"/>
   </ds:schemaRefs>

</xml_diff>